<commit_message>
commit report 1 part 5.2, dont have 5.1
</commit_message>
<xml_diff>
--- a/Document/Reports/Report 1/Report_1_NamNT.docx
+++ b/Document/Reports/Report 1/Report_1_NamNT.docx
@@ -1,6 +1,6 @@
 
 <file path=word/document.xml><?xml version="1.0" encoding="utf-8"?>
-<w:document xmlns:wpc="http://schemas.microsoft.com/office/word/2010/wordprocessingCanvas" xmlns:mo="http://schemas.microsoft.com/office/mac/office/2008/main" xmlns:mc="http://schemas.openxmlformats.org/markup-compatibility/2006" xmlns:mv="urn:schemas-microsoft-com:mac:vml" xmlns:o="urn:schemas-microsoft-com:office:office" xmlns:r="http://schemas.openxmlformats.org/officeDocument/2006/relationships" xmlns:m="http://schemas.openxmlformats.org/officeDocument/2006/math" xmlns:v="urn:schemas-microsoft-com:vml" xmlns:wp14="http://schemas.microsoft.com/office/word/2010/wordprocessingDrawing" xmlns:wp="http://schemas.openxmlformats.org/drawingml/2006/wordprocessingDrawing" xmlns:w10="urn:schemas-microsoft-com:office:word" xmlns:w="http://schemas.openxmlformats.org/wordprocessingml/2006/main" xmlns:w14="http://schemas.microsoft.com/office/word/2010/wordml" xmlns:w15="http://schemas.microsoft.com/office/word/2012/wordml" xmlns:wpg="http://schemas.microsoft.com/office/word/2010/wordprocessingGroup" xmlns:wpi="http://schemas.microsoft.com/office/word/2010/wordprocessingInk" xmlns:wne="http://schemas.microsoft.com/office/word/2006/wordml" xmlns:wps="http://schemas.microsoft.com/office/word/2010/wordprocessingShape" mc:Ignorable="w14 w15 wp14">
+<w:document xmlns:ve="http://schemas.openxmlformats.org/markup-compatibility/2006" xmlns:o="urn:schemas-microsoft-com:office:office" xmlns:r="http://schemas.openxmlformats.org/officeDocument/2006/relationships" xmlns:m="http://schemas.openxmlformats.org/officeDocument/2006/math" xmlns:v="urn:schemas-microsoft-com:vml" xmlns:wp="http://schemas.openxmlformats.org/drawingml/2006/wordprocessingDrawing" xmlns:w10="urn:schemas-microsoft-com:office:word" xmlns:w="http://schemas.openxmlformats.org/wordprocessingml/2006/main" xmlns:wne="http://schemas.microsoft.com/office/word/2006/wordml">
   <w:body>
     <w:p>
       <w:pPr>
@@ -141,6 +141,84 @@
     </w:p>
     <w:p>
       <w:pPr>
+        <w:ind w:left="720"/>
+        <w:rPr>
+          <w:rFonts w:ascii="Cambria" w:hAnsi="Cambria"/>
+          <w:b/>
+          <w:sz w:val="24"/>
+          <w:szCs w:val="24"/>
+        </w:rPr>
+      </w:pPr>
+      <w:r>
+        <w:rPr>
+          <w:rFonts w:ascii="Cambria" w:hAnsi="Cambria"/>
+          <w:b/>
+          <w:sz w:val="24"/>
+          <w:szCs w:val="24"/>
+        </w:rPr>
+        <w:t>5.1 Feature functions:</w:t>
+      </w:r>
+      <w:r>
+        <w:rPr>
+          <w:rFonts w:ascii="Cambria" w:hAnsi="Cambria"/>
+          <w:sz w:val="24"/>
+          <w:szCs w:val="24"/>
+        </w:rPr>
+        <w:tab/>
+      </w:r>
+    </w:p>
+    <w:p>
+      <w:pPr>
+        <w:rPr>
+          <w:rFonts w:ascii="Cambria" w:hAnsi="Cambria"/>
+          <w:b/>
+          <w:sz w:val="24"/>
+          <w:szCs w:val="24"/>
+        </w:rPr>
+      </w:pPr>
+      <w:r>
+        <w:rPr>
+          <w:rFonts w:ascii="Cambria" w:hAnsi="Cambria"/>
+          <w:sz w:val="24"/>
+          <w:szCs w:val="24"/>
+        </w:rPr>
+        <w:tab/>
+      </w:r>
+      <w:r>
+        <w:rPr>
+          <w:rFonts w:ascii="Cambria" w:hAnsi="Cambria"/>
+          <w:b/>
+          <w:sz w:val="24"/>
+          <w:szCs w:val="24"/>
+        </w:rPr>
+        <w:t>5.2 Advantages and disadvantages:</w:t>
+      </w:r>
+    </w:p>
+    <w:p>
+      <w:pPr>
+        <w:pStyle w:val="ListParagraph"/>
+        <w:numPr>
+          <w:ilvl w:val="0"/>
+          <w:numId w:val="4"/>
+        </w:numPr>
+        <w:rPr>
+          <w:rFonts w:ascii="Cambria" w:hAnsi="Cambria"/>
+          <w:sz w:val="24"/>
+          <w:szCs w:val="24"/>
+        </w:rPr>
+      </w:pPr>
+      <w:r>
+        <w:rPr>
+          <w:rFonts w:ascii="Cambria" w:hAnsi="Cambria"/>
+          <w:sz w:val="24"/>
+          <w:szCs w:val="24"/>
+        </w:rPr>
+        <w:t>Advantages:</w:t>
+      </w:r>
+    </w:p>
+    <w:p>
+      <w:pPr>
+        <w:pStyle w:val="ListParagraph"/>
         <w:ind w:left="1080"/>
         <w:rPr>
           <w:rFonts w:ascii="Cambria" w:hAnsi="Cambria"/>
@@ -148,15 +226,148 @@
           <w:szCs w:val="24"/>
         </w:rPr>
       </w:pPr>
+      <w:r>
+        <w:rPr>
+          <w:rFonts w:ascii="Cambria" w:hAnsi="Cambria"/>
+          <w:sz w:val="24"/>
+          <w:szCs w:val="24"/>
+        </w:rPr>
+        <w:t>+ S</w:t>
+      </w:r>
+      <w:r>
+        <w:rPr>
+          <w:rFonts w:ascii="Cambria" w:hAnsi="Cambria"/>
+          <w:sz w:val="24"/>
+          <w:szCs w:val="24"/>
+        </w:rPr>
+        <w:t>upport optimization passes through multi points.</w:t>
+      </w:r>
     </w:p>
     <w:p>
       <w:pPr>
         <w:pStyle w:val="ListParagraph"/>
+        <w:ind w:left="1080"/>
+        <w:rPr>
+          <w:rFonts w:ascii="Cambria" w:hAnsi="Cambria"/>
+          <w:sz w:val="24"/>
+          <w:szCs w:val="24"/>
+        </w:rPr>
+      </w:pPr>
+      <w:r>
+        <w:rPr>
+          <w:rFonts w:ascii="Cambria" w:hAnsi="Cambria"/>
+          <w:sz w:val="24"/>
+          <w:szCs w:val="24"/>
+        </w:rPr>
+        <w:t xml:space="preserve">+ </w:t>
+      </w:r>
+      <w:r>
+        <w:rPr>
+          <w:rFonts w:ascii="Cambria" w:hAnsi="Cambria"/>
+          <w:sz w:val="24"/>
+          <w:szCs w:val="24"/>
+        </w:rPr>
+        <w:t>Support on</w:t>
+      </w:r>
+      <w:r>
+        <w:rPr>
+          <w:rFonts w:ascii="Cambria" w:hAnsi="Cambria"/>
+          <w:sz w:val="24"/>
+          <w:szCs w:val="24"/>
+        </w:rPr>
+        <w:t xml:space="preserve"> smart wear, they can look up information easy. Don't need to use mobile phone. Decreased ability to stolen</w:t>
+      </w:r>
+      <w:r>
+        <w:rPr>
+          <w:rFonts w:ascii="Cambria" w:hAnsi="Cambria"/>
+          <w:sz w:val="24"/>
+          <w:szCs w:val="24"/>
+        </w:rPr>
+        <w:t>.</w:t>
+      </w:r>
+    </w:p>
+    <w:p>
+      <w:pPr>
+        <w:pStyle w:val="ListParagraph"/>
+        <w:numPr>
+          <w:ilvl w:val="0"/>
+          <w:numId w:val="4"/>
+        </w:numPr>
+        <w:rPr>
+          <w:rFonts w:ascii="Cambria" w:hAnsi="Cambria"/>
+          <w:sz w:val="24"/>
+          <w:szCs w:val="24"/>
+        </w:rPr>
+      </w:pPr>
+      <w:r>
+        <w:rPr>
+          <w:rFonts w:ascii="Cambria" w:hAnsi="Cambria"/>
+          <w:sz w:val="24"/>
+          <w:szCs w:val="24"/>
+        </w:rPr>
+        <w:t>Disadvantages:</w:t>
+      </w:r>
+    </w:p>
+    <w:p>
+      <w:pPr>
+        <w:pStyle w:val="ListParagraph"/>
+        <w:ind w:left="1080"/>
+        <w:rPr>
+          <w:rFonts w:ascii="Cambria" w:hAnsi="Cambria"/>
+          <w:sz w:val="24"/>
+          <w:szCs w:val="24"/>
+        </w:rPr>
+      </w:pPr>
+      <w:r>
+        <w:rPr>
+          <w:rFonts w:ascii="Cambria" w:hAnsi="Cambria"/>
+          <w:sz w:val="24"/>
+          <w:szCs w:val="24"/>
+        </w:rPr>
+        <w:t xml:space="preserve">+ </w:t>
+      </w:r>
+      <w:r>
+        <w:rPr>
+          <w:rFonts w:ascii="Cambria" w:hAnsi="Cambria"/>
+          <w:sz w:val="24"/>
+          <w:szCs w:val="24"/>
+        </w:rPr>
+        <w:t>Smart wear has high price and these</w:t>
+      </w:r>
+      <w:r>
+        <w:rPr>
+          <w:rFonts w:ascii="Cambria" w:hAnsi="Cambria"/>
+          <w:sz w:val="24"/>
+          <w:szCs w:val="24"/>
+        </w:rPr>
+        <w:t xml:space="preserve"> screen is slightly small, hard to use for newbie.</w:t>
+      </w:r>
+    </w:p>
+    <w:p>
+      <w:pPr>
+        <w:pStyle w:val="ListParagraph"/>
+        <w:ind w:left="1080"/>
         <w:rPr>
           <w:rFonts w:ascii="Cambria" w:hAnsi="Cambria"/>
           <w:sz w:val="32"/>
         </w:rPr>
       </w:pPr>
+      <w:r>
+        <w:rPr>
+          <w:rFonts w:ascii="Cambria" w:hAnsi="Cambria"/>
+          <w:sz w:val="24"/>
+          <w:szCs w:val="24"/>
+        </w:rPr>
+        <w:t xml:space="preserve">+ </w:t>
+      </w:r>
+      <w:r>
+        <w:rPr>
+          <w:rFonts w:ascii="Cambria" w:hAnsi="Cambria"/>
+          <w:sz w:val="24"/>
+          <w:szCs w:val="24"/>
+        </w:rPr>
+        <w:t>Have not supported directly from the transportation office as other applications, so accurate data are limited.</w:t>
+      </w:r>
     </w:p>
     <w:p>
       <w:pPr>
@@ -180,18 +391,6 @@
         </w:rPr>
         <w:t>Functional Requirements</w:t>
       </w:r>
-    </w:p>
-    <w:p>
-      <w:pPr>
-        <w:pStyle w:val="ListParagraph"/>
-        <w:ind w:left="1080"/>
-        <w:rPr>
-          <w:rFonts w:ascii="Cambria" w:hAnsi="Cambria"/>
-          <w:sz w:val="22"/>
-        </w:rPr>
-      </w:pPr>
-      <w:bookmarkStart w:id="0" w:name="_GoBack"/>
-      <w:bookmarkEnd w:id="0"/>
     </w:p>
     <w:p>
       <w:pPr>
@@ -237,7 +436,7 @@
 </file>
 
 <file path=word/numbering.xml><?xml version="1.0" encoding="utf-8"?>
-<w:numbering xmlns:wpc="http://schemas.microsoft.com/office/word/2010/wordprocessingCanvas" xmlns:mo="http://schemas.microsoft.com/office/mac/office/2008/main" xmlns:mc="http://schemas.openxmlformats.org/markup-compatibility/2006" xmlns:mv="urn:schemas-microsoft-com:mac:vml" xmlns:o="urn:schemas-microsoft-com:office:office" xmlns:r="http://schemas.openxmlformats.org/officeDocument/2006/relationships" xmlns:m="http://schemas.openxmlformats.org/officeDocument/2006/math" xmlns:v="urn:schemas-microsoft-com:vml" xmlns:wp14="http://schemas.microsoft.com/office/word/2010/wordprocessingDrawing" xmlns:wp="http://schemas.openxmlformats.org/drawingml/2006/wordprocessingDrawing" xmlns:w10="urn:schemas-microsoft-com:office:word" xmlns:w="http://schemas.openxmlformats.org/wordprocessingml/2006/main" xmlns:w14="http://schemas.microsoft.com/office/word/2010/wordml" xmlns:w15="http://schemas.microsoft.com/office/word/2012/wordml" xmlns:wpg="http://schemas.microsoft.com/office/word/2010/wordprocessingGroup" xmlns:wpi="http://schemas.microsoft.com/office/word/2010/wordprocessingInk" xmlns:wne="http://schemas.microsoft.com/office/word/2006/wordml" xmlns:wps="http://schemas.microsoft.com/office/word/2010/wordprocessingShape" mc:Ignorable="w14 w15 wp14">
+<w:numbering xmlns:ve="http://schemas.openxmlformats.org/markup-compatibility/2006" xmlns:o="urn:schemas-microsoft-com:office:office" xmlns:r="http://schemas.openxmlformats.org/officeDocument/2006/relationships" xmlns:m="http://schemas.openxmlformats.org/officeDocument/2006/math" xmlns:v="urn:schemas-microsoft-com:vml" xmlns:wp="http://schemas.openxmlformats.org/drawingml/2006/wordprocessingDrawing" xmlns:w10="urn:schemas-microsoft-com:office:word" xmlns:w="http://schemas.openxmlformats.org/wordprocessingml/2006/main" xmlns:wne="http://schemas.microsoft.com/office/word/2006/wordml">
   <w:abstractNum w:abstractNumId="0">
     <w:nsid w:val="13886A20"/>
     <w:multiLevelType w:val="hybridMultilevel"/>
@@ -634,7 +833,7 @@
 </file>
 
 <file path=word/styles.xml><?xml version="1.0" encoding="utf-8"?>
-<w:styles xmlns:mc="http://schemas.openxmlformats.org/markup-compatibility/2006" xmlns:r="http://schemas.openxmlformats.org/officeDocument/2006/relationships" xmlns:w="http://schemas.openxmlformats.org/wordprocessingml/2006/main" xmlns:w14="http://schemas.microsoft.com/office/word/2010/wordml" xmlns:w15="http://schemas.microsoft.com/office/word/2012/wordml" mc:Ignorable="w14 w15">
+<w:styles xmlns:r="http://schemas.openxmlformats.org/officeDocument/2006/relationships" xmlns:w="http://schemas.openxmlformats.org/wordprocessingml/2006/main">
   <w:docDefaults>
     <w:rPrDefault>
       <w:rPr>
@@ -650,387 +849,347 @@
       </w:pPr>
     </w:pPrDefault>
   </w:docDefaults>
-  <w:latentStyles w:defLockedState="0" w:defUIPriority="99" w:defSemiHidden="0" w:defUnhideWhenUsed="0" w:defQFormat="0" w:count="380">
-    <w:lsdException w:name="Normal" w:uiPriority="0" w:qFormat="1"/>
-    <w:lsdException w:name="heading 1" w:uiPriority="9" w:qFormat="1"/>
-    <w:lsdException w:name="heading 2" w:semiHidden="1" w:uiPriority="9" w:unhideWhenUsed="1" w:qFormat="1"/>
-    <w:lsdException w:name="heading 3" w:semiHidden="1" w:uiPriority="9" w:unhideWhenUsed="1" w:qFormat="1"/>
-    <w:lsdException w:name="heading 4" w:semiHidden="1" w:uiPriority="9" w:unhideWhenUsed="1" w:qFormat="1"/>
-    <w:lsdException w:name="heading 5" w:semiHidden="1" w:uiPriority="9" w:unhideWhenUsed="1" w:qFormat="1"/>
-    <w:lsdException w:name="heading 6" w:semiHidden="1" w:uiPriority="9" w:unhideWhenUsed="1" w:qFormat="1"/>
-    <w:lsdException w:name="heading 7" w:semiHidden="1" w:uiPriority="9" w:unhideWhenUsed="1" w:qFormat="1"/>
-    <w:lsdException w:name="heading 8" w:semiHidden="1" w:uiPriority="9" w:unhideWhenUsed="1" w:qFormat="1"/>
-    <w:lsdException w:name="heading 9" w:semiHidden="1" w:uiPriority="9" w:unhideWhenUsed="1" w:qFormat="1"/>
-    <w:lsdException w:name="index 1" w:semiHidden="1" w:unhideWhenUsed="1"/>
-    <w:lsdException w:name="index 2" w:semiHidden="1" w:unhideWhenUsed="1"/>
-    <w:lsdException w:name="index 3" w:semiHidden="1" w:unhideWhenUsed="1"/>
-    <w:lsdException w:name="index 4" w:semiHidden="1" w:unhideWhenUsed="1"/>
-    <w:lsdException w:name="index 5" w:semiHidden="1" w:unhideWhenUsed="1"/>
-    <w:lsdException w:name="index 6" w:semiHidden="1" w:unhideWhenUsed="1"/>
-    <w:lsdException w:name="index 7" w:semiHidden="1" w:unhideWhenUsed="1"/>
-    <w:lsdException w:name="index 8" w:semiHidden="1" w:unhideWhenUsed="1"/>
-    <w:lsdException w:name="index 9" w:semiHidden="1" w:unhideWhenUsed="1"/>
-    <w:lsdException w:name="toc 1" w:semiHidden="1" w:uiPriority="39" w:unhideWhenUsed="1"/>
-    <w:lsdException w:name="toc 2" w:semiHidden="1" w:uiPriority="39" w:unhideWhenUsed="1"/>
-    <w:lsdException w:name="toc 3" w:semiHidden="1" w:uiPriority="39" w:unhideWhenUsed="1"/>
-    <w:lsdException w:name="toc 4" w:semiHidden="1" w:uiPriority="39" w:unhideWhenUsed="1"/>
-    <w:lsdException w:name="toc 5" w:semiHidden="1" w:uiPriority="39" w:unhideWhenUsed="1"/>
-    <w:lsdException w:name="toc 6" w:semiHidden="1" w:uiPriority="39" w:unhideWhenUsed="1"/>
-    <w:lsdException w:name="toc 7" w:semiHidden="1" w:uiPriority="39" w:unhideWhenUsed="1"/>
-    <w:lsdException w:name="toc 8" w:semiHidden="1" w:uiPriority="39" w:unhideWhenUsed="1"/>
-    <w:lsdException w:name="toc 9" w:semiHidden="1" w:uiPriority="39" w:unhideWhenUsed="1"/>
-    <w:lsdException w:name="Normal Indent" w:semiHidden="1" w:unhideWhenUsed="1"/>
-    <w:lsdException w:name="footnote text" w:semiHidden="1" w:unhideWhenUsed="1"/>
-    <w:lsdException w:name="annotation text" w:semiHidden="1" w:unhideWhenUsed="1"/>
-    <w:lsdException w:name="header" w:semiHidden="1" w:unhideWhenUsed="1"/>
-    <w:lsdException w:name="footer" w:semiHidden="1" w:unhideWhenUsed="1"/>
-    <w:lsdException w:name="index heading" w:semiHidden="1" w:unhideWhenUsed="1"/>
-    <w:lsdException w:name="caption" w:semiHidden="1" w:uiPriority="35" w:unhideWhenUsed="1" w:qFormat="1"/>
-    <w:lsdException w:name="table of figures" w:semiHidden="1" w:unhideWhenUsed="1"/>
-    <w:lsdException w:name="envelope address" w:semiHidden="1" w:unhideWhenUsed="1"/>
-    <w:lsdException w:name="envelope return" w:semiHidden="1" w:unhideWhenUsed="1"/>
-    <w:lsdException w:name="footnote reference" w:semiHidden="1" w:unhideWhenUsed="1"/>
-    <w:lsdException w:name="annotation reference" w:semiHidden="1" w:unhideWhenUsed="1"/>
-    <w:lsdException w:name="line number" w:semiHidden="1" w:unhideWhenUsed="1"/>
-    <w:lsdException w:name="page number" w:semiHidden="1" w:unhideWhenUsed="1"/>
-    <w:lsdException w:name="endnote reference" w:semiHidden="1" w:unhideWhenUsed="1"/>
-    <w:lsdException w:name="endnote text" w:semiHidden="1" w:unhideWhenUsed="1"/>
-    <w:lsdException w:name="table of authorities" w:semiHidden="1" w:unhideWhenUsed="1"/>
-    <w:lsdException w:name="macro" w:semiHidden="1" w:unhideWhenUsed="1"/>
-    <w:lsdException w:name="toa heading" w:semiHidden="1" w:unhideWhenUsed="1"/>
-    <w:lsdException w:name="List" w:semiHidden="1" w:unhideWhenUsed="1"/>
-    <w:lsdException w:name="List Bullet" w:semiHidden="1" w:unhideWhenUsed="1"/>
-    <w:lsdException w:name="List Number" w:semiHidden="1" w:unhideWhenUsed="1"/>
-    <w:lsdException w:name="List 2" w:semiHidden="1" w:unhideWhenUsed="1"/>
-    <w:lsdException w:name="List 3" w:semiHidden="1" w:unhideWhenUsed="1"/>
-    <w:lsdException w:name="List 4" w:semiHidden="1" w:unhideWhenUsed="1"/>
-    <w:lsdException w:name="List 5" w:semiHidden="1" w:unhideWhenUsed="1"/>
-    <w:lsdException w:name="List Bullet 2" w:semiHidden="1" w:unhideWhenUsed="1"/>
-    <w:lsdException w:name="List Bullet 3" w:semiHidden="1" w:unhideWhenUsed="1"/>
-    <w:lsdException w:name="List Bullet 4" w:semiHidden="1" w:unhideWhenUsed="1"/>
-    <w:lsdException w:name="List Bullet 5" w:semiHidden="1" w:unhideWhenUsed="1"/>
-    <w:lsdException w:name="List Number 2" w:semiHidden="1" w:unhideWhenUsed="1"/>
-    <w:lsdException w:name="List Number 3" w:semiHidden="1" w:unhideWhenUsed="1"/>
-    <w:lsdException w:name="List Number 4" w:semiHidden="1" w:unhideWhenUsed="1"/>
-    <w:lsdException w:name="List Number 5" w:semiHidden="1" w:unhideWhenUsed="1"/>
-    <w:lsdException w:name="Title" w:uiPriority="10" w:qFormat="1"/>
-    <w:lsdException w:name="Closing" w:semiHidden="1" w:unhideWhenUsed="1"/>
-    <w:lsdException w:name="Signature" w:semiHidden="1" w:unhideWhenUsed="1"/>
-    <w:lsdException w:name="Default Paragraph Font" w:semiHidden="1" w:uiPriority="1" w:unhideWhenUsed="1"/>
-    <w:lsdException w:name="Body Text" w:semiHidden="1" w:unhideWhenUsed="1"/>
-    <w:lsdException w:name="Body Text Indent" w:semiHidden="1" w:unhideWhenUsed="1"/>
-    <w:lsdException w:name="List Continue" w:semiHidden="1" w:unhideWhenUsed="1"/>
-    <w:lsdException w:name="List Continue 2" w:semiHidden="1" w:unhideWhenUsed="1"/>
-    <w:lsdException w:name="List Continue 3" w:semiHidden="1" w:unhideWhenUsed="1"/>
-    <w:lsdException w:name="List Continue 4" w:semiHidden="1" w:unhideWhenUsed="1"/>
-    <w:lsdException w:name="List Continue 5" w:semiHidden="1" w:unhideWhenUsed="1"/>
-    <w:lsdException w:name="Message Header" w:semiHidden="1" w:unhideWhenUsed="1"/>
-    <w:lsdException w:name="Subtitle" w:uiPriority="11" w:qFormat="1"/>
-    <w:lsdException w:name="Salutation" w:semiHidden="1" w:unhideWhenUsed="1"/>
-    <w:lsdException w:name="Date" w:semiHidden="1" w:unhideWhenUsed="1"/>
-    <w:lsdException w:name="Body Text First Indent" w:semiHidden="1" w:unhideWhenUsed="1"/>
-    <w:lsdException w:name="Body Text First Indent 2" w:semiHidden="1" w:unhideWhenUsed="1"/>
-    <w:lsdException w:name="Note Heading" w:semiHidden="1" w:unhideWhenUsed="1"/>
-    <w:lsdException w:name="Body Text 2" w:semiHidden="1" w:unhideWhenUsed="1"/>
-    <w:lsdException w:name="Body Text 3" w:semiHidden="1" w:unhideWhenUsed="1"/>
-    <w:lsdException w:name="Body Text Indent 2" w:semiHidden="1" w:unhideWhenUsed="1"/>
-    <w:lsdException w:name="Body Text Indent 3" w:semiHidden="1" w:unhideWhenUsed="1"/>
-    <w:lsdException w:name="Block Text" w:semiHidden="1" w:unhideWhenUsed="1"/>
-    <w:lsdException w:name="Hyperlink" w:semiHidden="1" w:unhideWhenUsed="1"/>
-    <w:lsdException w:name="FollowedHyperlink" w:semiHidden="1" w:unhideWhenUsed="1"/>
-    <w:lsdException w:name="Strong" w:uiPriority="22" w:qFormat="1"/>
-    <w:lsdException w:name="Emphasis" w:uiPriority="20" w:qFormat="1"/>
-    <w:lsdException w:name="Document Map" w:semiHidden="1" w:unhideWhenUsed="1"/>
-    <w:lsdException w:name="Plain Text" w:semiHidden="1" w:unhideWhenUsed="1"/>
-    <w:lsdException w:name="E-mail Signature" w:semiHidden="1" w:unhideWhenUsed="1"/>
-    <w:lsdException w:name="HTML Top of Form" w:semiHidden="1" w:unhideWhenUsed="1"/>
-    <w:lsdException w:name="HTML Bottom of Form" w:semiHidden="1" w:unhideWhenUsed="1"/>
-    <w:lsdException w:name="Normal (Web)" w:semiHidden="1" w:unhideWhenUsed="1"/>
-    <w:lsdException w:name="HTML Acronym" w:semiHidden="1" w:unhideWhenUsed="1"/>
-    <w:lsdException w:name="HTML Address" w:semiHidden="1" w:unhideWhenUsed="1"/>
-    <w:lsdException w:name="HTML Cite" w:semiHidden="1" w:unhideWhenUsed="1"/>
-    <w:lsdException w:name="HTML Code" w:semiHidden="1" w:unhideWhenUsed="1"/>
-    <w:lsdException w:name="HTML Definition" w:semiHidden="1" w:unhideWhenUsed="1"/>
-    <w:lsdException w:name="HTML Keyboard" w:semiHidden="1" w:unhideWhenUsed="1"/>
-    <w:lsdException w:name="HTML Preformatted" w:semiHidden="1" w:unhideWhenUsed="1"/>
-    <w:lsdException w:name="HTML Sample" w:semiHidden="1" w:unhideWhenUsed="1"/>
-    <w:lsdException w:name="HTML Typewriter" w:semiHidden="1" w:unhideWhenUsed="1"/>
-    <w:lsdException w:name="HTML Variable" w:semiHidden="1" w:unhideWhenUsed="1"/>
-    <w:lsdException w:name="Normal Table" w:semiHidden="1" w:unhideWhenUsed="1"/>
-    <w:lsdException w:name="annotation subject" w:semiHidden="1" w:unhideWhenUsed="1"/>
-    <w:lsdException w:name="No List" w:semiHidden="1" w:unhideWhenUsed="1"/>
-    <w:lsdException w:name="Outline List 1" w:semiHidden="1" w:unhideWhenUsed="1"/>
-    <w:lsdException w:name="Outline List 2" w:semiHidden="1" w:unhideWhenUsed="1"/>
-    <w:lsdException w:name="Outline List 3" w:semiHidden="1" w:unhideWhenUsed="1"/>
-    <w:lsdException w:name="Table Simple 1" w:semiHidden="1" w:unhideWhenUsed="1"/>
-    <w:lsdException w:name="Table Simple 2" w:semiHidden="1" w:unhideWhenUsed="1"/>
-    <w:lsdException w:name="Table Simple 3" w:semiHidden="1" w:unhideWhenUsed="1"/>
-    <w:lsdException w:name="Table Classic 1" w:semiHidden="1" w:unhideWhenUsed="1"/>
-    <w:lsdException w:name="Table Classic 2" w:semiHidden="1" w:unhideWhenUsed="1"/>
-    <w:lsdException w:name="Table Classic 3" w:semiHidden="1" w:unhideWhenUsed="1"/>
-    <w:lsdException w:name="Table Classic 4" w:semiHidden="1" w:unhideWhenUsed="1"/>
-    <w:lsdException w:name="Table Colorful 1" w:semiHidden="1" w:unhideWhenUsed="1"/>
-    <w:lsdException w:name="Table Colorful 2" w:semiHidden="1" w:unhideWhenUsed="1"/>
-    <w:lsdException w:name="Table Colorful 3" w:semiHidden="1" w:unhideWhenUsed="1"/>
-    <w:lsdException w:name="Table Columns 1" w:semiHidden="1" w:unhideWhenUsed="1"/>
-    <w:lsdException w:name="Table Columns 2" w:semiHidden="1" w:unhideWhenUsed="1"/>
-    <w:lsdException w:name="Table Columns 3" w:semiHidden="1" w:unhideWhenUsed="1"/>
-    <w:lsdException w:name="Table Columns 4" w:semiHidden="1" w:unhideWhenUsed="1"/>
-    <w:lsdException w:name="Table Columns 5" w:semiHidden="1" w:unhideWhenUsed="1"/>
-    <w:lsdException w:name="Table Grid 1" w:semiHidden="1" w:unhideWhenUsed="1"/>
-    <w:lsdException w:name="Table Grid 2" w:semiHidden="1" w:unhideWhenUsed="1"/>
-    <w:lsdException w:name="Table Grid 3" w:semiHidden="1" w:unhideWhenUsed="1"/>
-    <w:lsdException w:name="Table Grid 4" w:semiHidden="1" w:unhideWhenUsed="1"/>
-    <w:lsdException w:name="Table Grid 5" w:semiHidden="1" w:unhideWhenUsed="1"/>
-    <w:lsdException w:name="Table Grid 6" w:semiHidden="1" w:unhideWhenUsed="1"/>
-    <w:lsdException w:name="Table Grid 7" w:semiHidden="1" w:unhideWhenUsed="1"/>
-    <w:lsdException w:name="Table Grid 8" w:semiHidden="1" w:unhideWhenUsed="1"/>
-    <w:lsdException w:name="Table List 1" w:semiHidden="1" w:unhideWhenUsed="1"/>
-    <w:lsdException w:name="Table List 2" w:semiHidden="1" w:unhideWhenUsed="1"/>
-    <w:lsdException w:name="Table List 3" w:semiHidden="1" w:unhideWhenUsed="1"/>
-    <w:lsdException w:name="Table List 4" w:semiHidden="1" w:unhideWhenUsed="1"/>
-    <w:lsdException w:name="Table List 5" w:semiHidden="1" w:unhideWhenUsed="1"/>
-    <w:lsdException w:name="Table List 6" w:semiHidden="1" w:unhideWhenUsed="1"/>
-    <w:lsdException w:name="Table List 7" w:semiHidden="1" w:unhideWhenUsed="1"/>
-    <w:lsdException w:name="Table List 8" w:semiHidden="1" w:unhideWhenUsed="1"/>
-    <w:lsdException w:name="Table 3D effects 1" w:semiHidden="1" w:unhideWhenUsed="1"/>
-    <w:lsdException w:name="Table 3D effects 2" w:semiHidden="1" w:unhideWhenUsed="1"/>
-    <w:lsdException w:name="Table 3D effects 3" w:semiHidden="1" w:unhideWhenUsed="1"/>
-    <w:lsdException w:name="Table Contemporary" w:semiHidden="1" w:unhideWhenUsed="1"/>
-    <w:lsdException w:name="Table Elegant" w:semiHidden="1" w:unhideWhenUsed="1"/>
-    <w:lsdException w:name="Table Professional" w:semiHidden="1" w:unhideWhenUsed="1"/>
-    <w:lsdException w:name="Table Subtle 1" w:semiHidden="1" w:unhideWhenUsed="1"/>
-    <w:lsdException w:name="Table Subtle 2" w:semiHidden="1" w:unhideWhenUsed="1"/>
-    <w:lsdException w:name="Table Web 1" w:semiHidden="1" w:unhideWhenUsed="1"/>
-    <w:lsdException w:name="Table Web 2" w:semiHidden="1" w:unhideWhenUsed="1"/>
-    <w:lsdException w:name="Table Web 3" w:semiHidden="1" w:unhideWhenUsed="1"/>
-    <w:lsdException w:name="Balloon Text" w:semiHidden="1" w:unhideWhenUsed="1"/>
-    <w:lsdException w:name="Table Grid" w:uiPriority="39"/>
-    <w:lsdException w:name="Table Theme" w:semiHidden="1" w:unhideWhenUsed="1"/>
-    <w:lsdException w:name="Note Level 1" w:semiHidden="1" w:unhideWhenUsed="1"/>
-    <w:lsdException w:name="Note Level 2" w:semiHidden="1" w:unhideWhenUsed="1"/>
-    <w:lsdException w:name="Note Level 3" w:semiHidden="1" w:unhideWhenUsed="1"/>
-    <w:lsdException w:name="Note Level 4" w:semiHidden="1" w:unhideWhenUsed="1"/>
-    <w:lsdException w:name="Note Level 5" w:semiHidden="1" w:unhideWhenUsed="1"/>
-    <w:lsdException w:name="Note Level 6" w:semiHidden="1" w:unhideWhenUsed="1"/>
-    <w:lsdException w:name="Note Level 7" w:semiHidden="1" w:unhideWhenUsed="1"/>
-    <w:lsdException w:name="Note Level 8" w:semiHidden="1" w:unhideWhenUsed="1"/>
-    <w:lsdException w:name="Note Level 9" w:semiHidden="1" w:unhideWhenUsed="1"/>
-    <w:lsdException w:name="Placeholder Text" w:semiHidden="1"/>
-    <w:lsdException w:name="No Spacing" w:uiPriority="1" w:qFormat="1"/>
-    <w:lsdException w:name="Light Shading" w:uiPriority="60"/>
-    <w:lsdException w:name="Light List" w:uiPriority="61"/>
-    <w:lsdException w:name="Light Grid" w:uiPriority="62"/>
-    <w:lsdException w:name="Medium Shading 1" w:uiPriority="63"/>
-    <w:lsdException w:name="Medium Shading 2" w:uiPriority="64"/>
-    <w:lsdException w:name="Medium List 1" w:uiPriority="65"/>
-    <w:lsdException w:name="Medium List 2" w:uiPriority="66"/>
-    <w:lsdException w:name="Medium Grid 1" w:uiPriority="67"/>
-    <w:lsdException w:name="Medium Grid 2" w:uiPriority="68"/>
-    <w:lsdException w:name="Medium Grid 3" w:uiPriority="69"/>
-    <w:lsdException w:name="Dark List" w:uiPriority="70"/>
-    <w:lsdException w:name="Colorful Shading" w:uiPriority="71"/>
-    <w:lsdException w:name="Colorful List" w:uiPriority="72"/>
-    <w:lsdException w:name="Colorful Grid" w:uiPriority="73"/>
-    <w:lsdException w:name="Light Shading Accent 1" w:uiPriority="60"/>
-    <w:lsdException w:name="Light List Accent 1" w:uiPriority="61"/>
-    <w:lsdException w:name="Light Grid Accent 1" w:uiPriority="62"/>
-    <w:lsdException w:name="Medium Shading 1 Accent 1" w:uiPriority="63"/>
-    <w:lsdException w:name="Medium Shading 2 Accent 1" w:uiPriority="64"/>
-    <w:lsdException w:name="Medium List 1 Accent 1" w:uiPriority="65"/>
-    <w:lsdException w:name="Revision" w:semiHidden="1"/>
-    <w:lsdException w:name="List Paragraph" w:uiPriority="34" w:qFormat="1"/>
-    <w:lsdException w:name="Quote" w:uiPriority="29" w:qFormat="1"/>
-    <w:lsdException w:name="Intense Quote" w:uiPriority="30" w:qFormat="1"/>
-    <w:lsdException w:name="Medium List 2 Accent 1" w:uiPriority="66"/>
-    <w:lsdException w:name="Medium Grid 1 Accent 1" w:uiPriority="67"/>
-    <w:lsdException w:name="Medium Grid 2 Accent 1" w:uiPriority="68"/>
-    <w:lsdException w:name="Medium Grid 3 Accent 1" w:uiPriority="69"/>
-    <w:lsdException w:name="Dark List Accent 1" w:uiPriority="70"/>
-    <w:lsdException w:name="Colorful Shading Accent 1" w:uiPriority="71"/>
-    <w:lsdException w:name="Colorful List Accent 1" w:uiPriority="72"/>
-    <w:lsdException w:name="Colorful Grid Accent 1" w:uiPriority="73"/>
-    <w:lsdException w:name="Light Shading Accent 2" w:uiPriority="60"/>
-    <w:lsdException w:name="Light List Accent 2" w:uiPriority="61"/>
-    <w:lsdException w:name="Light Grid Accent 2" w:uiPriority="62"/>
-    <w:lsdException w:name="Medium Shading 1 Accent 2" w:uiPriority="63"/>
-    <w:lsdException w:name="Medium Shading 2 Accent 2" w:uiPriority="64"/>
-    <w:lsdException w:name="Medium List 1 Accent 2" w:uiPriority="65"/>
-    <w:lsdException w:name="Medium List 2 Accent 2" w:uiPriority="66"/>
-    <w:lsdException w:name="Medium Grid 1 Accent 2" w:uiPriority="67"/>
-    <w:lsdException w:name="Medium Grid 2 Accent 2" w:uiPriority="68"/>
-    <w:lsdException w:name="Medium Grid 3 Accent 2" w:uiPriority="69"/>
-    <w:lsdException w:name="Dark List Accent 2" w:uiPriority="70"/>
-    <w:lsdException w:name="Colorful Shading Accent 2" w:uiPriority="71"/>
-    <w:lsdException w:name="Colorful List Accent 2" w:uiPriority="72"/>
-    <w:lsdException w:name="Colorful Grid Accent 2" w:uiPriority="73"/>
-    <w:lsdException w:name="Light Shading Accent 3" w:uiPriority="60"/>
-    <w:lsdException w:name="Light List Accent 3" w:uiPriority="61"/>
-    <w:lsdException w:name="Light Grid Accent 3" w:uiPriority="62"/>
-    <w:lsdException w:name="Medium Shading 1 Accent 3" w:uiPriority="63"/>
-    <w:lsdException w:name="Medium Shading 2 Accent 3" w:uiPriority="64"/>
-    <w:lsdException w:name="Medium List 1 Accent 3" w:uiPriority="65"/>
-    <w:lsdException w:name="Medium List 2 Accent 3" w:uiPriority="66"/>
-    <w:lsdException w:name="Medium Grid 1 Accent 3" w:uiPriority="67"/>
-    <w:lsdException w:name="Medium Grid 2 Accent 3" w:uiPriority="68"/>
-    <w:lsdException w:name="Medium Grid 3 Accent 3" w:uiPriority="69"/>
-    <w:lsdException w:name="Dark List Accent 3" w:uiPriority="70"/>
-    <w:lsdException w:name="Colorful Shading Accent 3" w:uiPriority="71"/>
-    <w:lsdException w:name="Colorful List Accent 3" w:uiPriority="72"/>
-    <w:lsdException w:name="Colorful Grid Accent 3" w:uiPriority="73"/>
-    <w:lsdException w:name="Light Shading Accent 4" w:uiPriority="60"/>
-    <w:lsdException w:name="Light List Accent 4" w:uiPriority="61"/>
-    <w:lsdException w:name="Light Grid Accent 4" w:uiPriority="62"/>
-    <w:lsdException w:name="Medium Shading 1 Accent 4" w:uiPriority="63"/>
-    <w:lsdException w:name="Medium Shading 2 Accent 4" w:uiPriority="64"/>
-    <w:lsdException w:name="Medium List 1 Accent 4" w:uiPriority="65"/>
-    <w:lsdException w:name="Medium List 2 Accent 4" w:uiPriority="66"/>
-    <w:lsdException w:name="Medium Grid 1 Accent 4" w:uiPriority="67"/>
-    <w:lsdException w:name="Medium Grid 2 Accent 4" w:uiPriority="68"/>
-    <w:lsdException w:name="Medium Grid 3 Accent 4" w:uiPriority="69"/>
-    <w:lsdException w:name="Dark List Accent 4" w:uiPriority="70"/>
-    <w:lsdException w:name="Colorful Shading Accent 4" w:uiPriority="71"/>
-    <w:lsdException w:name="Colorful List Accent 4" w:uiPriority="72"/>
-    <w:lsdException w:name="Colorful Grid Accent 4" w:uiPriority="73"/>
-    <w:lsdException w:name="Light Shading Accent 5" w:uiPriority="60"/>
-    <w:lsdException w:name="Light List Accent 5" w:uiPriority="61"/>
-    <w:lsdException w:name="Light Grid Accent 5" w:uiPriority="62"/>
-    <w:lsdException w:name="Medium Shading 1 Accent 5" w:uiPriority="63"/>
-    <w:lsdException w:name="Medium Shading 2 Accent 5" w:uiPriority="64"/>
-    <w:lsdException w:name="Medium List 1 Accent 5" w:uiPriority="65"/>
-    <w:lsdException w:name="Medium List 2 Accent 5" w:uiPriority="66"/>
-    <w:lsdException w:name="Medium Grid 1 Accent 5" w:uiPriority="67"/>
-    <w:lsdException w:name="Medium Grid 2 Accent 5" w:uiPriority="68"/>
-    <w:lsdException w:name="Medium Grid 3 Accent 5" w:uiPriority="69"/>
-    <w:lsdException w:name="Dark List Accent 5" w:uiPriority="70"/>
-    <w:lsdException w:name="Colorful Shading Accent 5" w:uiPriority="71"/>
-    <w:lsdException w:name="Colorful List Accent 5" w:uiPriority="72"/>
-    <w:lsdException w:name="Colorful Grid Accent 5" w:uiPriority="73"/>
-    <w:lsdException w:name="Light Shading Accent 6" w:uiPriority="60"/>
-    <w:lsdException w:name="Light List Accent 6" w:uiPriority="61"/>
-    <w:lsdException w:name="Light Grid Accent 6" w:uiPriority="62"/>
-    <w:lsdException w:name="Medium Shading 1 Accent 6" w:uiPriority="63"/>
-    <w:lsdException w:name="Medium Shading 2 Accent 6" w:uiPriority="64"/>
-    <w:lsdException w:name="Medium List 1 Accent 6" w:uiPriority="65"/>
-    <w:lsdException w:name="Medium List 2 Accent 6" w:uiPriority="66"/>
-    <w:lsdException w:name="Medium Grid 1 Accent 6" w:uiPriority="67"/>
-    <w:lsdException w:name="Medium Grid 2 Accent 6" w:uiPriority="68"/>
-    <w:lsdException w:name="Medium Grid 3 Accent 6" w:uiPriority="69"/>
-    <w:lsdException w:name="Dark List Accent 6" w:uiPriority="70"/>
-    <w:lsdException w:name="Colorful Shading Accent 6" w:uiPriority="71"/>
-    <w:lsdException w:name="Colorful List Accent 6" w:uiPriority="72"/>
-    <w:lsdException w:name="Colorful Grid Accent 6" w:uiPriority="73"/>
-    <w:lsdException w:name="Subtle Emphasis" w:uiPriority="19" w:qFormat="1"/>
-    <w:lsdException w:name="Intense Emphasis" w:uiPriority="21" w:qFormat="1"/>
-    <w:lsdException w:name="Subtle Reference" w:uiPriority="31" w:qFormat="1"/>
-    <w:lsdException w:name="Intense Reference" w:uiPriority="32" w:qFormat="1"/>
-    <w:lsdException w:name="Book Title" w:uiPriority="33" w:qFormat="1"/>
-    <w:lsdException w:name="Bibliography" w:semiHidden="1" w:uiPriority="37" w:unhideWhenUsed="1"/>
-    <w:lsdException w:name="TOC Heading" w:semiHidden="1" w:uiPriority="39" w:unhideWhenUsed="1" w:qFormat="1"/>
-    <w:lsdException w:name="Plain Table 1" w:uiPriority="41"/>
-    <w:lsdException w:name="Plain Table 2" w:uiPriority="42"/>
-    <w:lsdException w:name="Plain Table 3" w:uiPriority="43"/>
-    <w:lsdException w:name="Plain Table 4" w:uiPriority="44"/>
-    <w:lsdException w:name="Plain Table 5" w:uiPriority="45"/>
-    <w:lsdException w:name="Grid Table Light" w:uiPriority="40"/>
-    <w:lsdException w:name="Grid Table 1 Light" w:uiPriority="46"/>
-    <w:lsdException w:name="Grid Table 2" w:uiPriority="47"/>
-    <w:lsdException w:name="Grid Table 3" w:uiPriority="48"/>
-    <w:lsdException w:name="Grid Table 4" w:uiPriority="49"/>
-    <w:lsdException w:name="Grid Table 5 Dark" w:uiPriority="50"/>
-    <w:lsdException w:name="Grid Table 6 Colorful" w:uiPriority="51"/>
-    <w:lsdException w:name="Grid Table 7 Colorful" w:uiPriority="52"/>
-    <w:lsdException w:name="Grid Table 1 Light Accent 1" w:uiPriority="46"/>
-    <w:lsdException w:name="Grid Table 2 Accent 1" w:uiPriority="47"/>
-    <w:lsdException w:name="Grid Table 3 Accent 1" w:uiPriority="48"/>
-    <w:lsdException w:name="Grid Table 4 Accent 1" w:uiPriority="49"/>
-    <w:lsdException w:name="Grid Table 5 Dark Accent 1" w:uiPriority="50"/>
-    <w:lsdException w:name="Grid Table 6 Colorful Accent 1" w:uiPriority="51"/>
-    <w:lsdException w:name="Grid Table 7 Colorful Accent 1" w:uiPriority="52"/>
-    <w:lsdException w:name="Grid Table 1 Light Accent 2" w:uiPriority="46"/>
-    <w:lsdException w:name="Grid Table 2 Accent 2" w:uiPriority="47"/>
-    <w:lsdException w:name="Grid Table 3 Accent 2" w:uiPriority="48"/>
-    <w:lsdException w:name="Grid Table 4 Accent 2" w:uiPriority="49"/>
-    <w:lsdException w:name="Grid Table 5 Dark Accent 2" w:uiPriority="50"/>
-    <w:lsdException w:name="Grid Table 6 Colorful Accent 2" w:uiPriority="51"/>
-    <w:lsdException w:name="Grid Table 7 Colorful Accent 2" w:uiPriority="52"/>
-    <w:lsdException w:name="Grid Table 1 Light Accent 3" w:uiPriority="46"/>
-    <w:lsdException w:name="Grid Table 2 Accent 3" w:uiPriority="47"/>
-    <w:lsdException w:name="Grid Table 3 Accent 3" w:uiPriority="48"/>
-    <w:lsdException w:name="Grid Table 4 Accent 3" w:uiPriority="49"/>
-    <w:lsdException w:name="Grid Table 5 Dark Accent 3" w:uiPriority="50"/>
-    <w:lsdException w:name="Grid Table 6 Colorful Accent 3" w:uiPriority="51"/>
-    <w:lsdException w:name="Grid Table 7 Colorful Accent 3" w:uiPriority="52"/>
-    <w:lsdException w:name="Grid Table 1 Light Accent 4" w:uiPriority="46"/>
-    <w:lsdException w:name="Grid Table 2 Accent 4" w:uiPriority="47"/>
-    <w:lsdException w:name="Grid Table 3 Accent 4" w:uiPriority="48"/>
-    <w:lsdException w:name="Grid Table 4 Accent 4" w:uiPriority="49"/>
-    <w:lsdException w:name="Grid Table 5 Dark Accent 4" w:uiPriority="50"/>
-    <w:lsdException w:name="Grid Table 6 Colorful Accent 4" w:uiPriority="51"/>
-    <w:lsdException w:name="Grid Table 7 Colorful Accent 4" w:uiPriority="52"/>
-    <w:lsdException w:name="Grid Table 1 Light Accent 5" w:uiPriority="46"/>
-    <w:lsdException w:name="Grid Table 2 Accent 5" w:uiPriority="47"/>
-    <w:lsdException w:name="Grid Table 3 Accent 5" w:uiPriority="48"/>
-    <w:lsdException w:name="Grid Table 4 Accent 5" w:uiPriority="49"/>
-    <w:lsdException w:name="Grid Table 5 Dark Accent 5" w:uiPriority="50"/>
-    <w:lsdException w:name="Grid Table 6 Colorful Accent 5" w:uiPriority="51"/>
-    <w:lsdException w:name="Grid Table 7 Colorful Accent 5" w:uiPriority="52"/>
-    <w:lsdException w:name="Grid Table 1 Light Accent 6" w:uiPriority="46"/>
-    <w:lsdException w:name="Grid Table 2 Accent 6" w:uiPriority="47"/>
-    <w:lsdException w:name="Grid Table 3 Accent 6" w:uiPriority="48"/>
-    <w:lsdException w:name="Grid Table 4 Accent 6" w:uiPriority="49"/>
-    <w:lsdException w:name="Grid Table 5 Dark Accent 6" w:uiPriority="50"/>
-    <w:lsdException w:name="Grid Table 6 Colorful Accent 6" w:uiPriority="51"/>
-    <w:lsdException w:name="Grid Table 7 Colorful Accent 6" w:uiPriority="52"/>
-    <w:lsdException w:name="List Table 1 Light" w:uiPriority="46"/>
-    <w:lsdException w:name="List Table 2" w:uiPriority="47"/>
-    <w:lsdException w:name="List Table 3" w:uiPriority="48"/>
-    <w:lsdException w:name="List Table 4" w:uiPriority="49"/>
-    <w:lsdException w:name="List Table 5 Dark" w:uiPriority="50"/>
-    <w:lsdException w:name="List Table 6 Colorful" w:uiPriority="51"/>
-    <w:lsdException w:name="List Table 7 Colorful" w:uiPriority="52"/>
-    <w:lsdException w:name="List Table 1 Light Accent 1" w:uiPriority="46"/>
-    <w:lsdException w:name="List Table 2 Accent 1" w:uiPriority="47"/>
-    <w:lsdException w:name="List Table 3 Accent 1" w:uiPriority="48"/>
-    <w:lsdException w:name="List Table 4 Accent 1" w:uiPriority="49"/>
-    <w:lsdException w:name="List Table 5 Dark Accent 1" w:uiPriority="50"/>
-    <w:lsdException w:name="List Table 6 Colorful Accent 1" w:uiPriority="51"/>
-    <w:lsdException w:name="List Table 7 Colorful Accent 1" w:uiPriority="52"/>
-    <w:lsdException w:name="List Table 1 Light Accent 2" w:uiPriority="46"/>
-    <w:lsdException w:name="List Table 2 Accent 2" w:uiPriority="47"/>
-    <w:lsdException w:name="List Table 3 Accent 2" w:uiPriority="48"/>
-    <w:lsdException w:name="List Table 4 Accent 2" w:uiPriority="49"/>
-    <w:lsdException w:name="List Table 5 Dark Accent 2" w:uiPriority="50"/>
-    <w:lsdException w:name="List Table 6 Colorful Accent 2" w:uiPriority="51"/>
-    <w:lsdException w:name="List Table 7 Colorful Accent 2" w:uiPriority="52"/>
-    <w:lsdException w:name="List Table 1 Light Accent 3" w:uiPriority="46"/>
-    <w:lsdException w:name="List Table 2 Accent 3" w:uiPriority="47"/>
-    <w:lsdException w:name="List Table 3 Accent 3" w:uiPriority="48"/>
-    <w:lsdException w:name="List Table 4 Accent 3" w:uiPriority="49"/>
-    <w:lsdException w:name="List Table 5 Dark Accent 3" w:uiPriority="50"/>
-    <w:lsdException w:name="List Table 6 Colorful Accent 3" w:uiPriority="51"/>
-    <w:lsdException w:name="List Table 7 Colorful Accent 3" w:uiPriority="52"/>
-    <w:lsdException w:name="List Table 1 Light Accent 4" w:uiPriority="46"/>
-    <w:lsdException w:name="List Table 2 Accent 4" w:uiPriority="47"/>
-    <w:lsdException w:name="List Table 3 Accent 4" w:uiPriority="48"/>
-    <w:lsdException w:name="List Table 4 Accent 4" w:uiPriority="49"/>
-    <w:lsdException w:name="List Table 5 Dark Accent 4" w:uiPriority="50"/>
-    <w:lsdException w:name="List Table 6 Colorful Accent 4" w:uiPriority="51"/>
-    <w:lsdException w:name="List Table 7 Colorful Accent 4" w:uiPriority="52"/>
-    <w:lsdException w:name="List Table 1 Light Accent 5" w:uiPriority="46"/>
-    <w:lsdException w:name="List Table 2 Accent 5" w:uiPriority="47"/>
-    <w:lsdException w:name="List Table 3 Accent 5" w:uiPriority="48"/>
-    <w:lsdException w:name="List Table 4 Accent 5" w:uiPriority="49"/>
-    <w:lsdException w:name="List Table 5 Dark Accent 5" w:uiPriority="50"/>
-    <w:lsdException w:name="List Table 6 Colorful Accent 5" w:uiPriority="51"/>
-    <w:lsdException w:name="List Table 7 Colorful Accent 5" w:uiPriority="52"/>
-    <w:lsdException w:name="List Table 1 Light Accent 6" w:uiPriority="46"/>
-    <w:lsdException w:name="List Table 2 Accent 6" w:uiPriority="47"/>
-    <w:lsdException w:name="List Table 3 Accent 6" w:uiPriority="48"/>
-    <w:lsdException w:name="List Table 4 Accent 6" w:uiPriority="49"/>
-    <w:lsdException w:name="List Table 5 Dark Accent 6" w:uiPriority="50"/>
-    <w:lsdException w:name="List Table 6 Colorful Accent 6" w:uiPriority="51"/>
-    <w:lsdException w:name="List Table 7 Colorful Accent 6" w:uiPriority="52"/>
+  <w:latentStyles w:defLockedState="0" w:defUIPriority="99" w:defSemiHidden="1" w:defUnhideWhenUsed="1" w:defQFormat="0" w:count="267">
+    <w:lsdException w:name="Normal" w:semiHidden="0" w:uiPriority="0" w:unhideWhenUsed="0" w:qFormat="1"/>
+    <w:lsdException w:name="heading 1" w:semiHidden="0" w:uiPriority="9" w:unhideWhenUsed="0" w:qFormat="1"/>
+    <w:lsdException w:name="heading 2" w:uiPriority="9" w:qFormat="1"/>
+    <w:lsdException w:name="heading 3" w:uiPriority="9" w:qFormat="1"/>
+    <w:lsdException w:name="heading 4" w:uiPriority="9" w:qFormat="1"/>
+    <w:lsdException w:name="heading 5" w:uiPriority="9" w:qFormat="1"/>
+    <w:lsdException w:name="heading 6" w:uiPriority="9" w:qFormat="1"/>
+    <w:lsdException w:name="heading 7" w:uiPriority="9" w:qFormat="1"/>
+    <w:lsdException w:name="heading 8" w:uiPriority="9" w:qFormat="1"/>
+    <w:lsdException w:name="heading 9" w:uiPriority="9" w:qFormat="1"/>
+    <w:lsdException w:name="toc 1" w:uiPriority="39"/>
+    <w:lsdException w:name="toc 2" w:uiPriority="39"/>
+    <w:lsdException w:name="toc 3" w:uiPriority="39"/>
+    <w:lsdException w:name="toc 4" w:uiPriority="39"/>
+    <w:lsdException w:name="toc 5" w:uiPriority="39"/>
+    <w:lsdException w:name="toc 6" w:uiPriority="39"/>
+    <w:lsdException w:name="toc 7" w:uiPriority="39"/>
+    <w:lsdException w:name="toc 8" w:uiPriority="39"/>
+    <w:lsdException w:name="toc 9" w:uiPriority="39"/>
+    <w:lsdException w:name="caption" w:uiPriority="35" w:qFormat="1"/>
+    <w:lsdException w:name="Title" w:semiHidden="0" w:uiPriority="10" w:unhideWhenUsed="0" w:qFormat="1"/>
+    <w:lsdException w:name="Default Paragraph Font" w:uiPriority="1"/>
+    <w:lsdException w:name="Subtitle" w:semiHidden="0" w:uiPriority="11" w:unhideWhenUsed="0" w:qFormat="1"/>
+    <w:lsdException w:name="Strong" w:semiHidden="0" w:uiPriority="22" w:unhideWhenUsed="0" w:qFormat="1"/>
+    <w:lsdException w:name="Emphasis" w:semiHidden="0" w:uiPriority="20" w:unhideWhenUsed="0" w:qFormat="1"/>
+    <w:lsdException w:name="Table Grid" w:semiHidden="0" w:uiPriority="39" w:unhideWhenUsed="0"/>
+    <w:lsdException w:name="Placeholder Text" w:unhideWhenUsed="0"/>
+    <w:lsdException w:name="No Spacing" w:semiHidden="0" w:uiPriority="1" w:unhideWhenUsed="0" w:qFormat="1"/>
+    <w:lsdException w:name="Light Shading" w:semiHidden="0" w:uiPriority="60" w:unhideWhenUsed="0"/>
+    <w:lsdException w:name="Light List" w:semiHidden="0" w:uiPriority="61" w:unhideWhenUsed="0"/>
+    <w:lsdException w:name="Light Grid" w:semiHidden="0" w:uiPriority="62" w:unhideWhenUsed="0"/>
+    <w:lsdException w:name="Medium Shading 1" w:semiHidden="0" w:uiPriority="63" w:unhideWhenUsed="0"/>
+    <w:lsdException w:name="Medium Shading 2" w:semiHidden="0" w:uiPriority="64" w:unhideWhenUsed="0"/>
+    <w:lsdException w:name="Medium List 1" w:semiHidden="0" w:uiPriority="65" w:unhideWhenUsed="0"/>
+    <w:lsdException w:name="Medium List 2" w:semiHidden="0" w:uiPriority="66" w:unhideWhenUsed="0"/>
+    <w:lsdException w:name="Medium Grid 1" w:semiHidden="0" w:uiPriority="67" w:unhideWhenUsed="0"/>
+    <w:lsdException w:name="Medium Grid 2" w:semiHidden="0" w:uiPriority="68" w:unhideWhenUsed="0"/>
+    <w:lsdException w:name="Medium Grid 3" w:semiHidden="0" w:uiPriority="69" w:unhideWhenUsed="0"/>
+    <w:lsdException w:name="Dark List" w:semiHidden="0" w:uiPriority="70" w:unhideWhenUsed="0"/>
+    <w:lsdException w:name="Colorful Shading" w:semiHidden="0" w:uiPriority="71" w:unhideWhenUsed="0"/>
+    <w:lsdException w:name="Colorful List" w:semiHidden="0" w:uiPriority="72" w:unhideWhenUsed="0"/>
+    <w:lsdException w:name="Colorful Grid" w:semiHidden="0" w:uiPriority="73" w:unhideWhenUsed="0"/>
+    <w:lsdException w:name="Light Shading Accent 1" w:semiHidden="0" w:uiPriority="60" w:unhideWhenUsed="0"/>
+    <w:lsdException w:name="Light List Accent 1" w:semiHidden="0" w:uiPriority="61" w:unhideWhenUsed="0"/>
+    <w:lsdException w:name="Light Grid Accent 1" w:semiHidden="0" w:uiPriority="62" w:unhideWhenUsed="0"/>
+    <w:lsdException w:name="Medium Shading 1 Accent 1" w:semiHidden="0" w:uiPriority="63" w:unhideWhenUsed="0"/>
+    <w:lsdException w:name="Medium Shading 2 Accent 1" w:semiHidden="0" w:uiPriority="64" w:unhideWhenUsed="0"/>
+    <w:lsdException w:name="Medium List 1 Accent 1" w:semiHidden="0" w:uiPriority="65" w:unhideWhenUsed="0"/>
+    <w:lsdException w:name="Revision" w:unhideWhenUsed="0"/>
+    <w:lsdException w:name="List Paragraph" w:semiHidden="0" w:uiPriority="34" w:unhideWhenUsed="0" w:qFormat="1"/>
+    <w:lsdException w:name="Quote" w:semiHidden="0" w:uiPriority="29" w:unhideWhenUsed="0" w:qFormat="1"/>
+    <w:lsdException w:name="Intense Quote" w:semiHidden="0" w:uiPriority="30" w:unhideWhenUsed="0" w:qFormat="1"/>
+    <w:lsdException w:name="Medium List 2 Accent 1" w:semiHidden="0" w:uiPriority="66" w:unhideWhenUsed="0"/>
+    <w:lsdException w:name="Medium Grid 1 Accent 1" w:semiHidden="0" w:uiPriority="67" w:unhideWhenUsed="0"/>
+    <w:lsdException w:name="Medium Grid 2 Accent 1" w:semiHidden="0" w:uiPriority="68" w:unhideWhenUsed="0"/>
+    <w:lsdException w:name="Medium Grid 3 Accent 1" w:semiHidden="0" w:uiPriority="69" w:unhideWhenUsed="0"/>
+    <w:lsdException w:name="Dark List Accent 1" w:semiHidden="0" w:uiPriority="70" w:unhideWhenUsed="0"/>
+    <w:lsdException w:name="Colorful Shading Accent 1" w:semiHidden="0" w:uiPriority="71" w:unhideWhenUsed="0"/>
+    <w:lsdException w:name="Colorful List Accent 1" w:semiHidden="0" w:uiPriority="72" w:unhideWhenUsed="0"/>
+    <w:lsdException w:name="Colorful Grid Accent 1" w:semiHidden="0" w:uiPriority="73" w:unhideWhenUsed="0"/>
+    <w:lsdException w:name="Light Shading Accent 2" w:semiHidden="0" w:uiPriority="60" w:unhideWhenUsed="0"/>
+    <w:lsdException w:name="Light List Accent 2" w:semiHidden="0" w:uiPriority="61" w:unhideWhenUsed="0"/>
+    <w:lsdException w:name="Light Grid Accent 2" w:semiHidden="0" w:uiPriority="62" w:unhideWhenUsed="0"/>
+    <w:lsdException w:name="Medium Shading 1 Accent 2" w:semiHidden="0" w:uiPriority="63" w:unhideWhenUsed="0"/>
+    <w:lsdException w:name="Medium Shading 2 Accent 2" w:semiHidden="0" w:uiPriority="64" w:unhideWhenUsed="0"/>
+    <w:lsdException w:name="Medium List 1 Accent 2" w:semiHidden="0" w:uiPriority="65" w:unhideWhenUsed="0"/>
+    <w:lsdException w:name="Medium List 2 Accent 2" w:semiHidden="0" w:uiPriority="66" w:unhideWhenUsed="0"/>
+    <w:lsdException w:name="Medium Grid 1 Accent 2" w:semiHidden="0" w:uiPriority="67" w:unhideWhenUsed="0"/>
+    <w:lsdException w:name="Medium Grid 2 Accent 2" w:semiHidden="0" w:uiPriority="68" w:unhideWhenUsed="0"/>
+    <w:lsdException w:name="Medium Grid 3 Accent 2" w:semiHidden="0" w:uiPriority="69" w:unhideWhenUsed="0"/>
+    <w:lsdException w:name="Dark List Accent 2" w:semiHidden="0" w:uiPriority="70" w:unhideWhenUsed="0"/>
+    <w:lsdException w:name="Colorful Shading Accent 2" w:semiHidden="0" w:uiPriority="71" w:unhideWhenUsed="0"/>
+    <w:lsdException w:name="Colorful List Accent 2" w:semiHidden="0" w:uiPriority="72" w:unhideWhenUsed="0"/>
+    <w:lsdException w:name="Colorful Grid Accent 2" w:semiHidden="0" w:uiPriority="73" w:unhideWhenUsed="0"/>
+    <w:lsdException w:name="Light Shading Accent 3" w:semiHidden="0" w:uiPriority="60" w:unhideWhenUsed="0"/>
+    <w:lsdException w:name="Light List Accent 3" w:semiHidden="0" w:uiPriority="61" w:unhideWhenUsed="0"/>
+    <w:lsdException w:name="Light Grid Accent 3" w:semiHidden="0" w:uiPriority="62" w:unhideWhenUsed="0"/>
+    <w:lsdException w:name="Medium Shading 1 Accent 3" w:semiHidden="0" w:uiPriority="63" w:unhideWhenUsed="0"/>
+    <w:lsdException w:name="Medium Shading 2 Accent 3" w:semiHidden="0" w:uiPriority="64" w:unhideWhenUsed="0"/>
+    <w:lsdException w:name="Medium List 1 Accent 3" w:semiHidden="0" w:uiPriority="65" w:unhideWhenUsed="0"/>
+    <w:lsdException w:name="Medium List 2 Accent 3" w:semiHidden="0" w:uiPriority="66" w:unhideWhenUsed="0"/>
+    <w:lsdException w:name="Medium Grid 1 Accent 3" w:semiHidden="0" w:uiPriority="67" w:unhideWhenUsed="0"/>
+    <w:lsdException w:name="Medium Grid 2 Accent 3" w:semiHidden="0" w:uiPriority="68" w:unhideWhenUsed="0"/>
+    <w:lsdException w:name="Medium Grid 3 Accent 3" w:semiHidden="0" w:uiPriority="69" w:unhideWhenUsed="0"/>
+    <w:lsdException w:name="Dark List Accent 3" w:semiHidden="0" w:uiPriority="70" w:unhideWhenUsed="0"/>
+    <w:lsdException w:name="Colorful Shading Accent 3" w:semiHidden="0" w:uiPriority="71" w:unhideWhenUsed="0"/>
+    <w:lsdException w:name="Colorful List Accent 3" w:semiHidden="0" w:uiPriority="72" w:unhideWhenUsed="0"/>
+    <w:lsdException w:name="Colorful Grid Accent 3" w:semiHidden="0" w:uiPriority="73" w:unhideWhenUsed="0"/>
+    <w:lsdException w:name="Light Shading Accent 4" w:semiHidden="0" w:uiPriority="60" w:unhideWhenUsed="0"/>
+    <w:lsdException w:name="Light List Accent 4" w:semiHidden="0" w:uiPriority="61" w:unhideWhenUsed="0"/>
+    <w:lsdException w:name="Light Grid Accent 4" w:semiHidden="0" w:uiPriority="62" w:unhideWhenUsed="0"/>
+    <w:lsdException w:name="Medium Shading 1 Accent 4" w:semiHidden="0" w:uiPriority="63" w:unhideWhenUsed="0"/>
+    <w:lsdException w:name="Medium Shading 2 Accent 4" w:semiHidden="0" w:uiPriority="64" w:unhideWhenUsed="0"/>
+    <w:lsdException w:name="Medium List 1 Accent 4" w:semiHidden="0" w:uiPriority="65" w:unhideWhenUsed="0"/>
+    <w:lsdException w:name="Medium List 2 Accent 4" w:semiHidden="0" w:uiPriority="66" w:unhideWhenUsed="0"/>
+    <w:lsdException w:name="Medium Grid 1 Accent 4" w:semiHidden="0" w:uiPriority="67" w:unhideWhenUsed="0"/>
+    <w:lsdException w:name="Medium Grid 2 Accent 4" w:semiHidden="0" w:uiPriority="68" w:unhideWhenUsed="0"/>
+    <w:lsdException w:name="Medium Grid 3 Accent 4" w:semiHidden="0" w:uiPriority="69" w:unhideWhenUsed="0"/>
+    <w:lsdException w:name="Dark List Accent 4" w:semiHidden="0" w:uiPriority="70" w:unhideWhenUsed="0"/>
+    <w:lsdException w:name="Colorful Shading Accent 4" w:semiHidden="0" w:uiPriority="71" w:unhideWhenUsed="0"/>
+    <w:lsdException w:name="Colorful List Accent 4" w:semiHidden="0" w:uiPriority="72" w:unhideWhenUsed="0"/>
+    <w:lsdException w:name="Colorful Grid Accent 4" w:semiHidden="0" w:uiPriority="73" w:unhideWhenUsed="0"/>
+    <w:lsdException w:name="Light Shading Accent 5" w:semiHidden="0" w:uiPriority="60" w:unhideWhenUsed="0"/>
+    <w:lsdException w:name="Light List Accent 5" w:semiHidden="0" w:uiPriority="61" w:unhideWhenUsed="0"/>
+    <w:lsdException w:name="Light Grid Accent 5" w:semiHidden="0" w:uiPriority="62" w:unhideWhenUsed="0"/>
+    <w:lsdException w:name="Medium Shading 1 Accent 5" w:semiHidden="0" w:uiPriority="63" w:unhideWhenUsed="0"/>
+    <w:lsdException w:name="Medium Shading 2 Accent 5" w:semiHidden="0" w:uiPriority="64" w:unhideWhenUsed="0"/>
+    <w:lsdException w:name="Medium List 1 Accent 5" w:semiHidden="0" w:uiPriority="65" w:unhideWhenUsed="0"/>
+    <w:lsdException w:name="Medium List 2 Accent 5" w:semiHidden="0" w:uiPriority="66" w:unhideWhenUsed="0"/>
+    <w:lsdException w:name="Medium Grid 1 Accent 5" w:semiHidden="0" w:uiPriority="67" w:unhideWhenUsed="0"/>
+    <w:lsdException w:name="Medium Grid 2 Accent 5" w:semiHidden="0" w:uiPriority="68" w:unhideWhenUsed="0"/>
+    <w:lsdException w:name="Medium Grid 3 Accent 5" w:semiHidden="0" w:uiPriority="69" w:unhideWhenUsed="0"/>
+    <w:lsdException w:name="Dark List Accent 5" w:semiHidden="0" w:uiPriority="70" w:unhideWhenUsed="0"/>
+    <w:lsdException w:name="Colorful Shading Accent 5" w:semiHidden="0" w:uiPriority="71" w:unhideWhenUsed="0"/>
+    <w:lsdException w:name="Colorful List Accent 5" w:semiHidden="0" w:uiPriority="72" w:unhideWhenUsed="0"/>
+    <w:lsdException w:name="Colorful Grid Accent 5" w:semiHidden="0" w:uiPriority="73" w:unhideWhenUsed="0"/>
+    <w:lsdException w:name="Light Shading Accent 6" w:semiHidden="0" w:uiPriority="60" w:unhideWhenUsed="0"/>
+    <w:lsdException w:name="Light List Accent 6" w:semiHidden="0" w:uiPriority="61" w:unhideWhenUsed="0"/>
+    <w:lsdException w:name="Light Grid Accent 6" w:semiHidden="0" w:uiPriority="62" w:unhideWhenUsed="0"/>
+    <w:lsdException w:name="Medium Shading 1 Accent 6" w:semiHidden="0" w:uiPriority="63" w:unhideWhenUsed="0"/>
+    <w:lsdException w:name="Medium Shading 2 Accent 6" w:semiHidden="0" w:uiPriority="64" w:unhideWhenUsed="0"/>
+    <w:lsdException w:name="Medium List 1 Accent 6" w:semiHidden="0" w:uiPriority="65" w:unhideWhenUsed="0"/>
+    <w:lsdException w:name="Medium List 2 Accent 6" w:semiHidden="0" w:uiPriority="66" w:unhideWhenUsed="0"/>
+    <w:lsdException w:name="Medium Grid 1 Accent 6" w:semiHidden="0" w:uiPriority="67" w:unhideWhenUsed="0"/>
+    <w:lsdException w:name="Medium Grid 2 Accent 6" w:semiHidden="0" w:uiPriority="68" w:unhideWhenUsed="0"/>
+    <w:lsdException w:name="Medium Grid 3 Accent 6" w:semiHidden="0" w:uiPriority="69" w:unhideWhenUsed="0"/>
+    <w:lsdException w:name="Dark List Accent 6" w:semiHidden="0" w:uiPriority="70" w:unhideWhenUsed="0"/>
+    <w:lsdException w:name="Colorful Shading Accent 6" w:semiHidden="0" w:uiPriority="71" w:unhideWhenUsed="0"/>
+    <w:lsdException w:name="Colorful List Accent 6" w:semiHidden="0" w:uiPriority="72" w:unhideWhenUsed="0"/>
+    <w:lsdException w:name="Colorful Grid Accent 6" w:semiHidden="0" w:uiPriority="73" w:unhideWhenUsed="0"/>
+    <w:lsdException w:name="Subtle Emphasis" w:semiHidden="0" w:uiPriority="19" w:unhideWhenUsed="0" w:qFormat="1"/>
+    <w:lsdException w:name="Intense Emphasis" w:semiHidden="0" w:uiPriority="21" w:unhideWhenUsed="0" w:qFormat="1"/>
+    <w:lsdException w:name="Subtle Reference" w:semiHidden="0" w:uiPriority="31" w:unhideWhenUsed="0" w:qFormat="1"/>
+    <w:lsdException w:name="Intense Reference" w:semiHidden="0" w:uiPriority="32" w:unhideWhenUsed="0" w:qFormat="1"/>
+    <w:lsdException w:name="Book Title" w:semiHidden="0" w:uiPriority="33" w:unhideWhenUsed="0" w:qFormat="1"/>
+    <w:lsdException w:name="Bibliography" w:uiPriority="37"/>
+    <w:lsdException w:name="TOC Heading" w:uiPriority="39" w:qFormat="1"/>
+  </w:latentStyles>
+  <w:style w:type="paragraph" w:default="1" w:styleId="Normal">
+    <w:name w:val="Normal"/>
+    <w:qFormat/>
+    <w:rsid w:val="006D68BA"/>
+  </w:style>
+  <w:style w:type="character" w:default="1" w:styleId="DefaultParagraphFont">
+    <w:name w:val="Default Paragraph Font"/>
+    <w:uiPriority w:val="1"/>
+    <w:semiHidden/>
+    <w:unhideWhenUsed/>
+  </w:style>
+  <w:style w:type="table" w:default="1" w:styleId="TableNormal">
+    <w:name w:val="Normal Table"/>
+    <w:uiPriority w:val="99"/>
+    <w:semiHidden/>
+    <w:unhideWhenUsed/>
+    <w:qFormat/>
+    <w:tblPr>
+      <w:tblInd w:w="0" w:type="dxa"/>
+      <w:tblCellMar>
+        <w:top w:w="0" w:type="dxa"/>
+        <w:left w:w="108" w:type="dxa"/>
+        <w:bottom w:w="0" w:type="dxa"/>
+        <w:right w:w="108" w:type="dxa"/>
+      </w:tblCellMar>
+    </w:tblPr>
+  </w:style>
+  <w:style w:type="numbering" w:default="1" w:styleId="NoList">
+    <w:name w:val="No List"/>
+    <w:uiPriority w:val="99"/>
+    <w:semiHidden/>
+    <w:unhideWhenUsed/>
+  </w:style>
+  <w:style w:type="paragraph" w:styleId="ListParagraph">
+    <w:name w:val="List Paragraph"/>
+    <w:basedOn w:val="Normal"/>
+    <w:uiPriority w:val="34"/>
+    <w:qFormat/>
+    <w:rsid w:val="004D2D18"/>
+    <w:pPr>
+      <w:ind w:left="720"/>
+      <w:contextualSpacing/>
+    </w:pPr>
+  </w:style>
+</w:styles>
+</file>
+
+<file path=word/stylesWithEffects.xml><?xml version="1.0" encoding="utf-8"?>
+<w:styles xmlns:wpc="http://schemas.microsoft.com/office/word/2010/wordprocessingCanvas" xmlns:mc="http://schemas.openxmlformats.org/markup-compatibility/2006" xmlns:o="urn:schemas-microsoft-com:office:office" xmlns:r="http://schemas.openxmlformats.org/officeDocument/2006/relationships" xmlns:m="http://schemas.openxmlformats.org/officeDocument/2006/math" xmlns:v="urn:schemas-microsoft-com:vml" xmlns:wp14="http://schemas.microsoft.com/office/word/2010/wordprocessingDrawing" xmlns:wp="http://schemas.openxmlformats.org/drawingml/2006/wordprocessingDrawing" xmlns:w10="urn:schemas-microsoft-com:office:word" xmlns:w="http://schemas.openxmlformats.org/wordprocessingml/2006/main" xmlns:w14="http://schemas.microsoft.com/office/word/2010/wordml" xmlns:wpg="http://schemas.microsoft.com/office/word/2010/wordprocessingGroup" xmlns:wpi="http://schemas.microsoft.com/office/word/2010/wordprocessingInk" xmlns:wne="http://schemas.microsoft.com/office/word/2006/wordml" xmlns:wps="http://schemas.microsoft.com/office/word/2010/wordprocessingShape" mc:Ignorable="w14 wp14">
+  <w:docDefaults>
+    <w:rPrDefault>
+      <w:rPr>
+        <w:rFonts w:ascii="Times New Roman" w:eastAsiaTheme="minorHAnsi" w:hAnsi="Times New Roman" w:cstheme="minorBidi"/>
+        <w:sz w:val="28"/>
+        <w:szCs w:val="22"/>
+        <w:lang w:val="en-US" w:eastAsia="en-US" w:bidi="ar-SA"/>
+      </w:rPr>
+    </w:rPrDefault>
+    <w:pPrDefault>
+      <w:pPr>
+        <w:jc w:val="both"/>
+      </w:pPr>
+    </w:pPrDefault>
+  </w:docDefaults>
+  <w:latentStyles w:defLockedState="0" w:defUIPriority="99" w:defSemiHidden="1" w:defUnhideWhenUsed="1" w:defQFormat="0" w:count="267">
+    <w:lsdException w:name="Normal" w:semiHidden="0" w:uiPriority="0" w:unhideWhenUsed="0" w:qFormat="1"/>
+    <w:lsdException w:name="heading 1" w:semiHidden="0" w:uiPriority="9" w:unhideWhenUsed="0" w:qFormat="1"/>
+    <w:lsdException w:name="heading 2" w:uiPriority="9" w:qFormat="1"/>
+    <w:lsdException w:name="heading 3" w:uiPriority="9" w:qFormat="1"/>
+    <w:lsdException w:name="heading 4" w:uiPriority="9" w:qFormat="1"/>
+    <w:lsdException w:name="heading 5" w:uiPriority="9" w:qFormat="1"/>
+    <w:lsdException w:name="heading 6" w:uiPriority="9" w:qFormat="1"/>
+    <w:lsdException w:name="heading 7" w:uiPriority="9" w:qFormat="1"/>
+    <w:lsdException w:name="heading 8" w:uiPriority="9" w:qFormat="1"/>
+    <w:lsdException w:name="heading 9" w:uiPriority="9" w:qFormat="1"/>
+    <w:lsdException w:name="toc 1" w:uiPriority="39"/>
+    <w:lsdException w:name="toc 2" w:uiPriority="39"/>
+    <w:lsdException w:name="toc 3" w:uiPriority="39"/>
+    <w:lsdException w:name="toc 4" w:uiPriority="39"/>
+    <w:lsdException w:name="toc 5" w:uiPriority="39"/>
+    <w:lsdException w:name="toc 6" w:uiPriority="39"/>
+    <w:lsdException w:name="toc 7" w:uiPriority="39"/>
+    <w:lsdException w:name="toc 8" w:uiPriority="39"/>
+    <w:lsdException w:name="toc 9" w:uiPriority="39"/>
+    <w:lsdException w:name="caption" w:uiPriority="35" w:qFormat="1"/>
+    <w:lsdException w:name="Title" w:semiHidden="0" w:uiPriority="10" w:unhideWhenUsed="0" w:qFormat="1"/>
+    <w:lsdException w:name="Default Paragraph Font" w:uiPriority="1"/>
+    <w:lsdException w:name="Subtitle" w:semiHidden="0" w:uiPriority="11" w:unhideWhenUsed="0" w:qFormat="1"/>
+    <w:lsdException w:name="Strong" w:semiHidden="0" w:uiPriority="22" w:unhideWhenUsed="0" w:qFormat="1"/>
+    <w:lsdException w:name="Emphasis" w:semiHidden="0" w:uiPriority="20" w:unhideWhenUsed="0" w:qFormat="1"/>
+    <w:lsdException w:name="Table Grid" w:semiHidden="0" w:uiPriority="39" w:unhideWhenUsed="0"/>
+    <w:lsdException w:name="Placeholder Text" w:unhideWhenUsed="0"/>
+    <w:lsdException w:name="No Spacing" w:semiHidden="0" w:uiPriority="1" w:unhideWhenUsed="0" w:qFormat="1"/>
+    <w:lsdException w:name="Light Shading" w:semiHidden="0" w:uiPriority="60" w:unhideWhenUsed="0"/>
+    <w:lsdException w:name="Light List" w:semiHidden="0" w:uiPriority="61" w:unhideWhenUsed="0"/>
+    <w:lsdException w:name="Light Grid" w:semiHidden="0" w:uiPriority="62" w:unhideWhenUsed="0"/>
+    <w:lsdException w:name="Medium Shading 1" w:semiHidden="0" w:uiPriority="63" w:unhideWhenUsed="0"/>
+    <w:lsdException w:name="Medium Shading 2" w:semiHidden="0" w:uiPriority="64" w:unhideWhenUsed="0"/>
+    <w:lsdException w:name="Medium List 1" w:semiHidden="0" w:uiPriority="65" w:unhideWhenUsed="0"/>
+    <w:lsdException w:name="Medium List 2" w:semiHidden="0" w:uiPriority="66" w:unhideWhenUsed="0"/>
+    <w:lsdException w:name="Medium Grid 1" w:semiHidden="0" w:uiPriority="67" w:unhideWhenUsed="0"/>
+    <w:lsdException w:name="Medium Grid 2" w:semiHidden="0" w:uiPriority="68" w:unhideWhenUsed="0"/>
+    <w:lsdException w:name="Medium Grid 3" w:semiHidden="0" w:uiPriority="69" w:unhideWhenUsed="0"/>
+    <w:lsdException w:name="Dark List" w:semiHidden="0" w:uiPriority="70" w:unhideWhenUsed="0"/>
+    <w:lsdException w:name="Colorful Shading" w:semiHidden="0" w:uiPriority="71" w:unhideWhenUsed="0"/>
+    <w:lsdException w:name="Colorful List" w:semiHidden="0" w:uiPriority="72" w:unhideWhenUsed="0"/>
+    <w:lsdException w:name="Colorful Grid" w:semiHidden="0" w:uiPriority="73" w:unhideWhenUsed="0"/>
+    <w:lsdException w:name="Light Shading Accent 1" w:semiHidden="0" w:uiPriority="60" w:unhideWhenUsed="0"/>
+    <w:lsdException w:name="Light List Accent 1" w:semiHidden="0" w:uiPriority="61" w:unhideWhenUsed="0"/>
+    <w:lsdException w:name="Light Grid Accent 1" w:semiHidden="0" w:uiPriority="62" w:unhideWhenUsed="0"/>
+    <w:lsdException w:name="Medium Shading 1 Accent 1" w:semiHidden="0" w:uiPriority="63" w:unhideWhenUsed="0"/>
+    <w:lsdException w:name="Medium Shading 2 Accent 1" w:semiHidden="0" w:uiPriority="64" w:unhideWhenUsed="0"/>
+    <w:lsdException w:name="Medium List 1 Accent 1" w:semiHidden="0" w:uiPriority="65" w:unhideWhenUsed="0"/>
+    <w:lsdException w:name="Revision" w:unhideWhenUsed="0"/>
+    <w:lsdException w:name="List Paragraph" w:semiHidden="0" w:uiPriority="34" w:unhideWhenUsed="0" w:qFormat="1"/>
+    <w:lsdException w:name="Quote" w:semiHidden="0" w:uiPriority="29" w:unhideWhenUsed="0" w:qFormat="1"/>
+    <w:lsdException w:name="Intense Quote" w:semiHidden="0" w:uiPriority="30" w:unhideWhenUsed="0" w:qFormat="1"/>
+    <w:lsdException w:name="Medium List 2 Accent 1" w:semiHidden="0" w:uiPriority="66" w:unhideWhenUsed="0"/>
+    <w:lsdException w:name="Medium Grid 1 Accent 1" w:semiHidden="0" w:uiPriority="67" w:unhideWhenUsed="0"/>
+    <w:lsdException w:name="Medium Grid 2 Accent 1" w:semiHidden="0" w:uiPriority="68" w:unhideWhenUsed="0"/>
+    <w:lsdException w:name="Medium Grid 3 Accent 1" w:semiHidden="0" w:uiPriority="69" w:unhideWhenUsed="0"/>
+    <w:lsdException w:name="Dark List Accent 1" w:semiHidden="0" w:uiPriority="70" w:unhideWhenUsed="0"/>
+    <w:lsdException w:name="Colorful Shading Accent 1" w:semiHidden="0" w:uiPriority="71" w:unhideWhenUsed="0"/>
+    <w:lsdException w:name="Colorful List Accent 1" w:semiHidden="0" w:uiPriority="72" w:unhideWhenUsed="0"/>
+    <w:lsdException w:name="Colorful Grid Accent 1" w:semiHidden="0" w:uiPriority="73" w:unhideWhenUsed="0"/>
+    <w:lsdException w:name="Light Shading Accent 2" w:semiHidden="0" w:uiPriority="60" w:unhideWhenUsed="0"/>
+    <w:lsdException w:name="Light List Accent 2" w:semiHidden="0" w:uiPriority="61" w:unhideWhenUsed="0"/>
+    <w:lsdException w:name="Light Grid Accent 2" w:semiHidden="0" w:uiPriority="62" w:unhideWhenUsed="0"/>
+    <w:lsdException w:name="Medium Shading 1 Accent 2" w:semiHidden="0" w:uiPriority="63" w:unhideWhenUsed="0"/>
+    <w:lsdException w:name="Medium Shading 2 Accent 2" w:semiHidden="0" w:uiPriority="64" w:unhideWhenUsed="0"/>
+    <w:lsdException w:name="Medium List 1 Accent 2" w:semiHidden="0" w:uiPriority="65" w:unhideWhenUsed="0"/>
+    <w:lsdException w:name="Medium List 2 Accent 2" w:semiHidden="0" w:uiPriority="66" w:unhideWhenUsed="0"/>
+    <w:lsdException w:name="Medium Grid 1 Accent 2" w:semiHidden="0" w:uiPriority="67" w:unhideWhenUsed="0"/>
+    <w:lsdException w:name="Medium Grid 2 Accent 2" w:semiHidden="0" w:uiPriority="68" w:unhideWhenUsed="0"/>
+    <w:lsdException w:name="Medium Grid 3 Accent 2" w:semiHidden="0" w:uiPriority="69" w:unhideWhenUsed="0"/>
+    <w:lsdException w:name="Dark List Accent 2" w:semiHidden="0" w:uiPriority="70" w:unhideWhenUsed="0"/>
+    <w:lsdException w:name="Colorful Shading Accent 2" w:semiHidden="0" w:uiPriority="71" w:unhideWhenUsed="0"/>
+    <w:lsdException w:name="Colorful List Accent 2" w:semiHidden="0" w:uiPriority="72" w:unhideWhenUsed="0"/>
+    <w:lsdException w:name="Colorful Grid Accent 2" w:semiHidden="0" w:uiPriority="73" w:unhideWhenUsed="0"/>
+    <w:lsdException w:name="Light Shading Accent 3" w:semiHidden="0" w:uiPriority="60" w:unhideWhenUsed="0"/>
+    <w:lsdException w:name="Light List Accent 3" w:semiHidden="0" w:uiPriority="61" w:unhideWhenUsed="0"/>
+    <w:lsdException w:name="Light Grid Accent 3" w:semiHidden="0" w:uiPriority="62" w:unhideWhenUsed="0"/>
+    <w:lsdException w:name="Medium Shading 1 Accent 3" w:semiHidden="0" w:uiPriority="63" w:unhideWhenUsed="0"/>
+    <w:lsdException w:name="Medium Shading 2 Accent 3" w:semiHidden="0" w:uiPriority="64" w:unhideWhenUsed="0"/>
+    <w:lsdException w:name="Medium List 1 Accent 3" w:semiHidden="0" w:uiPriority="65" w:unhideWhenUsed="0"/>
+    <w:lsdException w:name="Medium List 2 Accent 3" w:semiHidden="0" w:uiPriority="66" w:unhideWhenUsed="0"/>
+    <w:lsdException w:name="Medium Grid 1 Accent 3" w:semiHidden="0" w:uiPriority="67" w:unhideWhenUsed="0"/>
+    <w:lsdException w:name="Medium Grid 2 Accent 3" w:semiHidden="0" w:uiPriority="68" w:unhideWhenUsed="0"/>
+    <w:lsdException w:name="Medium Grid 3 Accent 3" w:semiHidden="0" w:uiPriority="69" w:unhideWhenUsed="0"/>
+    <w:lsdException w:name="Dark List Accent 3" w:semiHidden="0" w:uiPriority="70" w:unhideWhenUsed="0"/>
+    <w:lsdException w:name="Colorful Shading Accent 3" w:semiHidden="0" w:uiPriority="71" w:unhideWhenUsed="0"/>
+    <w:lsdException w:name="Colorful List Accent 3" w:semiHidden="0" w:uiPriority="72" w:unhideWhenUsed="0"/>
+    <w:lsdException w:name="Colorful Grid Accent 3" w:semiHidden="0" w:uiPriority="73" w:unhideWhenUsed="0"/>
+    <w:lsdException w:name="Light Shading Accent 4" w:semiHidden="0" w:uiPriority="60" w:unhideWhenUsed="0"/>
+    <w:lsdException w:name="Light List Accent 4" w:semiHidden="0" w:uiPriority="61" w:unhideWhenUsed="0"/>
+    <w:lsdException w:name="Light Grid Accent 4" w:semiHidden="0" w:uiPriority="62" w:unhideWhenUsed="0"/>
+    <w:lsdException w:name="Medium Shading 1 Accent 4" w:semiHidden="0" w:uiPriority="63" w:unhideWhenUsed="0"/>
+    <w:lsdException w:name="Medium Shading 2 Accent 4" w:semiHidden="0" w:uiPriority="64" w:unhideWhenUsed="0"/>
+    <w:lsdException w:name="Medium List 1 Accent 4" w:semiHidden="0" w:uiPriority="65" w:unhideWhenUsed="0"/>
+    <w:lsdException w:name="Medium List 2 Accent 4" w:semiHidden="0" w:uiPriority="66" w:unhideWhenUsed="0"/>
+    <w:lsdException w:name="Medium Grid 1 Accent 4" w:semiHidden="0" w:uiPriority="67" w:unhideWhenUsed="0"/>
+    <w:lsdException w:name="Medium Grid 2 Accent 4" w:semiHidden="0" w:uiPriority="68" w:unhideWhenUsed="0"/>
+    <w:lsdException w:name="Medium Grid 3 Accent 4" w:semiHidden="0" w:uiPriority="69" w:unhideWhenUsed="0"/>
+    <w:lsdException w:name="Dark List Accent 4" w:semiHidden="0" w:uiPriority="70" w:unhideWhenUsed="0"/>
+    <w:lsdException w:name="Colorful Shading Accent 4" w:semiHidden="0" w:uiPriority="71" w:unhideWhenUsed="0"/>
+    <w:lsdException w:name="Colorful List Accent 4" w:semiHidden="0" w:uiPriority="72" w:unhideWhenUsed="0"/>
+    <w:lsdException w:name="Colorful Grid Accent 4" w:semiHidden="0" w:uiPriority="73" w:unhideWhenUsed="0"/>
+    <w:lsdException w:name="Light Shading Accent 5" w:semiHidden="0" w:uiPriority="60" w:unhideWhenUsed="0"/>
+    <w:lsdException w:name="Light List Accent 5" w:semiHidden="0" w:uiPriority="61" w:unhideWhenUsed="0"/>
+    <w:lsdException w:name="Light Grid Accent 5" w:semiHidden="0" w:uiPriority="62" w:unhideWhenUsed="0"/>
+    <w:lsdException w:name="Medium Shading 1 Accent 5" w:semiHidden="0" w:uiPriority="63" w:unhideWhenUsed="0"/>
+    <w:lsdException w:name="Medium Shading 2 Accent 5" w:semiHidden="0" w:uiPriority="64" w:unhideWhenUsed="0"/>
+    <w:lsdException w:name="Medium List 1 Accent 5" w:semiHidden="0" w:uiPriority="65" w:unhideWhenUsed="0"/>
+    <w:lsdException w:name="Medium List 2 Accent 5" w:semiHidden="0" w:uiPriority="66" w:unhideWhenUsed="0"/>
+    <w:lsdException w:name="Medium Grid 1 Accent 5" w:semiHidden="0" w:uiPriority="67" w:unhideWhenUsed="0"/>
+    <w:lsdException w:name="Medium Grid 2 Accent 5" w:semiHidden="0" w:uiPriority="68" w:unhideWhenUsed="0"/>
+    <w:lsdException w:name="Medium Grid 3 Accent 5" w:semiHidden="0" w:uiPriority="69" w:unhideWhenUsed="0"/>
+    <w:lsdException w:name="Dark List Accent 5" w:semiHidden="0" w:uiPriority="70" w:unhideWhenUsed="0"/>
+    <w:lsdException w:name="Colorful Shading Accent 5" w:semiHidden="0" w:uiPriority="71" w:unhideWhenUsed="0"/>
+    <w:lsdException w:name="Colorful List Accent 5" w:semiHidden="0" w:uiPriority="72" w:unhideWhenUsed="0"/>
+    <w:lsdException w:name="Colorful Grid Accent 5" w:semiHidden="0" w:uiPriority="73" w:unhideWhenUsed="0"/>
+    <w:lsdException w:name="Light Shading Accent 6" w:semiHidden="0" w:uiPriority="60" w:unhideWhenUsed="0"/>
+    <w:lsdException w:name="Light List Accent 6" w:semiHidden="0" w:uiPriority="61" w:unhideWhenUsed="0"/>
+    <w:lsdException w:name="Light Grid Accent 6" w:semiHidden="0" w:uiPriority="62" w:unhideWhenUsed="0"/>
+    <w:lsdException w:name="Medium Shading 1 Accent 6" w:semiHidden="0" w:uiPriority="63" w:unhideWhenUsed="0"/>
+    <w:lsdException w:name="Medium Shading 2 Accent 6" w:semiHidden="0" w:uiPriority="64" w:unhideWhenUsed="0"/>
+    <w:lsdException w:name="Medium List 1 Accent 6" w:semiHidden="0" w:uiPriority="65" w:unhideWhenUsed="0"/>
+    <w:lsdException w:name="Medium List 2 Accent 6" w:semiHidden="0" w:uiPriority="66" w:unhideWhenUsed="0"/>
+    <w:lsdException w:name="Medium Grid 1 Accent 6" w:semiHidden="0" w:uiPriority="67" w:unhideWhenUsed="0"/>
+    <w:lsdException w:name="Medium Grid 2 Accent 6" w:semiHidden="0" w:uiPriority="68" w:unhideWhenUsed="0"/>
+    <w:lsdException w:name="Medium Grid 3 Accent 6" w:semiHidden="0" w:uiPriority="69" w:unhideWhenUsed="0"/>
+    <w:lsdException w:name="Dark List Accent 6" w:semiHidden="0" w:uiPriority="70" w:unhideWhenUsed="0"/>
+    <w:lsdException w:name="Colorful Shading Accent 6" w:semiHidden="0" w:uiPriority="71" w:unhideWhenUsed="0"/>
+    <w:lsdException w:name="Colorful List Accent 6" w:semiHidden="0" w:uiPriority="72" w:unhideWhenUsed="0"/>
+    <w:lsdException w:name="Colorful Grid Accent 6" w:semiHidden="0" w:uiPriority="73" w:unhideWhenUsed="0"/>
+    <w:lsdException w:name="Subtle Emphasis" w:semiHidden="0" w:uiPriority="19" w:unhideWhenUsed="0" w:qFormat="1"/>
+    <w:lsdException w:name="Intense Emphasis" w:semiHidden="0" w:uiPriority="21" w:unhideWhenUsed="0" w:qFormat="1"/>
+    <w:lsdException w:name="Subtle Reference" w:semiHidden="0" w:uiPriority="31" w:unhideWhenUsed="0" w:qFormat="1"/>
+    <w:lsdException w:name="Intense Reference" w:semiHidden="0" w:uiPriority="32" w:unhideWhenUsed="0" w:qFormat="1"/>
+    <w:lsdException w:name="Book Title" w:semiHidden="0" w:uiPriority="33" w:unhideWhenUsed="0" w:qFormat="1"/>
+    <w:lsdException w:name="Bibliography" w:uiPriority="37"/>
+    <w:lsdException w:name="TOC Heading" w:uiPriority="39" w:qFormat="1"/>
   </w:latentStyles>
   <w:style w:type="paragraph" w:default="1" w:styleId="Normal">
     <w:name w:val="Normal"/>
@@ -1332,7 +1491,7 @@
   <a:extraClrSchemeLst/>
   <a:extLst>
     <a:ext uri="{05A4C25C-085E-4340-85A3-A5531E510DB2}">
-      <thm15:themeFamily xmlns:thm15="http://schemas.microsoft.com/office/thememl/2012/main" name="Office Theme" id="{62F939B6-93AF-4DB8-9C6B-D6C7DFDC589F}" vid="{4A3C46E8-61CC-4603-A589-7422A47A8E4A}"/>
+      <thm15:themeFamily xmlns:thm15="http://schemas.microsoft.com/office/thememl/2012/main" xmlns="" name="Office Theme" id="{62F939B6-93AF-4DB8-9C6B-D6C7DFDC589F}" vid="{4A3C46E8-61CC-4603-A589-7422A47A8E4A}"/>
     </a:ext>
   </a:extLst>
 </a:theme>

</xml_diff>

<commit_message>
Fix report for Nam and Ngoan. (Spelling and Grammar)
</commit_message>
<xml_diff>
--- a/Document/Reports/Report 1/Report_1_NamNT.docx
+++ b/Document/Reports/Report 1/Report_1_NamNT.docx
@@ -1,6 +1,6 @@
 
 <file path=word/document.xml><?xml version="1.0" encoding="utf-8"?>
-<w:document xmlns:ve="http://schemas.openxmlformats.org/markup-compatibility/2006" xmlns:o="urn:schemas-microsoft-com:office:office" xmlns:r="http://schemas.openxmlformats.org/officeDocument/2006/relationships" xmlns:m="http://schemas.openxmlformats.org/officeDocument/2006/math" xmlns:v="urn:schemas-microsoft-com:vml" xmlns:wp="http://schemas.openxmlformats.org/drawingml/2006/wordprocessingDrawing" xmlns:w10="urn:schemas-microsoft-com:office:word" xmlns:w="http://schemas.openxmlformats.org/wordprocessingml/2006/main" xmlns:wne="http://schemas.microsoft.com/office/word/2006/wordml">
+<w:document xmlns:wpc="http://schemas.microsoft.com/office/word/2010/wordprocessingCanvas" xmlns:mo="http://schemas.microsoft.com/office/mac/office/2008/main" xmlns:mc="http://schemas.openxmlformats.org/markup-compatibility/2006" xmlns:mv="urn:schemas-microsoft-com:mac:vml" xmlns:o="urn:schemas-microsoft-com:office:office" xmlns:r="http://schemas.openxmlformats.org/officeDocument/2006/relationships" xmlns:m="http://schemas.openxmlformats.org/officeDocument/2006/math" xmlns:v="urn:schemas-microsoft-com:vml" xmlns:wp14="http://schemas.microsoft.com/office/word/2010/wordprocessingDrawing" xmlns:wp="http://schemas.openxmlformats.org/drawingml/2006/wordprocessingDrawing" xmlns:w10="urn:schemas-microsoft-com:office:word" xmlns:w="http://schemas.openxmlformats.org/wordprocessingml/2006/main" xmlns:w14="http://schemas.microsoft.com/office/word/2010/wordml" xmlns:w15="http://schemas.microsoft.com/office/word/2012/wordml" xmlns:wpg="http://schemas.microsoft.com/office/word/2010/wordprocessingGroup" xmlns:wpi="http://schemas.microsoft.com/office/word/2010/wordprocessingInk" xmlns:wne="http://schemas.microsoft.com/office/word/2006/wordml" xmlns:wps="http://schemas.microsoft.com/office/word/2010/wordprocessingShape" mc:Ignorable="w14 w15 wp14">
   <w:body>
     <w:p>
       <w:pPr>
@@ -240,7 +240,39 @@
           <w:sz w:val="24"/>
           <w:szCs w:val="24"/>
         </w:rPr>
-        <w:t>upport optimization passes through multi points.</w:t>
+        <w:t xml:space="preserve">upport optimization </w:t>
+      </w:r>
+      <w:r>
+        <w:rPr>
+          <w:rFonts w:ascii="Cambria" w:hAnsi="Cambria"/>
+          <w:sz w:val="24"/>
+          <w:szCs w:val="24"/>
+        </w:rPr>
+        <w:t xml:space="preserve">routing </w:t>
+      </w:r>
+      <w:r>
+        <w:rPr>
+          <w:rFonts w:ascii="Cambria" w:hAnsi="Cambria"/>
+          <w:sz w:val="24"/>
+          <w:szCs w:val="24"/>
+        </w:rPr>
+        <w:t>passes through multi</w:t>
+      </w:r>
+      <w:r>
+        <w:rPr>
+          <w:rFonts w:ascii="Cambria" w:hAnsi="Cambria"/>
+          <w:sz w:val="24"/>
+          <w:szCs w:val="24"/>
+        </w:rPr>
+        <w:t>ple</w:t>
+      </w:r>
+      <w:r>
+        <w:rPr>
+          <w:rFonts w:ascii="Cambria" w:hAnsi="Cambria"/>
+          <w:sz w:val="24"/>
+          <w:szCs w:val="24"/>
+        </w:rPr>
+        <w:t xml:space="preserve"> points.</w:t>
       </w:r>
     </w:p>
     <w:p>
@@ -275,15 +307,55 @@
           <w:sz w:val="24"/>
           <w:szCs w:val="24"/>
         </w:rPr>
-        <w:t xml:space="preserve"> smart wear, they can look up information easy. Don't need to use mobile phone. Decreased ability to stolen</w:t>
-      </w:r>
-      <w:r>
-        <w:rPr>
-          <w:rFonts w:ascii="Cambria" w:hAnsi="Cambria"/>
-          <w:sz w:val="24"/>
-          <w:szCs w:val="24"/>
-        </w:rPr>
-        <w:t>.</w:t>
+        <w:t xml:space="preserve"> smart wear so </w:t>
+      </w:r>
+      <w:r>
+        <w:rPr>
+          <w:rFonts w:ascii="Cambria" w:hAnsi="Cambria"/>
+          <w:sz w:val="24"/>
+          <w:szCs w:val="24"/>
+        </w:rPr>
+        <w:t>t</w:t>
+      </w:r>
+      <w:r>
+        <w:rPr>
+          <w:rFonts w:ascii="Cambria" w:hAnsi="Cambria"/>
+          <w:sz w:val="24"/>
+          <w:szCs w:val="24"/>
+        </w:rPr>
+        <w:t>hey can look up information easier on street</w:t>
+      </w:r>
+      <w:r>
+        <w:rPr>
+          <w:rFonts w:ascii="Cambria" w:hAnsi="Cambria"/>
+          <w:sz w:val="24"/>
+          <w:szCs w:val="24"/>
+        </w:rPr>
+        <w:t xml:space="preserve">. </w:t>
+      </w:r>
+      <w:r>
+        <w:rPr>
+          <w:rFonts w:ascii="Cambria" w:hAnsi="Cambria"/>
+          <w:sz w:val="24"/>
+          <w:szCs w:val="24"/>
+        </w:rPr>
+        <w:t>Because user doesn’t need to use mobile phone so they can decrease</w:t>
+      </w:r>
+      <w:r>
+        <w:rPr>
+          <w:rFonts w:ascii="Cambria" w:hAnsi="Cambria"/>
+          <w:sz w:val="24"/>
+          <w:szCs w:val="24"/>
+        </w:rPr>
+        <w:t xml:space="preserve"> ability </w:t>
+      </w:r>
+      <w:r>
+        <w:rPr>
+          <w:rFonts w:ascii="Cambria" w:hAnsi="Cambria"/>
+          <w:sz w:val="24"/>
+          <w:szCs w:val="24"/>
+        </w:rPr>
+        <w:t>for stolen.</w:t>
       </w:r>
     </w:p>
     <w:p>
@@ -340,7 +412,23 @@
           <w:sz w:val="24"/>
           <w:szCs w:val="24"/>
         </w:rPr>
-        <w:t xml:space="preserve"> screen is slightly small, hard to use for newbie.</w:t>
+        <w:t xml:space="preserve"> screen </w:t>
+      </w:r>
+      <w:r>
+        <w:rPr>
+          <w:rFonts w:ascii="Cambria" w:hAnsi="Cambria"/>
+          <w:sz w:val="24"/>
+          <w:szCs w:val="24"/>
+        </w:rPr>
+        <w:t>are slightly small so harder to use than mobile</w:t>
+      </w:r>
+      <w:r>
+        <w:rPr>
+          <w:rFonts w:ascii="Cambria" w:hAnsi="Cambria"/>
+          <w:sz w:val="24"/>
+          <w:szCs w:val="24"/>
+        </w:rPr>
+        <w:t>.</w:t>
       </w:r>
     </w:p>
     <w:p>
@@ -366,8 +454,26 @@
           <w:sz w:val="24"/>
           <w:szCs w:val="24"/>
         </w:rPr>
-        <w:t>Have not supported directly from the transportation office as other applications, so accurate data are limited.</w:t>
-      </w:r>
+        <w:t xml:space="preserve">This application hasn’t supported directly from The </w:t>
+      </w:r>
+      <w:r>
+        <w:rPr>
+          <w:rFonts w:ascii="Cambria" w:hAnsi="Cambria"/>
+          <w:sz w:val="24"/>
+          <w:szCs w:val="24"/>
+        </w:rPr>
+        <w:t xml:space="preserve">Ministry of Communications and Transport </w:t>
+      </w:r>
+      <w:r>
+        <w:rPr>
+          <w:rFonts w:ascii="Cambria" w:hAnsi="Cambria"/>
+          <w:sz w:val="24"/>
+          <w:szCs w:val="24"/>
+        </w:rPr>
+        <w:t>as other applications, so accurate data are limited.</w:t>
+      </w:r>
+      <w:bookmarkStart w:id="0" w:name="_GoBack"/>
+      <w:bookmarkEnd w:id="0"/>
     </w:p>
     <w:p>
       <w:pPr>
@@ -436,7 +542,7 @@
 </file>
 
 <file path=word/numbering.xml><?xml version="1.0" encoding="utf-8"?>
-<w:numbering xmlns:ve="http://schemas.openxmlformats.org/markup-compatibility/2006" xmlns:o="urn:schemas-microsoft-com:office:office" xmlns:r="http://schemas.openxmlformats.org/officeDocument/2006/relationships" xmlns:m="http://schemas.openxmlformats.org/officeDocument/2006/math" xmlns:v="urn:schemas-microsoft-com:vml" xmlns:wp="http://schemas.openxmlformats.org/drawingml/2006/wordprocessingDrawing" xmlns:w10="urn:schemas-microsoft-com:office:word" xmlns:w="http://schemas.openxmlformats.org/wordprocessingml/2006/main" xmlns:wne="http://schemas.microsoft.com/office/word/2006/wordml">
+<w:numbering xmlns:wpc="http://schemas.microsoft.com/office/word/2010/wordprocessingCanvas" xmlns:mo="http://schemas.microsoft.com/office/mac/office/2008/main" xmlns:mc="http://schemas.openxmlformats.org/markup-compatibility/2006" xmlns:mv="urn:schemas-microsoft-com:mac:vml" xmlns:o="urn:schemas-microsoft-com:office:office" xmlns:r="http://schemas.openxmlformats.org/officeDocument/2006/relationships" xmlns:m="http://schemas.openxmlformats.org/officeDocument/2006/math" xmlns:v="urn:schemas-microsoft-com:vml" xmlns:wp14="http://schemas.microsoft.com/office/word/2010/wordprocessingDrawing" xmlns:wp="http://schemas.openxmlformats.org/drawingml/2006/wordprocessingDrawing" xmlns:w10="urn:schemas-microsoft-com:office:word" xmlns:w="http://schemas.openxmlformats.org/wordprocessingml/2006/main" xmlns:w14="http://schemas.microsoft.com/office/word/2010/wordml" xmlns:w15="http://schemas.microsoft.com/office/word/2012/wordml" xmlns:wpg="http://schemas.microsoft.com/office/word/2010/wordprocessingGroup" xmlns:wpi="http://schemas.microsoft.com/office/word/2010/wordprocessingInk" xmlns:wne="http://schemas.microsoft.com/office/word/2006/wordml" xmlns:wps="http://schemas.microsoft.com/office/word/2010/wordprocessingShape" mc:Ignorable="w14 w15 wp14">
   <w:abstractNum w:abstractNumId="0">
     <w:nsid w:val="13886A20"/>
     <w:multiLevelType w:val="hybridMultilevel"/>
@@ -833,7 +939,7 @@
 </file>
 
 <file path=word/styles.xml><?xml version="1.0" encoding="utf-8"?>
-<w:styles xmlns:r="http://schemas.openxmlformats.org/officeDocument/2006/relationships" xmlns:w="http://schemas.openxmlformats.org/wordprocessingml/2006/main">
+<w:styles xmlns:mc="http://schemas.openxmlformats.org/markup-compatibility/2006" xmlns:r="http://schemas.openxmlformats.org/officeDocument/2006/relationships" xmlns:w="http://schemas.openxmlformats.org/wordprocessingml/2006/main" xmlns:w14="http://schemas.microsoft.com/office/word/2010/wordml" xmlns:w15="http://schemas.microsoft.com/office/word/2012/wordml" mc:Ignorable="w14 w15">
   <w:docDefaults>
     <w:rPrDefault>
       <w:rPr>
@@ -849,144 +955,387 @@
       </w:pPr>
     </w:pPrDefault>
   </w:docDefaults>
-  <w:latentStyles w:defLockedState="0" w:defUIPriority="99" w:defSemiHidden="1" w:defUnhideWhenUsed="1" w:defQFormat="0" w:count="267">
-    <w:lsdException w:name="Normal" w:semiHidden="0" w:uiPriority="0" w:unhideWhenUsed="0" w:qFormat="1"/>
-    <w:lsdException w:name="heading 1" w:semiHidden="0" w:uiPriority="9" w:unhideWhenUsed="0" w:qFormat="1"/>
-    <w:lsdException w:name="heading 2" w:uiPriority="9" w:qFormat="1"/>
-    <w:lsdException w:name="heading 3" w:uiPriority="9" w:qFormat="1"/>
-    <w:lsdException w:name="heading 4" w:uiPriority="9" w:qFormat="1"/>
-    <w:lsdException w:name="heading 5" w:uiPriority="9" w:qFormat="1"/>
-    <w:lsdException w:name="heading 6" w:uiPriority="9" w:qFormat="1"/>
-    <w:lsdException w:name="heading 7" w:uiPriority="9" w:qFormat="1"/>
-    <w:lsdException w:name="heading 8" w:uiPriority="9" w:qFormat="1"/>
-    <w:lsdException w:name="heading 9" w:uiPriority="9" w:qFormat="1"/>
-    <w:lsdException w:name="toc 1" w:uiPriority="39"/>
-    <w:lsdException w:name="toc 2" w:uiPriority="39"/>
-    <w:lsdException w:name="toc 3" w:uiPriority="39"/>
-    <w:lsdException w:name="toc 4" w:uiPriority="39"/>
-    <w:lsdException w:name="toc 5" w:uiPriority="39"/>
-    <w:lsdException w:name="toc 6" w:uiPriority="39"/>
-    <w:lsdException w:name="toc 7" w:uiPriority="39"/>
-    <w:lsdException w:name="toc 8" w:uiPriority="39"/>
-    <w:lsdException w:name="toc 9" w:uiPriority="39"/>
-    <w:lsdException w:name="caption" w:uiPriority="35" w:qFormat="1"/>
-    <w:lsdException w:name="Title" w:semiHidden="0" w:uiPriority="10" w:unhideWhenUsed="0" w:qFormat="1"/>
-    <w:lsdException w:name="Default Paragraph Font" w:uiPriority="1"/>
-    <w:lsdException w:name="Subtitle" w:semiHidden="0" w:uiPriority="11" w:unhideWhenUsed="0" w:qFormat="1"/>
-    <w:lsdException w:name="Strong" w:semiHidden="0" w:uiPriority="22" w:unhideWhenUsed="0" w:qFormat="1"/>
-    <w:lsdException w:name="Emphasis" w:semiHidden="0" w:uiPriority="20" w:unhideWhenUsed="0" w:qFormat="1"/>
-    <w:lsdException w:name="Table Grid" w:semiHidden="0" w:uiPriority="39" w:unhideWhenUsed="0"/>
-    <w:lsdException w:name="Placeholder Text" w:unhideWhenUsed="0"/>
-    <w:lsdException w:name="No Spacing" w:semiHidden="0" w:uiPriority="1" w:unhideWhenUsed="0" w:qFormat="1"/>
-    <w:lsdException w:name="Light Shading" w:semiHidden="0" w:uiPriority="60" w:unhideWhenUsed="0"/>
-    <w:lsdException w:name="Light List" w:semiHidden="0" w:uiPriority="61" w:unhideWhenUsed="0"/>
-    <w:lsdException w:name="Light Grid" w:semiHidden="0" w:uiPriority="62" w:unhideWhenUsed="0"/>
-    <w:lsdException w:name="Medium Shading 1" w:semiHidden="0" w:uiPriority="63" w:unhideWhenUsed="0"/>
-    <w:lsdException w:name="Medium Shading 2" w:semiHidden="0" w:uiPriority="64" w:unhideWhenUsed="0"/>
-    <w:lsdException w:name="Medium List 1" w:semiHidden="0" w:uiPriority="65" w:unhideWhenUsed="0"/>
-    <w:lsdException w:name="Medium List 2" w:semiHidden="0" w:uiPriority="66" w:unhideWhenUsed="0"/>
-    <w:lsdException w:name="Medium Grid 1" w:semiHidden="0" w:uiPriority="67" w:unhideWhenUsed="0"/>
-    <w:lsdException w:name="Medium Grid 2" w:semiHidden="0" w:uiPriority="68" w:unhideWhenUsed="0"/>
-    <w:lsdException w:name="Medium Grid 3" w:semiHidden="0" w:uiPriority="69" w:unhideWhenUsed="0"/>
-    <w:lsdException w:name="Dark List" w:semiHidden="0" w:uiPriority="70" w:unhideWhenUsed="0"/>
-    <w:lsdException w:name="Colorful Shading" w:semiHidden="0" w:uiPriority="71" w:unhideWhenUsed="0"/>
-    <w:lsdException w:name="Colorful List" w:semiHidden="0" w:uiPriority="72" w:unhideWhenUsed="0"/>
-    <w:lsdException w:name="Colorful Grid" w:semiHidden="0" w:uiPriority="73" w:unhideWhenUsed="0"/>
-    <w:lsdException w:name="Light Shading Accent 1" w:semiHidden="0" w:uiPriority="60" w:unhideWhenUsed="0"/>
-    <w:lsdException w:name="Light List Accent 1" w:semiHidden="0" w:uiPriority="61" w:unhideWhenUsed="0"/>
-    <w:lsdException w:name="Light Grid Accent 1" w:semiHidden="0" w:uiPriority="62" w:unhideWhenUsed="0"/>
-    <w:lsdException w:name="Medium Shading 1 Accent 1" w:semiHidden="0" w:uiPriority="63" w:unhideWhenUsed="0"/>
-    <w:lsdException w:name="Medium Shading 2 Accent 1" w:semiHidden="0" w:uiPriority="64" w:unhideWhenUsed="0"/>
-    <w:lsdException w:name="Medium List 1 Accent 1" w:semiHidden="0" w:uiPriority="65" w:unhideWhenUsed="0"/>
-    <w:lsdException w:name="Revision" w:unhideWhenUsed="0"/>
-    <w:lsdException w:name="List Paragraph" w:semiHidden="0" w:uiPriority="34" w:unhideWhenUsed="0" w:qFormat="1"/>
-    <w:lsdException w:name="Quote" w:semiHidden="0" w:uiPriority="29" w:unhideWhenUsed="0" w:qFormat="1"/>
-    <w:lsdException w:name="Intense Quote" w:semiHidden="0" w:uiPriority="30" w:unhideWhenUsed="0" w:qFormat="1"/>
-    <w:lsdException w:name="Medium List 2 Accent 1" w:semiHidden="0" w:uiPriority="66" w:unhideWhenUsed="0"/>
-    <w:lsdException w:name="Medium Grid 1 Accent 1" w:semiHidden="0" w:uiPriority="67" w:unhideWhenUsed="0"/>
-    <w:lsdException w:name="Medium Grid 2 Accent 1" w:semiHidden="0" w:uiPriority="68" w:unhideWhenUsed="0"/>
-    <w:lsdException w:name="Medium Grid 3 Accent 1" w:semiHidden="0" w:uiPriority="69" w:unhideWhenUsed="0"/>
-    <w:lsdException w:name="Dark List Accent 1" w:semiHidden="0" w:uiPriority="70" w:unhideWhenUsed="0"/>
-    <w:lsdException w:name="Colorful Shading Accent 1" w:semiHidden="0" w:uiPriority="71" w:unhideWhenUsed="0"/>
-    <w:lsdException w:name="Colorful List Accent 1" w:semiHidden="0" w:uiPriority="72" w:unhideWhenUsed="0"/>
-    <w:lsdException w:name="Colorful Grid Accent 1" w:semiHidden="0" w:uiPriority="73" w:unhideWhenUsed="0"/>
-    <w:lsdException w:name="Light Shading Accent 2" w:semiHidden="0" w:uiPriority="60" w:unhideWhenUsed="0"/>
-    <w:lsdException w:name="Light List Accent 2" w:semiHidden="0" w:uiPriority="61" w:unhideWhenUsed="0"/>
-    <w:lsdException w:name="Light Grid Accent 2" w:semiHidden="0" w:uiPriority="62" w:unhideWhenUsed="0"/>
-    <w:lsdException w:name="Medium Shading 1 Accent 2" w:semiHidden="0" w:uiPriority="63" w:unhideWhenUsed="0"/>
-    <w:lsdException w:name="Medium Shading 2 Accent 2" w:semiHidden="0" w:uiPriority="64" w:unhideWhenUsed="0"/>
-    <w:lsdException w:name="Medium List 1 Accent 2" w:semiHidden="0" w:uiPriority="65" w:unhideWhenUsed="0"/>
-    <w:lsdException w:name="Medium List 2 Accent 2" w:semiHidden="0" w:uiPriority="66" w:unhideWhenUsed="0"/>
-    <w:lsdException w:name="Medium Grid 1 Accent 2" w:semiHidden="0" w:uiPriority="67" w:unhideWhenUsed="0"/>
-    <w:lsdException w:name="Medium Grid 2 Accent 2" w:semiHidden="0" w:uiPriority="68" w:unhideWhenUsed="0"/>
-    <w:lsdException w:name="Medium Grid 3 Accent 2" w:semiHidden="0" w:uiPriority="69" w:unhideWhenUsed="0"/>
-    <w:lsdException w:name="Dark List Accent 2" w:semiHidden="0" w:uiPriority="70" w:unhideWhenUsed="0"/>
-    <w:lsdException w:name="Colorful Shading Accent 2" w:semiHidden="0" w:uiPriority="71" w:unhideWhenUsed="0"/>
-    <w:lsdException w:name="Colorful List Accent 2" w:semiHidden="0" w:uiPriority="72" w:unhideWhenUsed="0"/>
-    <w:lsdException w:name="Colorful Grid Accent 2" w:semiHidden="0" w:uiPriority="73" w:unhideWhenUsed="0"/>
-    <w:lsdException w:name="Light Shading Accent 3" w:semiHidden="0" w:uiPriority="60" w:unhideWhenUsed="0"/>
-    <w:lsdException w:name="Light List Accent 3" w:semiHidden="0" w:uiPriority="61" w:unhideWhenUsed="0"/>
-    <w:lsdException w:name="Light Grid Accent 3" w:semiHidden="0" w:uiPriority="62" w:unhideWhenUsed="0"/>
-    <w:lsdException w:name="Medium Shading 1 Accent 3" w:semiHidden="0" w:uiPriority="63" w:unhideWhenUsed="0"/>
-    <w:lsdException w:name="Medium Shading 2 Accent 3" w:semiHidden="0" w:uiPriority="64" w:unhideWhenUsed="0"/>
-    <w:lsdException w:name="Medium List 1 Accent 3" w:semiHidden="0" w:uiPriority="65" w:unhideWhenUsed="0"/>
-    <w:lsdException w:name="Medium List 2 Accent 3" w:semiHidden="0" w:uiPriority="66" w:unhideWhenUsed="0"/>
-    <w:lsdException w:name="Medium Grid 1 Accent 3" w:semiHidden="0" w:uiPriority="67" w:unhideWhenUsed="0"/>
-    <w:lsdException w:name="Medium Grid 2 Accent 3" w:semiHidden="0" w:uiPriority="68" w:unhideWhenUsed="0"/>
-    <w:lsdException w:name="Medium Grid 3 Accent 3" w:semiHidden="0" w:uiPriority="69" w:unhideWhenUsed="0"/>
-    <w:lsdException w:name="Dark List Accent 3" w:semiHidden="0" w:uiPriority="70" w:unhideWhenUsed="0"/>
-    <w:lsdException w:name="Colorful Shading Accent 3" w:semiHidden="0" w:uiPriority="71" w:unhideWhenUsed="0"/>
-    <w:lsdException w:name="Colorful List Accent 3" w:semiHidden="0" w:uiPriority="72" w:unhideWhenUsed="0"/>
-    <w:lsdException w:name="Colorful Grid Accent 3" w:semiHidden="0" w:uiPriority="73" w:unhideWhenUsed="0"/>
-    <w:lsdException w:name="Light Shading Accent 4" w:semiHidden="0" w:uiPriority="60" w:unhideWhenUsed="0"/>
-    <w:lsdException w:name="Light List Accent 4" w:semiHidden="0" w:uiPriority="61" w:unhideWhenUsed="0"/>
-    <w:lsdException w:name="Light Grid Accent 4" w:semiHidden="0" w:uiPriority="62" w:unhideWhenUsed="0"/>
-    <w:lsdException w:name="Medium Shading 1 Accent 4" w:semiHidden="0" w:uiPriority="63" w:unhideWhenUsed="0"/>
-    <w:lsdException w:name="Medium Shading 2 Accent 4" w:semiHidden="0" w:uiPriority="64" w:unhideWhenUsed="0"/>
-    <w:lsdException w:name="Medium List 1 Accent 4" w:semiHidden="0" w:uiPriority="65" w:unhideWhenUsed="0"/>
-    <w:lsdException w:name="Medium List 2 Accent 4" w:semiHidden="0" w:uiPriority="66" w:unhideWhenUsed="0"/>
-    <w:lsdException w:name="Medium Grid 1 Accent 4" w:semiHidden="0" w:uiPriority="67" w:unhideWhenUsed="0"/>
-    <w:lsdException w:name="Medium Grid 2 Accent 4" w:semiHidden="0" w:uiPriority="68" w:unhideWhenUsed="0"/>
-    <w:lsdException w:name="Medium Grid 3 Accent 4" w:semiHidden="0" w:uiPriority="69" w:unhideWhenUsed="0"/>
-    <w:lsdException w:name="Dark List Accent 4" w:semiHidden="0" w:uiPriority="70" w:unhideWhenUsed="0"/>
-    <w:lsdException w:name="Colorful Shading Accent 4" w:semiHidden="0" w:uiPriority="71" w:unhideWhenUsed="0"/>
-    <w:lsdException w:name="Colorful List Accent 4" w:semiHidden="0" w:uiPriority="72" w:unhideWhenUsed="0"/>
-    <w:lsdException w:name="Colorful Grid Accent 4" w:semiHidden="0" w:uiPriority="73" w:unhideWhenUsed="0"/>
-    <w:lsdException w:name="Light Shading Accent 5" w:semiHidden="0" w:uiPriority="60" w:unhideWhenUsed="0"/>
-    <w:lsdException w:name="Light List Accent 5" w:semiHidden="0" w:uiPriority="61" w:unhideWhenUsed="0"/>
-    <w:lsdException w:name="Light Grid Accent 5" w:semiHidden="0" w:uiPriority="62" w:unhideWhenUsed="0"/>
-    <w:lsdException w:name="Medium Shading 1 Accent 5" w:semiHidden="0" w:uiPriority="63" w:unhideWhenUsed="0"/>
-    <w:lsdException w:name="Medium Shading 2 Accent 5" w:semiHidden="0" w:uiPriority="64" w:unhideWhenUsed="0"/>
-    <w:lsdException w:name="Medium List 1 Accent 5" w:semiHidden="0" w:uiPriority="65" w:unhideWhenUsed="0"/>
-    <w:lsdException w:name="Medium List 2 Accent 5" w:semiHidden="0" w:uiPriority="66" w:unhideWhenUsed="0"/>
-    <w:lsdException w:name="Medium Grid 1 Accent 5" w:semiHidden="0" w:uiPriority="67" w:unhideWhenUsed="0"/>
-    <w:lsdException w:name="Medium Grid 2 Accent 5" w:semiHidden="0" w:uiPriority="68" w:unhideWhenUsed="0"/>
-    <w:lsdException w:name="Medium Grid 3 Accent 5" w:semiHidden="0" w:uiPriority="69" w:unhideWhenUsed="0"/>
-    <w:lsdException w:name="Dark List Accent 5" w:semiHidden="0" w:uiPriority="70" w:unhideWhenUsed="0"/>
-    <w:lsdException w:name="Colorful Shading Accent 5" w:semiHidden="0" w:uiPriority="71" w:unhideWhenUsed="0"/>
-    <w:lsdException w:name="Colorful List Accent 5" w:semiHidden="0" w:uiPriority="72" w:unhideWhenUsed="0"/>
-    <w:lsdException w:name="Colorful Grid Accent 5" w:semiHidden="0" w:uiPriority="73" w:unhideWhenUsed="0"/>
-    <w:lsdException w:name="Light Shading Accent 6" w:semiHidden="0" w:uiPriority="60" w:unhideWhenUsed="0"/>
-    <w:lsdException w:name="Light List Accent 6" w:semiHidden="0" w:uiPriority="61" w:unhideWhenUsed="0"/>
-    <w:lsdException w:name="Light Grid Accent 6" w:semiHidden="0" w:uiPriority="62" w:unhideWhenUsed="0"/>
-    <w:lsdException w:name="Medium Shading 1 Accent 6" w:semiHidden="0" w:uiPriority="63" w:unhideWhenUsed="0"/>
-    <w:lsdException w:name="Medium Shading 2 Accent 6" w:semiHidden="0" w:uiPriority="64" w:unhideWhenUsed="0"/>
-    <w:lsdException w:name="Medium List 1 Accent 6" w:semiHidden="0" w:uiPriority="65" w:unhideWhenUsed="0"/>
-    <w:lsdException w:name="Medium List 2 Accent 6" w:semiHidden="0" w:uiPriority="66" w:unhideWhenUsed="0"/>
-    <w:lsdException w:name="Medium Grid 1 Accent 6" w:semiHidden="0" w:uiPriority="67" w:unhideWhenUsed="0"/>
-    <w:lsdException w:name="Medium Grid 2 Accent 6" w:semiHidden="0" w:uiPriority="68" w:unhideWhenUsed="0"/>
-    <w:lsdException w:name="Medium Grid 3 Accent 6" w:semiHidden="0" w:uiPriority="69" w:unhideWhenUsed="0"/>
-    <w:lsdException w:name="Dark List Accent 6" w:semiHidden="0" w:uiPriority="70" w:unhideWhenUsed="0"/>
-    <w:lsdException w:name="Colorful Shading Accent 6" w:semiHidden="0" w:uiPriority="71" w:unhideWhenUsed="0"/>
-    <w:lsdException w:name="Colorful List Accent 6" w:semiHidden="0" w:uiPriority="72" w:unhideWhenUsed="0"/>
-    <w:lsdException w:name="Colorful Grid Accent 6" w:semiHidden="0" w:uiPriority="73" w:unhideWhenUsed="0"/>
-    <w:lsdException w:name="Subtle Emphasis" w:semiHidden="0" w:uiPriority="19" w:unhideWhenUsed="0" w:qFormat="1"/>
-    <w:lsdException w:name="Intense Emphasis" w:semiHidden="0" w:uiPriority="21" w:unhideWhenUsed="0" w:qFormat="1"/>
-    <w:lsdException w:name="Subtle Reference" w:semiHidden="0" w:uiPriority="31" w:unhideWhenUsed="0" w:qFormat="1"/>
-    <w:lsdException w:name="Intense Reference" w:semiHidden="0" w:uiPriority="32" w:unhideWhenUsed="0" w:qFormat="1"/>
-    <w:lsdException w:name="Book Title" w:semiHidden="0" w:uiPriority="33" w:unhideWhenUsed="0" w:qFormat="1"/>
-    <w:lsdException w:name="Bibliography" w:uiPriority="37"/>
-    <w:lsdException w:name="TOC Heading" w:uiPriority="39" w:qFormat="1"/>
+  <w:latentStyles w:defLockedState="0" w:defUIPriority="99" w:defSemiHidden="0" w:defUnhideWhenUsed="0" w:defQFormat="0" w:count="380">
+    <w:lsdException w:name="Normal" w:uiPriority="0" w:qFormat="1"/>
+    <w:lsdException w:name="heading 1" w:uiPriority="9" w:qFormat="1"/>
+    <w:lsdException w:name="heading 2" w:semiHidden="1" w:uiPriority="9" w:unhideWhenUsed="1" w:qFormat="1"/>
+    <w:lsdException w:name="heading 3" w:semiHidden="1" w:uiPriority="9" w:unhideWhenUsed="1" w:qFormat="1"/>
+    <w:lsdException w:name="heading 4" w:semiHidden="1" w:uiPriority="9" w:unhideWhenUsed="1" w:qFormat="1"/>
+    <w:lsdException w:name="heading 5" w:semiHidden="1" w:uiPriority="9" w:unhideWhenUsed="1" w:qFormat="1"/>
+    <w:lsdException w:name="heading 6" w:semiHidden="1" w:uiPriority="9" w:unhideWhenUsed="1" w:qFormat="1"/>
+    <w:lsdException w:name="heading 7" w:semiHidden="1" w:uiPriority="9" w:unhideWhenUsed="1" w:qFormat="1"/>
+    <w:lsdException w:name="heading 8" w:semiHidden="1" w:uiPriority="9" w:unhideWhenUsed="1" w:qFormat="1"/>
+    <w:lsdException w:name="heading 9" w:semiHidden="1" w:uiPriority="9" w:unhideWhenUsed="1" w:qFormat="1"/>
+    <w:lsdException w:name="index 1" w:semiHidden="1" w:unhideWhenUsed="1"/>
+    <w:lsdException w:name="index 2" w:semiHidden="1" w:unhideWhenUsed="1"/>
+    <w:lsdException w:name="index 3" w:semiHidden="1" w:unhideWhenUsed="1"/>
+    <w:lsdException w:name="index 4" w:semiHidden="1" w:unhideWhenUsed="1"/>
+    <w:lsdException w:name="index 5" w:semiHidden="1" w:unhideWhenUsed="1"/>
+    <w:lsdException w:name="index 6" w:semiHidden="1" w:unhideWhenUsed="1"/>
+    <w:lsdException w:name="index 7" w:semiHidden="1" w:unhideWhenUsed="1"/>
+    <w:lsdException w:name="index 8" w:semiHidden="1" w:unhideWhenUsed="1"/>
+    <w:lsdException w:name="index 9" w:semiHidden="1" w:unhideWhenUsed="1"/>
+    <w:lsdException w:name="toc 1" w:semiHidden="1" w:uiPriority="39" w:unhideWhenUsed="1"/>
+    <w:lsdException w:name="toc 2" w:semiHidden="1" w:uiPriority="39" w:unhideWhenUsed="1"/>
+    <w:lsdException w:name="toc 3" w:semiHidden="1" w:uiPriority="39" w:unhideWhenUsed="1"/>
+    <w:lsdException w:name="toc 4" w:semiHidden="1" w:uiPriority="39" w:unhideWhenUsed="1"/>
+    <w:lsdException w:name="toc 5" w:semiHidden="1" w:uiPriority="39" w:unhideWhenUsed="1"/>
+    <w:lsdException w:name="toc 6" w:semiHidden="1" w:uiPriority="39" w:unhideWhenUsed="1"/>
+    <w:lsdException w:name="toc 7" w:semiHidden="1" w:uiPriority="39" w:unhideWhenUsed="1"/>
+    <w:lsdException w:name="toc 8" w:semiHidden="1" w:uiPriority="39" w:unhideWhenUsed="1"/>
+    <w:lsdException w:name="toc 9" w:semiHidden="1" w:uiPriority="39" w:unhideWhenUsed="1"/>
+    <w:lsdException w:name="Normal Indent" w:semiHidden="1" w:unhideWhenUsed="1"/>
+    <w:lsdException w:name="footnote text" w:semiHidden="1" w:unhideWhenUsed="1"/>
+    <w:lsdException w:name="annotation text" w:semiHidden="1" w:unhideWhenUsed="1"/>
+    <w:lsdException w:name="header" w:semiHidden="1" w:unhideWhenUsed="1"/>
+    <w:lsdException w:name="footer" w:semiHidden="1" w:unhideWhenUsed="1"/>
+    <w:lsdException w:name="index heading" w:semiHidden="1" w:unhideWhenUsed="1"/>
+    <w:lsdException w:name="caption" w:semiHidden="1" w:uiPriority="35" w:unhideWhenUsed="1" w:qFormat="1"/>
+    <w:lsdException w:name="table of figures" w:semiHidden="1" w:unhideWhenUsed="1"/>
+    <w:lsdException w:name="envelope address" w:semiHidden="1" w:unhideWhenUsed="1"/>
+    <w:lsdException w:name="envelope return" w:semiHidden="1" w:unhideWhenUsed="1"/>
+    <w:lsdException w:name="footnote reference" w:semiHidden="1" w:unhideWhenUsed="1"/>
+    <w:lsdException w:name="annotation reference" w:semiHidden="1" w:unhideWhenUsed="1"/>
+    <w:lsdException w:name="line number" w:semiHidden="1" w:unhideWhenUsed="1"/>
+    <w:lsdException w:name="page number" w:semiHidden="1" w:unhideWhenUsed="1"/>
+    <w:lsdException w:name="endnote reference" w:semiHidden="1" w:unhideWhenUsed="1"/>
+    <w:lsdException w:name="endnote text" w:semiHidden="1" w:unhideWhenUsed="1"/>
+    <w:lsdException w:name="table of authorities" w:semiHidden="1" w:unhideWhenUsed="1"/>
+    <w:lsdException w:name="macro" w:semiHidden="1" w:unhideWhenUsed="1"/>
+    <w:lsdException w:name="toa heading" w:semiHidden="1" w:unhideWhenUsed="1"/>
+    <w:lsdException w:name="List" w:semiHidden="1" w:unhideWhenUsed="1"/>
+    <w:lsdException w:name="List Bullet" w:semiHidden="1" w:unhideWhenUsed="1"/>
+    <w:lsdException w:name="List Number" w:semiHidden="1" w:unhideWhenUsed="1"/>
+    <w:lsdException w:name="List 2" w:semiHidden="1" w:unhideWhenUsed="1"/>
+    <w:lsdException w:name="List 3" w:semiHidden="1" w:unhideWhenUsed="1"/>
+    <w:lsdException w:name="List 4" w:semiHidden="1" w:unhideWhenUsed="1"/>
+    <w:lsdException w:name="List 5" w:semiHidden="1" w:unhideWhenUsed="1"/>
+    <w:lsdException w:name="List Bullet 2" w:semiHidden="1" w:unhideWhenUsed="1"/>
+    <w:lsdException w:name="List Bullet 3" w:semiHidden="1" w:unhideWhenUsed="1"/>
+    <w:lsdException w:name="List Bullet 4" w:semiHidden="1" w:unhideWhenUsed="1"/>
+    <w:lsdException w:name="List Bullet 5" w:semiHidden="1" w:unhideWhenUsed="1"/>
+    <w:lsdException w:name="List Number 2" w:semiHidden="1" w:unhideWhenUsed="1"/>
+    <w:lsdException w:name="List Number 3" w:semiHidden="1" w:unhideWhenUsed="1"/>
+    <w:lsdException w:name="List Number 4" w:semiHidden="1" w:unhideWhenUsed="1"/>
+    <w:lsdException w:name="List Number 5" w:semiHidden="1" w:unhideWhenUsed="1"/>
+    <w:lsdException w:name="Title" w:uiPriority="10" w:qFormat="1"/>
+    <w:lsdException w:name="Closing" w:semiHidden="1" w:unhideWhenUsed="1"/>
+    <w:lsdException w:name="Signature" w:semiHidden="1" w:unhideWhenUsed="1"/>
+    <w:lsdException w:name="Default Paragraph Font" w:semiHidden="1" w:uiPriority="1" w:unhideWhenUsed="1"/>
+    <w:lsdException w:name="Body Text" w:semiHidden="1" w:unhideWhenUsed="1"/>
+    <w:lsdException w:name="Body Text Indent" w:semiHidden="1" w:unhideWhenUsed="1"/>
+    <w:lsdException w:name="List Continue" w:semiHidden="1" w:unhideWhenUsed="1"/>
+    <w:lsdException w:name="List Continue 2" w:semiHidden="1" w:unhideWhenUsed="1"/>
+    <w:lsdException w:name="List Continue 3" w:semiHidden="1" w:unhideWhenUsed="1"/>
+    <w:lsdException w:name="List Continue 4" w:semiHidden="1" w:unhideWhenUsed="1"/>
+    <w:lsdException w:name="List Continue 5" w:semiHidden="1" w:unhideWhenUsed="1"/>
+    <w:lsdException w:name="Message Header" w:semiHidden="1" w:unhideWhenUsed="1"/>
+    <w:lsdException w:name="Subtitle" w:uiPriority="11" w:qFormat="1"/>
+    <w:lsdException w:name="Salutation" w:semiHidden="1" w:unhideWhenUsed="1"/>
+    <w:lsdException w:name="Date" w:semiHidden="1" w:unhideWhenUsed="1"/>
+    <w:lsdException w:name="Body Text First Indent" w:semiHidden="1" w:unhideWhenUsed="1"/>
+    <w:lsdException w:name="Body Text First Indent 2" w:semiHidden="1" w:unhideWhenUsed="1"/>
+    <w:lsdException w:name="Note Heading" w:semiHidden="1" w:unhideWhenUsed="1"/>
+    <w:lsdException w:name="Body Text 2" w:semiHidden="1" w:unhideWhenUsed="1"/>
+    <w:lsdException w:name="Body Text 3" w:semiHidden="1" w:unhideWhenUsed="1"/>
+    <w:lsdException w:name="Body Text Indent 2" w:semiHidden="1" w:unhideWhenUsed="1"/>
+    <w:lsdException w:name="Body Text Indent 3" w:semiHidden="1" w:unhideWhenUsed="1"/>
+    <w:lsdException w:name="Block Text" w:semiHidden="1" w:unhideWhenUsed="1"/>
+    <w:lsdException w:name="Hyperlink" w:semiHidden="1" w:unhideWhenUsed="1"/>
+    <w:lsdException w:name="FollowedHyperlink" w:semiHidden="1" w:unhideWhenUsed="1"/>
+    <w:lsdException w:name="Strong" w:uiPriority="22" w:qFormat="1"/>
+    <w:lsdException w:name="Emphasis" w:uiPriority="20" w:qFormat="1"/>
+    <w:lsdException w:name="Document Map" w:semiHidden="1" w:unhideWhenUsed="1"/>
+    <w:lsdException w:name="Plain Text" w:semiHidden="1" w:unhideWhenUsed="1"/>
+    <w:lsdException w:name="E-mail Signature" w:semiHidden="1" w:unhideWhenUsed="1"/>
+    <w:lsdException w:name="HTML Top of Form" w:semiHidden="1" w:unhideWhenUsed="1"/>
+    <w:lsdException w:name="HTML Bottom of Form" w:semiHidden="1" w:unhideWhenUsed="1"/>
+    <w:lsdException w:name="Normal (Web)" w:semiHidden="1" w:unhideWhenUsed="1"/>
+    <w:lsdException w:name="HTML Acronym" w:semiHidden="1" w:unhideWhenUsed="1"/>
+    <w:lsdException w:name="HTML Address" w:semiHidden="1" w:unhideWhenUsed="1"/>
+    <w:lsdException w:name="HTML Cite" w:semiHidden="1" w:unhideWhenUsed="1"/>
+    <w:lsdException w:name="HTML Code" w:semiHidden="1" w:unhideWhenUsed="1"/>
+    <w:lsdException w:name="HTML Definition" w:semiHidden="1" w:unhideWhenUsed="1"/>
+    <w:lsdException w:name="HTML Keyboard" w:semiHidden="1" w:unhideWhenUsed="1"/>
+    <w:lsdException w:name="HTML Preformatted" w:semiHidden="1" w:unhideWhenUsed="1"/>
+    <w:lsdException w:name="HTML Sample" w:semiHidden="1" w:unhideWhenUsed="1"/>
+    <w:lsdException w:name="HTML Typewriter" w:semiHidden="1" w:unhideWhenUsed="1"/>
+    <w:lsdException w:name="HTML Variable" w:semiHidden="1" w:unhideWhenUsed="1"/>
+    <w:lsdException w:name="Normal Table" w:semiHidden="1" w:unhideWhenUsed="1"/>
+    <w:lsdException w:name="annotation subject" w:semiHidden="1" w:unhideWhenUsed="1"/>
+    <w:lsdException w:name="No List" w:semiHidden="1" w:unhideWhenUsed="1"/>
+    <w:lsdException w:name="Outline List 1" w:semiHidden="1" w:unhideWhenUsed="1"/>
+    <w:lsdException w:name="Outline List 2" w:semiHidden="1" w:unhideWhenUsed="1"/>
+    <w:lsdException w:name="Outline List 3" w:semiHidden="1" w:unhideWhenUsed="1"/>
+    <w:lsdException w:name="Table Simple 1" w:semiHidden="1" w:unhideWhenUsed="1"/>
+    <w:lsdException w:name="Table Simple 2" w:semiHidden="1" w:unhideWhenUsed="1"/>
+    <w:lsdException w:name="Table Simple 3" w:semiHidden="1" w:unhideWhenUsed="1"/>
+    <w:lsdException w:name="Table Classic 1" w:semiHidden="1" w:unhideWhenUsed="1"/>
+    <w:lsdException w:name="Table Classic 2" w:semiHidden="1" w:unhideWhenUsed="1"/>
+    <w:lsdException w:name="Table Classic 3" w:semiHidden="1" w:unhideWhenUsed="1"/>
+    <w:lsdException w:name="Table Classic 4" w:semiHidden="1" w:unhideWhenUsed="1"/>
+    <w:lsdException w:name="Table Colorful 1" w:semiHidden="1" w:unhideWhenUsed="1"/>
+    <w:lsdException w:name="Table Colorful 2" w:semiHidden="1" w:unhideWhenUsed="1"/>
+    <w:lsdException w:name="Table Colorful 3" w:semiHidden="1" w:unhideWhenUsed="1"/>
+    <w:lsdException w:name="Table Columns 1" w:semiHidden="1" w:unhideWhenUsed="1"/>
+    <w:lsdException w:name="Table Columns 2" w:semiHidden="1" w:unhideWhenUsed="1"/>
+    <w:lsdException w:name="Table Columns 3" w:semiHidden="1" w:unhideWhenUsed="1"/>
+    <w:lsdException w:name="Table Columns 4" w:semiHidden="1" w:unhideWhenUsed="1"/>
+    <w:lsdException w:name="Table Columns 5" w:semiHidden="1" w:unhideWhenUsed="1"/>
+    <w:lsdException w:name="Table Grid 1" w:semiHidden="1" w:unhideWhenUsed="1"/>
+    <w:lsdException w:name="Table Grid 2" w:semiHidden="1" w:unhideWhenUsed="1"/>
+    <w:lsdException w:name="Table Grid 3" w:semiHidden="1" w:unhideWhenUsed="1"/>
+    <w:lsdException w:name="Table Grid 4" w:semiHidden="1" w:unhideWhenUsed="1"/>
+    <w:lsdException w:name="Table Grid 5" w:semiHidden="1" w:unhideWhenUsed="1"/>
+    <w:lsdException w:name="Table Grid 6" w:semiHidden="1" w:unhideWhenUsed="1"/>
+    <w:lsdException w:name="Table Grid 7" w:semiHidden="1" w:unhideWhenUsed="1"/>
+    <w:lsdException w:name="Table Grid 8" w:semiHidden="1" w:unhideWhenUsed="1"/>
+    <w:lsdException w:name="Table List 1" w:semiHidden="1" w:unhideWhenUsed="1"/>
+    <w:lsdException w:name="Table List 2" w:semiHidden="1" w:unhideWhenUsed="1"/>
+    <w:lsdException w:name="Table List 3" w:semiHidden="1" w:unhideWhenUsed="1"/>
+    <w:lsdException w:name="Table List 4" w:semiHidden="1" w:unhideWhenUsed="1"/>
+    <w:lsdException w:name="Table List 5" w:semiHidden="1" w:unhideWhenUsed="1"/>
+    <w:lsdException w:name="Table List 6" w:semiHidden="1" w:unhideWhenUsed="1"/>
+    <w:lsdException w:name="Table List 7" w:semiHidden="1" w:unhideWhenUsed="1"/>
+    <w:lsdException w:name="Table List 8" w:semiHidden="1" w:unhideWhenUsed="1"/>
+    <w:lsdException w:name="Table 3D effects 1" w:semiHidden="1" w:unhideWhenUsed="1"/>
+    <w:lsdException w:name="Table 3D effects 2" w:semiHidden="1" w:unhideWhenUsed="1"/>
+    <w:lsdException w:name="Table 3D effects 3" w:semiHidden="1" w:unhideWhenUsed="1"/>
+    <w:lsdException w:name="Table Contemporary" w:semiHidden="1" w:unhideWhenUsed="1"/>
+    <w:lsdException w:name="Table Elegant" w:semiHidden="1" w:unhideWhenUsed="1"/>
+    <w:lsdException w:name="Table Professional" w:semiHidden="1" w:unhideWhenUsed="1"/>
+    <w:lsdException w:name="Table Subtle 1" w:semiHidden="1" w:unhideWhenUsed="1"/>
+    <w:lsdException w:name="Table Subtle 2" w:semiHidden="1" w:unhideWhenUsed="1"/>
+    <w:lsdException w:name="Table Web 1" w:semiHidden="1" w:unhideWhenUsed="1"/>
+    <w:lsdException w:name="Table Web 2" w:semiHidden="1" w:unhideWhenUsed="1"/>
+    <w:lsdException w:name="Table Web 3" w:semiHidden="1" w:unhideWhenUsed="1"/>
+    <w:lsdException w:name="Balloon Text" w:semiHidden="1" w:unhideWhenUsed="1"/>
+    <w:lsdException w:name="Table Grid" w:uiPriority="39"/>
+    <w:lsdException w:name="Table Theme" w:semiHidden="1" w:unhideWhenUsed="1"/>
+    <w:lsdException w:name="Note Level 1" w:semiHidden="1" w:unhideWhenUsed="1"/>
+    <w:lsdException w:name="Note Level 2" w:semiHidden="1" w:unhideWhenUsed="1"/>
+    <w:lsdException w:name="Note Level 3" w:semiHidden="1" w:unhideWhenUsed="1"/>
+    <w:lsdException w:name="Note Level 4" w:semiHidden="1" w:unhideWhenUsed="1"/>
+    <w:lsdException w:name="Note Level 5" w:semiHidden="1" w:unhideWhenUsed="1"/>
+    <w:lsdException w:name="Note Level 6" w:semiHidden="1" w:unhideWhenUsed="1"/>
+    <w:lsdException w:name="Note Level 7" w:semiHidden="1" w:unhideWhenUsed="1"/>
+    <w:lsdException w:name="Note Level 8" w:semiHidden="1" w:unhideWhenUsed="1"/>
+    <w:lsdException w:name="Note Level 9" w:semiHidden="1" w:unhideWhenUsed="1"/>
+    <w:lsdException w:name="Placeholder Text" w:semiHidden="1"/>
+    <w:lsdException w:name="No Spacing" w:uiPriority="1" w:qFormat="1"/>
+    <w:lsdException w:name="Light Shading" w:uiPriority="60"/>
+    <w:lsdException w:name="Light List" w:uiPriority="61"/>
+    <w:lsdException w:name="Light Grid" w:uiPriority="62"/>
+    <w:lsdException w:name="Medium Shading 1" w:uiPriority="63"/>
+    <w:lsdException w:name="Medium Shading 2" w:uiPriority="64"/>
+    <w:lsdException w:name="Medium List 1" w:uiPriority="65"/>
+    <w:lsdException w:name="Medium List 2" w:uiPriority="66"/>
+    <w:lsdException w:name="Medium Grid 1" w:uiPriority="67"/>
+    <w:lsdException w:name="Medium Grid 2" w:uiPriority="68"/>
+    <w:lsdException w:name="Medium Grid 3" w:uiPriority="69"/>
+    <w:lsdException w:name="Dark List" w:uiPriority="70"/>
+    <w:lsdException w:name="Colorful Shading" w:uiPriority="71"/>
+    <w:lsdException w:name="Colorful List" w:uiPriority="72"/>
+    <w:lsdException w:name="Colorful Grid" w:uiPriority="73"/>
+    <w:lsdException w:name="Light Shading Accent 1" w:uiPriority="60"/>
+    <w:lsdException w:name="Light List Accent 1" w:uiPriority="61"/>
+    <w:lsdException w:name="Light Grid Accent 1" w:uiPriority="62"/>
+    <w:lsdException w:name="Medium Shading 1 Accent 1" w:uiPriority="63"/>
+    <w:lsdException w:name="Medium Shading 2 Accent 1" w:uiPriority="64"/>
+    <w:lsdException w:name="Medium List 1 Accent 1" w:uiPriority="65"/>
+    <w:lsdException w:name="Revision" w:semiHidden="1"/>
+    <w:lsdException w:name="List Paragraph" w:uiPriority="34" w:qFormat="1"/>
+    <w:lsdException w:name="Quote" w:uiPriority="29" w:qFormat="1"/>
+    <w:lsdException w:name="Intense Quote" w:uiPriority="30" w:qFormat="1"/>
+    <w:lsdException w:name="Medium List 2 Accent 1" w:uiPriority="66"/>
+    <w:lsdException w:name="Medium Grid 1 Accent 1" w:uiPriority="67"/>
+    <w:lsdException w:name="Medium Grid 2 Accent 1" w:uiPriority="68"/>
+    <w:lsdException w:name="Medium Grid 3 Accent 1" w:uiPriority="69"/>
+    <w:lsdException w:name="Dark List Accent 1" w:uiPriority="70"/>
+    <w:lsdException w:name="Colorful Shading Accent 1" w:uiPriority="71"/>
+    <w:lsdException w:name="Colorful List Accent 1" w:uiPriority="72"/>
+    <w:lsdException w:name="Colorful Grid Accent 1" w:uiPriority="73"/>
+    <w:lsdException w:name="Light Shading Accent 2" w:uiPriority="60"/>
+    <w:lsdException w:name="Light List Accent 2" w:uiPriority="61"/>
+    <w:lsdException w:name="Light Grid Accent 2" w:uiPriority="62"/>
+    <w:lsdException w:name="Medium Shading 1 Accent 2" w:uiPriority="63"/>
+    <w:lsdException w:name="Medium Shading 2 Accent 2" w:uiPriority="64"/>
+    <w:lsdException w:name="Medium List 1 Accent 2" w:uiPriority="65"/>
+    <w:lsdException w:name="Medium List 2 Accent 2" w:uiPriority="66"/>
+    <w:lsdException w:name="Medium Grid 1 Accent 2" w:uiPriority="67"/>
+    <w:lsdException w:name="Medium Grid 2 Accent 2" w:uiPriority="68"/>
+    <w:lsdException w:name="Medium Grid 3 Accent 2" w:uiPriority="69"/>
+    <w:lsdException w:name="Dark List Accent 2" w:uiPriority="70"/>
+    <w:lsdException w:name="Colorful Shading Accent 2" w:uiPriority="71"/>
+    <w:lsdException w:name="Colorful List Accent 2" w:uiPriority="72"/>
+    <w:lsdException w:name="Colorful Grid Accent 2" w:uiPriority="73"/>
+    <w:lsdException w:name="Light Shading Accent 3" w:uiPriority="60"/>
+    <w:lsdException w:name="Light List Accent 3" w:uiPriority="61"/>
+    <w:lsdException w:name="Light Grid Accent 3" w:uiPriority="62"/>
+    <w:lsdException w:name="Medium Shading 1 Accent 3" w:uiPriority="63"/>
+    <w:lsdException w:name="Medium Shading 2 Accent 3" w:uiPriority="64"/>
+    <w:lsdException w:name="Medium List 1 Accent 3" w:uiPriority="65"/>
+    <w:lsdException w:name="Medium List 2 Accent 3" w:uiPriority="66"/>
+    <w:lsdException w:name="Medium Grid 1 Accent 3" w:uiPriority="67"/>
+    <w:lsdException w:name="Medium Grid 2 Accent 3" w:uiPriority="68"/>
+    <w:lsdException w:name="Medium Grid 3 Accent 3" w:uiPriority="69"/>
+    <w:lsdException w:name="Dark List Accent 3" w:uiPriority="70"/>
+    <w:lsdException w:name="Colorful Shading Accent 3" w:uiPriority="71"/>
+    <w:lsdException w:name="Colorful List Accent 3" w:uiPriority="72"/>
+    <w:lsdException w:name="Colorful Grid Accent 3" w:uiPriority="73"/>
+    <w:lsdException w:name="Light Shading Accent 4" w:uiPriority="60"/>
+    <w:lsdException w:name="Light List Accent 4" w:uiPriority="61"/>
+    <w:lsdException w:name="Light Grid Accent 4" w:uiPriority="62"/>
+    <w:lsdException w:name="Medium Shading 1 Accent 4" w:uiPriority="63"/>
+    <w:lsdException w:name="Medium Shading 2 Accent 4" w:uiPriority="64"/>
+    <w:lsdException w:name="Medium List 1 Accent 4" w:uiPriority="65"/>
+    <w:lsdException w:name="Medium List 2 Accent 4" w:uiPriority="66"/>
+    <w:lsdException w:name="Medium Grid 1 Accent 4" w:uiPriority="67"/>
+    <w:lsdException w:name="Medium Grid 2 Accent 4" w:uiPriority="68"/>
+    <w:lsdException w:name="Medium Grid 3 Accent 4" w:uiPriority="69"/>
+    <w:lsdException w:name="Dark List Accent 4" w:uiPriority="70"/>
+    <w:lsdException w:name="Colorful Shading Accent 4" w:uiPriority="71"/>
+    <w:lsdException w:name="Colorful List Accent 4" w:uiPriority="72"/>
+    <w:lsdException w:name="Colorful Grid Accent 4" w:uiPriority="73"/>
+    <w:lsdException w:name="Light Shading Accent 5" w:uiPriority="60"/>
+    <w:lsdException w:name="Light List Accent 5" w:uiPriority="61"/>
+    <w:lsdException w:name="Light Grid Accent 5" w:uiPriority="62"/>
+    <w:lsdException w:name="Medium Shading 1 Accent 5" w:uiPriority="63"/>
+    <w:lsdException w:name="Medium Shading 2 Accent 5" w:uiPriority="64"/>
+    <w:lsdException w:name="Medium List 1 Accent 5" w:uiPriority="65"/>
+    <w:lsdException w:name="Medium List 2 Accent 5" w:uiPriority="66"/>
+    <w:lsdException w:name="Medium Grid 1 Accent 5" w:uiPriority="67"/>
+    <w:lsdException w:name="Medium Grid 2 Accent 5" w:uiPriority="68"/>
+    <w:lsdException w:name="Medium Grid 3 Accent 5" w:uiPriority="69"/>
+    <w:lsdException w:name="Dark List Accent 5" w:uiPriority="70"/>
+    <w:lsdException w:name="Colorful Shading Accent 5" w:uiPriority="71"/>
+    <w:lsdException w:name="Colorful List Accent 5" w:uiPriority="72"/>
+    <w:lsdException w:name="Colorful Grid Accent 5" w:uiPriority="73"/>
+    <w:lsdException w:name="Light Shading Accent 6" w:uiPriority="60"/>
+    <w:lsdException w:name="Light List Accent 6" w:uiPriority="61"/>
+    <w:lsdException w:name="Light Grid Accent 6" w:uiPriority="62"/>
+    <w:lsdException w:name="Medium Shading 1 Accent 6" w:uiPriority="63"/>
+    <w:lsdException w:name="Medium Shading 2 Accent 6" w:uiPriority="64"/>
+    <w:lsdException w:name="Medium List 1 Accent 6" w:uiPriority="65"/>
+    <w:lsdException w:name="Medium List 2 Accent 6" w:uiPriority="66"/>
+    <w:lsdException w:name="Medium Grid 1 Accent 6" w:uiPriority="67"/>
+    <w:lsdException w:name="Medium Grid 2 Accent 6" w:uiPriority="68"/>
+    <w:lsdException w:name="Medium Grid 3 Accent 6" w:uiPriority="69"/>
+    <w:lsdException w:name="Dark List Accent 6" w:uiPriority="70"/>
+    <w:lsdException w:name="Colorful Shading Accent 6" w:uiPriority="71"/>
+    <w:lsdException w:name="Colorful List Accent 6" w:uiPriority="72"/>
+    <w:lsdException w:name="Colorful Grid Accent 6" w:uiPriority="73"/>
+    <w:lsdException w:name="Subtle Emphasis" w:uiPriority="19" w:qFormat="1"/>
+    <w:lsdException w:name="Intense Emphasis" w:uiPriority="21" w:qFormat="1"/>
+    <w:lsdException w:name="Subtle Reference" w:uiPriority="31" w:qFormat="1"/>
+    <w:lsdException w:name="Intense Reference" w:uiPriority="32" w:qFormat="1"/>
+    <w:lsdException w:name="Book Title" w:uiPriority="33" w:qFormat="1"/>
+    <w:lsdException w:name="Bibliography" w:semiHidden="1" w:uiPriority="37" w:unhideWhenUsed="1"/>
+    <w:lsdException w:name="TOC Heading" w:semiHidden="1" w:uiPriority="39" w:unhideWhenUsed="1" w:qFormat="1"/>
+    <w:lsdException w:name="Plain Table 1" w:uiPriority="41"/>
+    <w:lsdException w:name="Plain Table 2" w:uiPriority="42"/>
+    <w:lsdException w:name="Plain Table 3" w:uiPriority="43"/>
+    <w:lsdException w:name="Plain Table 4" w:uiPriority="44"/>
+    <w:lsdException w:name="Plain Table 5" w:uiPriority="45"/>
+    <w:lsdException w:name="Grid Table Light" w:uiPriority="40"/>
+    <w:lsdException w:name="Grid Table 1 Light" w:uiPriority="46"/>
+    <w:lsdException w:name="Grid Table 2" w:uiPriority="47"/>
+    <w:lsdException w:name="Grid Table 3" w:uiPriority="48"/>
+    <w:lsdException w:name="Grid Table 4" w:uiPriority="49"/>
+    <w:lsdException w:name="Grid Table 5 Dark" w:uiPriority="50"/>
+    <w:lsdException w:name="Grid Table 6 Colorful" w:uiPriority="51"/>
+    <w:lsdException w:name="Grid Table 7 Colorful" w:uiPriority="52"/>
+    <w:lsdException w:name="Grid Table 1 Light Accent 1" w:uiPriority="46"/>
+    <w:lsdException w:name="Grid Table 2 Accent 1" w:uiPriority="47"/>
+    <w:lsdException w:name="Grid Table 3 Accent 1" w:uiPriority="48"/>
+    <w:lsdException w:name="Grid Table 4 Accent 1" w:uiPriority="49"/>
+    <w:lsdException w:name="Grid Table 5 Dark Accent 1" w:uiPriority="50"/>
+    <w:lsdException w:name="Grid Table 6 Colorful Accent 1" w:uiPriority="51"/>
+    <w:lsdException w:name="Grid Table 7 Colorful Accent 1" w:uiPriority="52"/>
+    <w:lsdException w:name="Grid Table 1 Light Accent 2" w:uiPriority="46"/>
+    <w:lsdException w:name="Grid Table 2 Accent 2" w:uiPriority="47"/>
+    <w:lsdException w:name="Grid Table 3 Accent 2" w:uiPriority="48"/>
+    <w:lsdException w:name="Grid Table 4 Accent 2" w:uiPriority="49"/>
+    <w:lsdException w:name="Grid Table 5 Dark Accent 2" w:uiPriority="50"/>
+    <w:lsdException w:name="Grid Table 6 Colorful Accent 2" w:uiPriority="51"/>
+    <w:lsdException w:name="Grid Table 7 Colorful Accent 2" w:uiPriority="52"/>
+    <w:lsdException w:name="Grid Table 1 Light Accent 3" w:uiPriority="46"/>
+    <w:lsdException w:name="Grid Table 2 Accent 3" w:uiPriority="47"/>
+    <w:lsdException w:name="Grid Table 3 Accent 3" w:uiPriority="48"/>
+    <w:lsdException w:name="Grid Table 4 Accent 3" w:uiPriority="49"/>
+    <w:lsdException w:name="Grid Table 5 Dark Accent 3" w:uiPriority="50"/>
+    <w:lsdException w:name="Grid Table 6 Colorful Accent 3" w:uiPriority="51"/>
+    <w:lsdException w:name="Grid Table 7 Colorful Accent 3" w:uiPriority="52"/>
+    <w:lsdException w:name="Grid Table 1 Light Accent 4" w:uiPriority="46"/>
+    <w:lsdException w:name="Grid Table 2 Accent 4" w:uiPriority="47"/>
+    <w:lsdException w:name="Grid Table 3 Accent 4" w:uiPriority="48"/>
+    <w:lsdException w:name="Grid Table 4 Accent 4" w:uiPriority="49"/>
+    <w:lsdException w:name="Grid Table 5 Dark Accent 4" w:uiPriority="50"/>
+    <w:lsdException w:name="Grid Table 6 Colorful Accent 4" w:uiPriority="51"/>
+    <w:lsdException w:name="Grid Table 7 Colorful Accent 4" w:uiPriority="52"/>
+    <w:lsdException w:name="Grid Table 1 Light Accent 5" w:uiPriority="46"/>
+    <w:lsdException w:name="Grid Table 2 Accent 5" w:uiPriority="47"/>
+    <w:lsdException w:name="Grid Table 3 Accent 5" w:uiPriority="48"/>
+    <w:lsdException w:name="Grid Table 4 Accent 5" w:uiPriority="49"/>
+    <w:lsdException w:name="Grid Table 5 Dark Accent 5" w:uiPriority="50"/>
+    <w:lsdException w:name="Grid Table 6 Colorful Accent 5" w:uiPriority="51"/>
+    <w:lsdException w:name="Grid Table 7 Colorful Accent 5" w:uiPriority="52"/>
+    <w:lsdException w:name="Grid Table 1 Light Accent 6" w:uiPriority="46"/>
+    <w:lsdException w:name="Grid Table 2 Accent 6" w:uiPriority="47"/>
+    <w:lsdException w:name="Grid Table 3 Accent 6" w:uiPriority="48"/>
+    <w:lsdException w:name="Grid Table 4 Accent 6" w:uiPriority="49"/>
+    <w:lsdException w:name="Grid Table 5 Dark Accent 6" w:uiPriority="50"/>
+    <w:lsdException w:name="Grid Table 6 Colorful Accent 6" w:uiPriority="51"/>
+    <w:lsdException w:name="Grid Table 7 Colorful Accent 6" w:uiPriority="52"/>
+    <w:lsdException w:name="List Table 1 Light" w:uiPriority="46"/>
+    <w:lsdException w:name="List Table 2" w:uiPriority="47"/>
+    <w:lsdException w:name="List Table 3" w:uiPriority="48"/>
+    <w:lsdException w:name="List Table 4" w:uiPriority="49"/>
+    <w:lsdException w:name="List Table 5 Dark" w:uiPriority="50"/>
+    <w:lsdException w:name="List Table 6 Colorful" w:uiPriority="51"/>
+    <w:lsdException w:name="List Table 7 Colorful" w:uiPriority="52"/>
+    <w:lsdException w:name="List Table 1 Light Accent 1" w:uiPriority="46"/>
+    <w:lsdException w:name="List Table 2 Accent 1" w:uiPriority="47"/>
+    <w:lsdException w:name="List Table 3 Accent 1" w:uiPriority="48"/>
+    <w:lsdException w:name="List Table 4 Accent 1" w:uiPriority="49"/>
+    <w:lsdException w:name="List Table 5 Dark Accent 1" w:uiPriority="50"/>
+    <w:lsdException w:name="List Table 6 Colorful Accent 1" w:uiPriority="51"/>
+    <w:lsdException w:name="List Table 7 Colorful Accent 1" w:uiPriority="52"/>
+    <w:lsdException w:name="List Table 1 Light Accent 2" w:uiPriority="46"/>
+    <w:lsdException w:name="List Table 2 Accent 2" w:uiPriority="47"/>
+    <w:lsdException w:name="List Table 3 Accent 2" w:uiPriority="48"/>
+    <w:lsdException w:name="List Table 4 Accent 2" w:uiPriority="49"/>
+    <w:lsdException w:name="List Table 5 Dark Accent 2" w:uiPriority="50"/>
+    <w:lsdException w:name="List Table 6 Colorful Accent 2" w:uiPriority="51"/>
+    <w:lsdException w:name="List Table 7 Colorful Accent 2" w:uiPriority="52"/>
+    <w:lsdException w:name="List Table 1 Light Accent 3" w:uiPriority="46"/>
+    <w:lsdException w:name="List Table 2 Accent 3" w:uiPriority="47"/>
+    <w:lsdException w:name="List Table 3 Accent 3" w:uiPriority="48"/>
+    <w:lsdException w:name="List Table 4 Accent 3" w:uiPriority="49"/>
+    <w:lsdException w:name="List Table 5 Dark Accent 3" w:uiPriority="50"/>
+    <w:lsdException w:name="List Table 6 Colorful Accent 3" w:uiPriority="51"/>
+    <w:lsdException w:name="List Table 7 Colorful Accent 3" w:uiPriority="52"/>
+    <w:lsdException w:name="List Table 1 Light Accent 4" w:uiPriority="46"/>
+    <w:lsdException w:name="List Table 2 Accent 4" w:uiPriority="47"/>
+    <w:lsdException w:name="List Table 3 Accent 4" w:uiPriority="48"/>
+    <w:lsdException w:name="List Table 4 Accent 4" w:uiPriority="49"/>
+    <w:lsdException w:name="List Table 5 Dark Accent 4" w:uiPriority="50"/>
+    <w:lsdException w:name="List Table 6 Colorful Accent 4" w:uiPriority="51"/>
+    <w:lsdException w:name="List Table 7 Colorful Accent 4" w:uiPriority="52"/>
+    <w:lsdException w:name="List Table 1 Light Accent 5" w:uiPriority="46"/>
+    <w:lsdException w:name="List Table 2 Accent 5" w:uiPriority="47"/>
+    <w:lsdException w:name="List Table 3 Accent 5" w:uiPriority="48"/>
+    <w:lsdException w:name="List Table 4 Accent 5" w:uiPriority="49"/>
+    <w:lsdException w:name="List Table 5 Dark Accent 5" w:uiPriority="50"/>
+    <w:lsdException w:name="List Table 6 Colorful Accent 5" w:uiPriority="51"/>
+    <w:lsdException w:name="List Table 7 Colorful Accent 5" w:uiPriority="52"/>
+    <w:lsdException w:name="List Table 1 Light Accent 6" w:uiPriority="46"/>
+    <w:lsdException w:name="List Table 2 Accent 6" w:uiPriority="47"/>
+    <w:lsdException w:name="List Table 3 Accent 6" w:uiPriority="48"/>
+    <w:lsdException w:name="List Table 4 Accent 6" w:uiPriority="49"/>
+    <w:lsdException w:name="List Table 5 Dark Accent 6" w:uiPriority="50"/>
+    <w:lsdException w:name="List Table 6 Colorful Accent 6" w:uiPriority="51"/>
+    <w:lsdException w:name="List Table 7 Colorful Accent 6" w:uiPriority="52"/>
   </w:latentStyles>
   <w:style w:type="paragraph" w:default="1" w:styleId="Normal">
     <w:name w:val="Normal"/>
@@ -996,209 +1345,6 @@
   <w:style w:type="character" w:default="1" w:styleId="DefaultParagraphFont">
     <w:name w:val="Default Paragraph Font"/>
     <w:uiPriority w:val="1"/>
-    <w:semiHidden/>
-    <w:unhideWhenUsed/>
-  </w:style>
-  <w:style w:type="table" w:default="1" w:styleId="TableNormal">
-    <w:name w:val="Normal Table"/>
-    <w:uiPriority w:val="99"/>
-    <w:semiHidden/>
-    <w:unhideWhenUsed/>
-    <w:qFormat/>
-    <w:tblPr>
-      <w:tblInd w:w="0" w:type="dxa"/>
-      <w:tblCellMar>
-        <w:top w:w="0" w:type="dxa"/>
-        <w:left w:w="108" w:type="dxa"/>
-        <w:bottom w:w="0" w:type="dxa"/>
-        <w:right w:w="108" w:type="dxa"/>
-      </w:tblCellMar>
-    </w:tblPr>
-  </w:style>
-  <w:style w:type="numbering" w:default="1" w:styleId="NoList">
-    <w:name w:val="No List"/>
-    <w:uiPriority w:val="99"/>
-    <w:semiHidden/>
-    <w:unhideWhenUsed/>
-  </w:style>
-  <w:style w:type="paragraph" w:styleId="ListParagraph">
-    <w:name w:val="List Paragraph"/>
-    <w:basedOn w:val="Normal"/>
-    <w:uiPriority w:val="34"/>
-    <w:qFormat/>
-    <w:rsid w:val="004D2D18"/>
-    <w:pPr>
-      <w:ind w:left="720"/>
-      <w:contextualSpacing/>
-    </w:pPr>
-  </w:style>
-</w:styles>
-</file>
-
-<file path=word/stylesWithEffects.xml><?xml version="1.0" encoding="utf-8"?>
-<w:styles xmlns:wpc="http://schemas.microsoft.com/office/word/2010/wordprocessingCanvas" xmlns:mc="http://schemas.openxmlformats.org/markup-compatibility/2006" xmlns:o="urn:schemas-microsoft-com:office:office" xmlns:r="http://schemas.openxmlformats.org/officeDocument/2006/relationships" xmlns:m="http://schemas.openxmlformats.org/officeDocument/2006/math" xmlns:v="urn:schemas-microsoft-com:vml" xmlns:wp14="http://schemas.microsoft.com/office/word/2010/wordprocessingDrawing" xmlns:wp="http://schemas.openxmlformats.org/drawingml/2006/wordprocessingDrawing" xmlns:w10="urn:schemas-microsoft-com:office:word" xmlns:w="http://schemas.openxmlformats.org/wordprocessingml/2006/main" xmlns:w14="http://schemas.microsoft.com/office/word/2010/wordml" xmlns:wpg="http://schemas.microsoft.com/office/word/2010/wordprocessingGroup" xmlns:wpi="http://schemas.microsoft.com/office/word/2010/wordprocessingInk" xmlns:wne="http://schemas.microsoft.com/office/word/2006/wordml" xmlns:wps="http://schemas.microsoft.com/office/word/2010/wordprocessingShape" mc:Ignorable="w14 wp14">
-  <w:docDefaults>
-    <w:rPrDefault>
-      <w:rPr>
-        <w:rFonts w:ascii="Times New Roman" w:eastAsiaTheme="minorHAnsi" w:hAnsi="Times New Roman" w:cstheme="minorBidi"/>
-        <w:sz w:val="28"/>
-        <w:szCs w:val="22"/>
-        <w:lang w:val="en-US" w:eastAsia="en-US" w:bidi="ar-SA"/>
-      </w:rPr>
-    </w:rPrDefault>
-    <w:pPrDefault>
-      <w:pPr>
-        <w:jc w:val="both"/>
-      </w:pPr>
-    </w:pPrDefault>
-  </w:docDefaults>
-  <w:latentStyles w:defLockedState="0" w:defUIPriority="99" w:defSemiHidden="1" w:defUnhideWhenUsed="1" w:defQFormat="0" w:count="267">
-    <w:lsdException w:name="Normal" w:semiHidden="0" w:uiPriority="0" w:unhideWhenUsed="0" w:qFormat="1"/>
-    <w:lsdException w:name="heading 1" w:semiHidden="0" w:uiPriority="9" w:unhideWhenUsed="0" w:qFormat="1"/>
-    <w:lsdException w:name="heading 2" w:uiPriority="9" w:qFormat="1"/>
-    <w:lsdException w:name="heading 3" w:uiPriority="9" w:qFormat="1"/>
-    <w:lsdException w:name="heading 4" w:uiPriority="9" w:qFormat="1"/>
-    <w:lsdException w:name="heading 5" w:uiPriority="9" w:qFormat="1"/>
-    <w:lsdException w:name="heading 6" w:uiPriority="9" w:qFormat="1"/>
-    <w:lsdException w:name="heading 7" w:uiPriority="9" w:qFormat="1"/>
-    <w:lsdException w:name="heading 8" w:uiPriority="9" w:qFormat="1"/>
-    <w:lsdException w:name="heading 9" w:uiPriority="9" w:qFormat="1"/>
-    <w:lsdException w:name="toc 1" w:uiPriority="39"/>
-    <w:lsdException w:name="toc 2" w:uiPriority="39"/>
-    <w:lsdException w:name="toc 3" w:uiPriority="39"/>
-    <w:lsdException w:name="toc 4" w:uiPriority="39"/>
-    <w:lsdException w:name="toc 5" w:uiPriority="39"/>
-    <w:lsdException w:name="toc 6" w:uiPriority="39"/>
-    <w:lsdException w:name="toc 7" w:uiPriority="39"/>
-    <w:lsdException w:name="toc 8" w:uiPriority="39"/>
-    <w:lsdException w:name="toc 9" w:uiPriority="39"/>
-    <w:lsdException w:name="caption" w:uiPriority="35" w:qFormat="1"/>
-    <w:lsdException w:name="Title" w:semiHidden="0" w:uiPriority="10" w:unhideWhenUsed="0" w:qFormat="1"/>
-    <w:lsdException w:name="Default Paragraph Font" w:uiPriority="1"/>
-    <w:lsdException w:name="Subtitle" w:semiHidden="0" w:uiPriority="11" w:unhideWhenUsed="0" w:qFormat="1"/>
-    <w:lsdException w:name="Strong" w:semiHidden="0" w:uiPriority="22" w:unhideWhenUsed="0" w:qFormat="1"/>
-    <w:lsdException w:name="Emphasis" w:semiHidden="0" w:uiPriority="20" w:unhideWhenUsed="0" w:qFormat="1"/>
-    <w:lsdException w:name="Table Grid" w:semiHidden="0" w:uiPriority="39" w:unhideWhenUsed="0"/>
-    <w:lsdException w:name="Placeholder Text" w:unhideWhenUsed="0"/>
-    <w:lsdException w:name="No Spacing" w:semiHidden="0" w:uiPriority="1" w:unhideWhenUsed="0" w:qFormat="1"/>
-    <w:lsdException w:name="Light Shading" w:semiHidden="0" w:uiPriority="60" w:unhideWhenUsed="0"/>
-    <w:lsdException w:name="Light List" w:semiHidden="0" w:uiPriority="61" w:unhideWhenUsed="0"/>
-    <w:lsdException w:name="Light Grid" w:semiHidden="0" w:uiPriority="62" w:unhideWhenUsed="0"/>
-    <w:lsdException w:name="Medium Shading 1" w:semiHidden="0" w:uiPriority="63" w:unhideWhenUsed="0"/>
-    <w:lsdException w:name="Medium Shading 2" w:semiHidden="0" w:uiPriority="64" w:unhideWhenUsed="0"/>
-    <w:lsdException w:name="Medium List 1" w:semiHidden="0" w:uiPriority="65" w:unhideWhenUsed="0"/>
-    <w:lsdException w:name="Medium List 2" w:semiHidden="0" w:uiPriority="66" w:unhideWhenUsed="0"/>
-    <w:lsdException w:name="Medium Grid 1" w:semiHidden="0" w:uiPriority="67" w:unhideWhenUsed="0"/>
-    <w:lsdException w:name="Medium Grid 2" w:semiHidden="0" w:uiPriority="68" w:unhideWhenUsed="0"/>
-    <w:lsdException w:name="Medium Grid 3" w:semiHidden="0" w:uiPriority="69" w:unhideWhenUsed="0"/>
-    <w:lsdException w:name="Dark List" w:semiHidden="0" w:uiPriority="70" w:unhideWhenUsed="0"/>
-    <w:lsdException w:name="Colorful Shading" w:semiHidden="0" w:uiPriority="71" w:unhideWhenUsed="0"/>
-    <w:lsdException w:name="Colorful List" w:semiHidden="0" w:uiPriority="72" w:unhideWhenUsed="0"/>
-    <w:lsdException w:name="Colorful Grid" w:semiHidden="0" w:uiPriority="73" w:unhideWhenUsed="0"/>
-    <w:lsdException w:name="Light Shading Accent 1" w:semiHidden="0" w:uiPriority="60" w:unhideWhenUsed="0"/>
-    <w:lsdException w:name="Light List Accent 1" w:semiHidden="0" w:uiPriority="61" w:unhideWhenUsed="0"/>
-    <w:lsdException w:name="Light Grid Accent 1" w:semiHidden="0" w:uiPriority="62" w:unhideWhenUsed="0"/>
-    <w:lsdException w:name="Medium Shading 1 Accent 1" w:semiHidden="0" w:uiPriority="63" w:unhideWhenUsed="0"/>
-    <w:lsdException w:name="Medium Shading 2 Accent 1" w:semiHidden="0" w:uiPriority="64" w:unhideWhenUsed="0"/>
-    <w:lsdException w:name="Medium List 1 Accent 1" w:semiHidden="0" w:uiPriority="65" w:unhideWhenUsed="0"/>
-    <w:lsdException w:name="Revision" w:unhideWhenUsed="0"/>
-    <w:lsdException w:name="List Paragraph" w:semiHidden="0" w:uiPriority="34" w:unhideWhenUsed="0" w:qFormat="1"/>
-    <w:lsdException w:name="Quote" w:semiHidden="0" w:uiPriority="29" w:unhideWhenUsed="0" w:qFormat="1"/>
-    <w:lsdException w:name="Intense Quote" w:semiHidden="0" w:uiPriority="30" w:unhideWhenUsed="0" w:qFormat="1"/>
-    <w:lsdException w:name="Medium List 2 Accent 1" w:semiHidden="0" w:uiPriority="66" w:unhideWhenUsed="0"/>
-    <w:lsdException w:name="Medium Grid 1 Accent 1" w:semiHidden="0" w:uiPriority="67" w:unhideWhenUsed="0"/>
-    <w:lsdException w:name="Medium Grid 2 Accent 1" w:semiHidden="0" w:uiPriority="68" w:unhideWhenUsed="0"/>
-    <w:lsdException w:name="Medium Grid 3 Accent 1" w:semiHidden="0" w:uiPriority="69" w:unhideWhenUsed="0"/>
-    <w:lsdException w:name="Dark List Accent 1" w:semiHidden="0" w:uiPriority="70" w:unhideWhenUsed="0"/>
-    <w:lsdException w:name="Colorful Shading Accent 1" w:semiHidden="0" w:uiPriority="71" w:unhideWhenUsed="0"/>
-    <w:lsdException w:name="Colorful List Accent 1" w:semiHidden="0" w:uiPriority="72" w:unhideWhenUsed="0"/>
-    <w:lsdException w:name="Colorful Grid Accent 1" w:semiHidden="0" w:uiPriority="73" w:unhideWhenUsed="0"/>
-    <w:lsdException w:name="Light Shading Accent 2" w:semiHidden="0" w:uiPriority="60" w:unhideWhenUsed="0"/>
-    <w:lsdException w:name="Light List Accent 2" w:semiHidden="0" w:uiPriority="61" w:unhideWhenUsed="0"/>
-    <w:lsdException w:name="Light Grid Accent 2" w:semiHidden="0" w:uiPriority="62" w:unhideWhenUsed="0"/>
-    <w:lsdException w:name="Medium Shading 1 Accent 2" w:semiHidden="0" w:uiPriority="63" w:unhideWhenUsed="0"/>
-    <w:lsdException w:name="Medium Shading 2 Accent 2" w:semiHidden="0" w:uiPriority="64" w:unhideWhenUsed="0"/>
-    <w:lsdException w:name="Medium List 1 Accent 2" w:semiHidden="0" w:uiPriority="65" w:unhideWhenUsed="0"/>
-    <w:lsdException w:name="Medium List 2 Accent 2" w:semiHidden="0" w:uiPriority="66" w:unhideWhenUsed="0"/>
-    <w:lsdException w:name="Medium Grid 1 Accent 2" w:semiHidden="0" w:uiPriority="67" w:unhideWhenUsed="0"/>
-    <w:lsdException w:name="Medium Grid 2 Accent 2" w:semiHidden="0" w:uiPriority="68" w:unhideWhenUsed="0"/>
-    <w:lsdException w:name="Medium Grid 3 Accent 2" w:semiHidden="0" w:uiPriority="69" w:unhideWhenUsed="0"/>
-    <w:lsdException w:name="Dark List Accent 2" w:semiHidden="0" w:uiPriority="70" w:unhideWhenUsed="0"/>
-    <w:lsdException w:name="Colorful Shading Accent 2" w:semiHidden="0" w:uiPriority="71" w:unhideWhenUsed="0"/>
-    <w:lsdException w:name="Colorful List Accent 2" w:semiHidden="0" w:uiPriority="72" w:unhideWhenUsed="0"/>
-    <w:lsdException w:name="Colorful Grid Accent 2" w:semiHidden="0" w:uiPriority="73" w:unhideWhenUsed="0"/>
-    <w:lsdException w:name="Light Shading Accent 3" w:semiHidden="0" w:uiPriority="60" w:unhideWhenUsed="0"/>
-    <w:lsdException w:name="Light List Accent 3" w:semiHidden="0" w:uiPriority="61" w:unhideWhenUsed="0"/>
-    <w:lsdException w:name="Light Grid Accent 3" w:semiHidden="0" w:uiPriority="62" w:unhideWhenUsed="0"/>
-    <w:lsdException w:name="Medium Shading 1 Accent 3" w:semiHidden="0" w:uiPriority="63" w:unhideWhenUsed="0"/>
-    <w:lsdException w:name="Medium Shading 2 Accent 3" w:semiHidden="0" w:uiPriority="64" w:unhideWhenUsed="0"/>
-    <w:lsdException w:name="Medium List 1 Accent 3" w:semiHidden="0" w:uiPriority="65" w:unhideWhenUsed="0"/>
-    <w:lsdException w:name="Medium List 2 Accent 3" w:semiHidden="0" w:uiPriority="66" w:unhideWhenUsed="0"/>
-    <w:lsdException w:name="Medium Grid 1 Accent 3" w:semiHidden="0" w:uiPriority="67" w:unhideWhenUsed="0"/>
-    <w:lsdException w:name="Medium Grid 2 Accent 3" w:semiHidden="0" w:uiPriority="68" w:unhideWhenUsed="0"/>
-    <w:lsdException w:name="Medium Grid 3 Accent 3" w:semiHidden="0" w:uiPriority="69" w:unhideWhenUsed="0"/>
-    <w:lsdException w:name="Dark List Accent 3" w:semiHidden="0" w:uiPriority="70" w:unhideWhenUsed="0"/>
-    <w:lsdException w:name="Colorful Shading Accent 3" w:semiHidden="0" w:uiPriority="71" w:unhideWhenUsed="0"/>
-    <w:lsdException w:name="Colorful List Accent 3" w:semiHidden="0" w:uiPriority="72" w:unhideWhenUsed="0"/>
-    <w:lsdException w:name="Colorful Grid Accent 3" w:semiHidden="0" w:uiPriority="73" w:unhideWhenUsed="0"/>
-    <w:lsdException w:name="Light Shading Accent 4" w:semiHidden="0" w:uiPriority="60" w:unhideWhenUsed="0"/>
-    <w:lsdException w:name="Light List Accent 4" w:semiHidden="0" w:uiPriority="61" w:unhideWhenUsed="0"/>
-    <w:lsdException w:name="Light Grid Accent 4" w:semiHidden="0" w:uiPriority="62" w:unhideWhenUsed="0"/>
-    <w:lsdException w:name="Medium Shading 1 Accent 4" w:semiHidden="0" w:uiPriority="63" w:unhideWhenUsed="0"/>
-    <w:lsdException w:name="Medium Shading 2 Accent 4" w:semiHidden="0" w:uiPriority="64" w:unhideWhenUsed="0"/>
-    <w:lsdException w:name="Medium List 1 Accent 4" w:semiHidden="0" w:uiPriority="65" w:unhideWhenUsed="0"/>
-    <w:lsdException w:name="Medium List 2 Accent 4" w:semiHidden="0" w:uiPriority="66" w:unhideWhenUsed="0"/>
-    <w:lsdException w:name="Medium Grid 1 Accent 4" w:semiHidden="0" w:uiPriority="67" w:unhideWhenUsed="0"/>
-    <w:lsdException w:name="Medium Grid 2 Accent 4" w:semiHidden="0" w:uiPriority="68" w:unhideWhenUsed="0"/>
-    <w:lsdException w:name="Medium Grid 3 Accent 4" w:semiHidden="0" w:uiPriority="69" w:unhideWhenUsed="0"/>
-    <w:lsdException w:name="Dark List Accent 4" w:semiHidden="0" w:uiPriority="70" w:unhideWhenUsed="0"/>
-    <w:lsdException w:name="Colorful Shading Accent 4" w:semiHidden="0" w:uiPriority="71" w:unhideWhenUsed="0"/>
-    <w:lsdException w:name="Colorful List Accent 4" w:semiHidden="0" w:uiPriority="72" w:unhideWhenUsed="0"/>
-    <w:lsdException w:name="Colorful Grid Accent 4" w:semiHidden="0" w:uiPriority="73" w:unhideWhenUsed="0"/>
-    <w:lsdException w:name="Light Shading Accent 5" w:semiHidden="0" w:uiPriority="60" w:unhideWhenUsed="0"/>
-    <w:lsdException w:name="Light List Accent 5" w:semiHidden="0" w:uiPriority="61" w:unhideWhenUsed="0"/>
-    <w:lsdException w:name="Light Grid Accent 5" w:semiHidden="0" w:uiPriority="62" w:unhideWhenUsed="0"/>
-    <w:lsdException w:name="Medium Shading 1 Accent 5" w:semiHidden="0" w:uiPriority="63" w:unhideWhenUsed="0"/>
-    <w:lsdException w:name="Medium Shading 2 Accent 5" w:semiHidden="0" w:uiPriority="64" w:unhideWhenUsed="0"/>
-    <w:lsdException w:name="Medium List 1 Accent 5" w:semiHidden="0" w:uiPriority="65" w:unhideWhenUsed="0"/>
-    <w:lsdException w:name="Medium List 2 Accent 5" w:semiHidden="0" w:uiPriority="66" w:unhideWhenUsed="0"/>
-    <w:lsdException w:name="Medium Grid 1 Accent 5" w:semiHidden="0" w:uiPriority="67" w:unhideWhenUsed="0"/>
-    <w:lsdException w:name="Medium Grid 2 Accent 5" w:semiHidden="0" w:uiPriority="68" w:unhideWhenUsed="0"/>
-    <w:lsdException w:name="Medium Grid 3 Accent 5" w:semiHidden="0" w:uiPriority="69" w:unhideWhenUsed="0"/>
-    <w:lsdException w:name="Dark List Accent 5" w:semiHidden="0" w:uiPriority="70" w:unhideWhenUsed="0"/>
-    <w:lsdException w:name="Colorful Shading Accent 5" w:semiHidden="0" w:uiPriority="71" w:unhideWhenUsed="0"/>
-    <w:lsdException w:name="Colorful List Accent 5" w:semiHidden="0" w:uiPriority="72" w:unhideWhenUsed="0"/>
-    <w:lsdException w:name="Colorful Grid Accent 5" w:semiHidden="0" w:uiPriority="73" w:unhideWhenUsed="0"/>
-    <w:lsdException w:name="Light Shading Accent 6" w:semiHidden="0" w:uiPriority="60" w:unhideWhenUsed="0"/>
-    <w:lsdException w:name="Light List Accent 6" w:semiHidden="0" w:uiPriority="61" w:unhideWhenUsed="0"/>
-    <w:lsdException w:name="Light Grid Accent 6" w:semiHidden="0" w:uiPriority="62" w:unhideWhenUsed="0"/>
-    <w:lsdException w:name="Medium Shading 1 Accent 6" w:semiHidden="0" w:uiPriority="63" w:unhideWhenUsed="0"/>
-    <w:lsdException w:name="Medium Shading 2 Accent 6" w:semiHidden="0" w:uiPriority="64" w:unhideWhenUsed="0"/>
-    <w:lsdException w:name="Medium List 1 Accent 6" w:semiHidden="0" w:uiPriority="65" w:unhideWhenUsed="0"/>
-    <w:lsdException w:name="Medium List 2 Accent 6" w:semiHidden="0" w:uiPriority="66" w:unhideWhenUsed="0"/>
-    <w:lsdException w:name="Medium Grid 1 Accent 6" w:semiHidden="0" w:uiPriority="67" w:unhideWhenUsed="0"/>
-    <w:lsdException w:name="Medium Grid 2 Accent 6" w:semiHidden="0" w:uiPriority="68" w:unhideWhenUsed="0"/>
-    <w:lsdException w:name="Medium Grid 3 Accent 6" w:semiHidden="0" w:uiPriority="69" w:unhideWhenUsed="0"/>
-    <w:lsdException w:name="Dark List Accent 6" w:semiHidden="0" w:uiPriority="70" w:unhideWhenUsed="0"/>
-    <w:lsdException w:name="Colorful Shading Accent 6" w:semiHidden="0" w:uiPriority="71" w:unhideWhenUsed="0"/>
-    <w:lsdException w:name="Colorful List Accent 6" w:semiHidden="0" w:uiPriority="72" w:unhideWhenUsed="0"/>
-    <w:lsdException w:name="Colorful Grid Accent 6" w:semiHidden="0" w:uiPriority="73" w:unhideWhenUsed="0"/>
-    <w:lsdException w:name="Subtle Emphasis" w:semiHidden="0" w:uiPriority="19" w:unhideWhenUsed="0" w:qFormat="1"/>
-    <w:lsdException w:name="Intense Emphasis" w:semiHidden="0" w:uiPriority="21" w:unhideWhenUsed="0" w:qFormat="1"/>
-    <w:lsdException w:name="Subtle Reference" w:semiHidden="0" w:uiPriority="31" w:unhideWhenUsed="0" w:qFormat="1"/>
-    <w:lsdException w:name="Intense Reference" w:semiHidden="0" w:uiPriority="32" w:unhideWhenUsed="0" w:qFormat="1"/>
-    <w:lsdException w:name="Book Title" w:semiHidden="0" w:uiPriority="33" w:unhideWhenUsed="0" w:qFormat="1"/>
-    <w:lsdException w:name="Bibliography" w:uiPriority="37"/>
-    <w:lsdException w:name="TOC Heading" w:uiPriority="39" w:qFormat="1"/>
-  </w:latentStyles>
-  <w:style w:type="paragraph" w:default="1" w:styleId="Normal">
-    <w:name w:val="Normal"/>
-    <w:qFormat/>
-  </w:style>
-  <w:style w:type="character" w:default="1" w:styleId="DefaultParagraphFont">
-    <w:name w:val="Default Paragraph Font"/>
-    <w:uiPriority w:val="1"/>
-    <w:semiHidden/>
     <w:unhideWhenUsed/>
   </w:style>
   <w:style w:type="table" w:default="1" w:styleId="TableNormal">
@@ -1491,7 +1637,7 @@
   <a:extraClrSchemeLst/>
   <a:extLst>
     <a:ext uri="{05A4C25C-085E-4340-85A3-A5531E510DB2}">
-      <thm15:themeFamily xmlns:thm15="http://schemas.microsoft.com/office/thememl/2012/main" xmlns="" name="Office Theme" id="{62F939B6-93AF-4DB8-9C6B-D6C7DFDC589F}" vid="{4A3C46E8-61CC-4603-A589-7422A47A8E4A}"/>
+      <thm15:themeFamily xmlns:thm15="http://schemas.microsoft.com/office/thememl/2012/main" name="Office Theme" id="{62F939B6-93AF-4DB8-9C6B-D6C7DFDC589F}" vid="{4A3C46E8-61CC-4603-A589-7422A47A8E4A}"/>
     </a:ext>
   </a:extLst>
 </a:theme>

</xml_diff>

<commit_message>
update report1_namnt part 5.2
</commit_message>
<xml_diff>
--- a/Document/Reports/Report 1/Report_1_NamNT.docx
+++ b/Document/Reports/Report 1/Report_1_NamNT.docx
@@ -158,6 +158,438 @@
         </w:rPr>
         <w:t>5.1 Feature functions:</w:t>
       </w:r>
+    </w:p>
+    <w:p>
+      <w:pPr>
+        <w:pStyle w:val="ListParagraph"/>
+        <w:numPr>
+          <w:ilvl w:val="0"/>
+          <w:numId w:val="4"/>
+        </w:numPr>
+        <w:rPr>
+          <w:rFonts w:ascii="Cambria" w:hAnsi="Cambria"/>
+          <w:sz w:val="24"/>
+          <w:szCs w:val="24"/>
+        </w:rPr>
+      </w:pPr>
+      <w:r>
+        <w:rPr>
+          <w:rFonts w:ascii="Cambria" w:hAnsi="Cambria"/>
+          <w:sz w:val="24"/>
+          <w:szCs w:val="24"/>
+        </w:rPr>
+        <w:t>Web app: For Staff only.</w:t>
+      </w:r>
+    </w:p>
+    <w:p>
+      <w:pPr>
+        <w:pStyle w:val="ListParagraph"/>
+        <w:ind w:left="1080"/>
+        <w:rPr>
+          <w:rFonts w:ascii="Cambria" w:hAnsi="Cambria"/>
+          <w:sz w:val="24"/>
+          <w:szCs w:val="24"/>
+        </w:rPr>
+      </w:pPr>
+      <w:r>
+        <w:rPr>
+          <w:rFonts w:ascii="Cambria" w:hAnsi="Cambria"/>
+          <w:sz w:val="24"/>
+          <w:szCs w:val="24"/>
+        </w:rPr>
+        <w:t xml:space="preserve">+ </w:t>
+      </w:r>
+      <w:r>
+        <w:rPr>
+          <w:rFonts w:ascii="Cambria" w:hAnsi="Cambria"/>
+          <w:sz w:val="24"/>
+          <w:szCs w:val="24"/>
+        </w:rPr>
+        <w:t>Management routing</w:t>
+      </w:r>
+      <w:r>
+        <w:rPr>
+          <w:rFonts w:ascii="Cambria" w:hAnsi="Cambria"/>
+          <w:sz w:val="24"/>
+          <w:szCs w:val="24"/>
+        </w:rPr>
+        <w:t>: edit information.</w:t>
+      </w:r>
+    </w:p>
+    <w:p>
+      <w:pPr>
+        <w:pStyle w:val="ListParagraph"/>
+        <w:ind w:left="1080"/>
+        <w:rPr>
+          <w:rFonts w:ascii="Cambria" w:hAnsi="Cambria"/>
+          <w:sz w:val="24"/>
+          <w:szCs w:val="24"/>
+        </w:rPr>
+      </w:pPr>
+      <w:r>
+        <w:rPr>
+          <w:rFonts w:ascii="Cambria" w:hAnsi="Cambria"/>
+          <w:sz w:val="24"/>
+          <w:szCs w:val="24"/>
+        </w:rPr>
+        <w:t>+</w:t>
+      </w:r>
+      <w:r>
+        <w:rPr>
+          <w:rFonts w:ascii="Arial" w:hAnsi="Arial" w:cs="Arial"/>
+          <w:color w:val="3D3C40"/>
+          <w:sz w:val="23"/>
+          <w:szCs w:val="23"/>
+          <w:shd w:val="clear" w:color="auto" w:fill="FFFFFF"/>
+        </w:rPr>
+        <w:t xml:space="preserve"> </w:t>
+      </w:r>
+      <w:r>
+        <w:rPr>
+          <w:rFonts w:ascii="Cambria" w:hAnsi="Cambria"/>
+          <w:sz w:val="24"/>
+          <w:szCs w:val="24"/>
+        </w:rPr>
+        <w:t>Notify new update data from server to staff.</w:t>
+      </w:r>
+    </w:p>
+    <w:p>
+      <w:pPr>
+        <w:pStyle w:val="ListParagraph"/>
+        <w:numPr>
+          <w:ilvl w:val="0"/>
+          <w:numId w:val="4"/>
+        </w:numPr>
+        <w:rPr>
+          <w:rFonts w:ascii="Cambria" w:hAnsi="Cambria"/>
+          <w:sz w:val="24"/>
+          <w:szCs w:val="24"/>
+        </w:rPr>
+      </w:pPr>
+      <w:r>
+        <w:rPr>
+          <w:rFonts w:ascii="Cambria" w:hAnsi="Cambria"/>
+          <w:sz w:val="24"/>
+          <w:szCs w:val="24"/>
+        </w:rPr>
+        <w:t>Background:</w:t>
+      </w:r>
+    </w:p>
+    <w:p>
+      <w:pPr>
+        <w:pStyle w:val="ListParagraph"/>
+        <w:ind w:left="1080"/>
+        <w:rPr>
+          <w:rFonts w:ascii="Cambria" w:hAnsi="Cambria"/>
+          <w:sz w:val="24"/>
+          <w:szCs w:val="24"/>
+        </w:rPr>
+      </w:pPr>
+      <w:r>
+        <w:rPr>
+          <w:rFonts w:ascii="Cambria" w:hAnsi="Cambria"/>
+          <w:sz w:val="24"/>
+          <w:szCs w:val="24"/>
+        </w:rPr>
+        <w:t>+ Check new data periodically.</w:t>
+      </w:r>
+    </w:p>
+    <w:p>
+      <w:pPr>
+        <w:pStyle w:val="ListParagraph"/>
+        <w:ind w:left="1080"/>
+        <w:rPr>
+          <w:rFonts w:ascii="Cambria" w:hAnsi="Cambria"/>
+          <w:sz w:val="24"/>
+          <w:szCs w:val="24"/>
+        </w:rPr>
+      </w:pPr>
+      <w:r>
+        <w:rPr>
+          <w:rFonts w:ascii="Cambria" w:hAnsi="Cambria"/>
+          <w:sz w:val="24"/>
+          <w:szCs w:val="24"/>
+        </w:rPr>
+        <w:t>+ When new data is coming. Write to temporary data and notify to staff about new data.</w:t>
+      </w:r>
+    </w:p>
+    <w:p>
+      <w:pPr>
+        <w:pStyle w:val="ListParagraph"/>
+        <w:numPr>
+          <w:ilvl w:val="0"/>
+          <w:numId w:val="4"/>
+        </w:numPr>
+        <w:shd w:val="clear" w:color="auto" w:fill="FFFFFF"/>
+        <w:spacing w:line="330" w:lineRule="atLeast"/>
+        <w:jc w:val="left"/>
+        <w:rPr>
+          <w:rFonts w:ascii="Cambria" w:hAnsi="Cambria"/>
+          <w:sz w:val="24"/>
+          <w:szCs w:val="24"/>
+        </w:rPr>
+      </w:pPr>
+      <w:r>
+        <w:rPr>
+          <w:rFonts w:ascii="Cambria" w:hAnsi="Cambria"/>
+          <w:sz w:val="24"/>
+          <w:szCs w:val="24"/>
+        </w:rPr>
+        <w:t xml:space="preserve">Mobile app: </w:t>
+      </w:r>
+      <w:r>
+        <w:rPr>
+          <w:rFonts w:ascii="Cambria" w:hAnsi="Cambria"/>
+          <w:sz w:val="24"/>
+          <w:szCs w:val="24"/>
+        </w:rPr>
+        <w:br/>
+        <w:t>+ Find bus route through two point.</w:t>
+      </w:r>
+      <w:r>
+        <w:rPr>
+          <w:rFonts w:ascii="Cambria" w:hAnsi="Cambria"/>
+          <w:sz w:val="24"/>
+          <w:szCs w:val="24"/>
+        </w:rPr>
+        <w:br/>
+        <w:t>+ Find Bus route through 4 points</w:t>
+      </w:r>
+      <w:r>
+        <w:rPr>
+          <w:rFonts w:ascii="Cambria" w:hAnsi="Cambria"/>
+          <w:sz w:val="24"/>
+          <w:szCs w:val="24"/>
+        </w:rPr>
+        <w:t>.</w:t>
+      </w:r>
+      <w:r>
+        <w:rPr>
+          <w:rFonts w:ascii="Cambria" w:hAnsi="Cambria"/>
+          <w:sz w:val="24"/>
+          <w:szCs w:val="24"/>
+        </w:rPr>
+        <w:br/>
+        <w:t xml:space="preserve">+ Find motorcycle route through two </w:t>
+      </w:r>
+      <w:proofErr w:type="gramStart"/>
+      <w:r>
+        <w:rPr>
+          <w:rFonts w:ascii="Cambria" w:hAnsi="Cambria"/>
+          <w:sz w:val="24"/>
+          <w:szCs w:val="24"/>
+        </w:rPr>
+        <w:t>point</w:t>
+      </w:r>
+      <w:proofErr w:type="gramEnd"/>
+      <w:r>
+        <w:rPr>
+          <w:rFonts w:ascii="Cambria" w:hAnsi="Cambria"/>
+          <w:sz w:val="24"/>
+          <w:szCs w:val="24"/>
+        </w:rPr>
+        <w:t>.</w:t>
+      </w:r>
+      <w:r>
+        <w:rPr>
+          <w:rFonts w:ascii="Cambria" w:hAnsi="Cambria"/>
+          <w:sz w:val="24"/>
+          <w:szCs w:val="24"/>
+        </w:rPr>
+        <w:br/>
+        <w:t>+ Find motorcycle route through 4 points</w:t>
+      </w:r>
+      <w:r>
+        <w:rPr>
+          <w:rFonts w:ascii="Cambria" w:hAnsi="Cambria"/>
+          <w:sz w:val="24"/>
+          <w:szCs w:val="24"/>
+        </w:rPr>
+        <w:t>.</w:t>
+      </w:r>
+      <w:r>
+        <w:rPr>
+          <w:rFonts w:ascii="Cambria" w:hAnsi="Cambria"/>
+          <w:sz w:val="24"/>
+          <w:szCs w:val="24"/>
+        </w:rPr>
+        <w:br/>
+        <w:t>+ Find Bus route t</w:t>
+      </w:r>
+      <w:r>
+        <w:rPr>
+          <w:rFonts w:ascii="Cambria" w:hAnsi="Cambria"/>
+          <w:sz w:val="24"/>
+          <w:szCs w:val="24"/>
+        </w:rPr>
+        <w:t>hrough 4 points with optimize.</w:t>
+      </w:r>
+      <w:r>
+        <w:rPr>
+          <w:rFonts w:ascii="Cambria" w:hAnsi="Cambria"/>
+          <w:sz w:val="24"/>
+          <w:szCs w:val="24"/>
+        </w:rPr>
+        <w:br/>
+        <w:t>+ Find motorcycle route through 4 points with optimize</w:t>
+      </w:r>
+      <w:r>
+        <w:rPr>
+          <w:rFonts w:ascii="Cambria" w:hAnsi="Cambria"/>
+          <w:sz w:val="24"/>
+          <w:szCs w:val="24"/>
+        </w:rPr>
+        <w:t>.</w:t>
+      </w:r>
+    </w:p>
+    <w:p>
+      <w:pPr>
+        <w:pStyle w:val="ListParagraph"/>
+        <w:numPr>
+          <w:ilvl w:val="0"/>
+          <w:numId w:val="4"/>
+        </w:numPr>
+        <w:shd w:val="clear" w:color="auto" w:fill="FFFFFF"/>
+        <w:spacing w:line="330" w:lineRule="atLeast"/>
+        <w:jc w:val="left"/>
+        <w:rPr>
+          <w:rFonts w:ascii="Cambria" w:hAnsi="Cambria"/>
+          <w:sz w:val="24"/>
+          <w:szCs w:val="24"/>
+        </w:rPr>
+      </w:pPr>
+      <w:r>
+        <w:rPr>
+          <w:rFonts w:ascii="Cambria" w:hAnsi="Cambria"/>
+          <w:sz w:val="24"/>
+          <w:szCs w:val="24"/>
+        </w:rPr>
+        <w:t>Wear app:</w:t>
+      </w:r>
+    </w:p>
+    <w:p>
+      <w:pPr>
+        <w:pStyle w:val="ListParagraph"/>
+        <w:shd w:val="clear" w:color="auto" w:fill="FFFFFF"/>
+        <w:spacing w:line="330" w:lineRule="atLeast"/>
+        <w:ind w:left="1080"/>
+        <w:jc w:val="left"/>
+        <w:rPr>
+          <w:rFonts w:ascii="Cambria" w:hAnsi="Cambria"/>
+          <w:sz w:val="24"/>
+          <w:szCs w:val="24"/>
+        </w:rPr>
+      </w:pPr>
+      <w:r>
+        <w:rPr>
+          <w:rFonts w:ascii="Cambria" w:hAnsi="Cambria"/>
+          <w:sz w:val="24"/>
+          <w:szCs w:val="24"/>
+        </w:rPr>
+        <w:t>+ Bus:</w:t>
+      </w:r>
+    </w:p>
+    <w:p>
+      <w:pPr>
+        <w:shd w:val="clear" w:color="auto" w:fill="FFFFFF"/>
+        <w:spacing w:line="299" w:lineRule="atLeast"/>
+        <w:ind w:left="1440"/>
+        <w:jc w:val="left"/>
+        <w:rPr>
+          <w:rFonts w:ascii="Cambria" w:hAnsi="Cambria"/>
+          <w:sz w:val="24"/>
+          <w:szCs w:val="24"/>
+        </w:rPr>
+      </w:pPr>
+      <w:r>
+        <w:rPr>
+          <w:rFonts w:ascii="Cambria" w:hAnsi="Cambria"/>
+          <w:sz w:val="24"/>
+          <w:szCs w:val="24"/>
+        </w:rPr>
+        <w:t>Notify when next station coming.</w:t>
+      </w:r>
+      <w:r>
+        <w:rPr>
+          <w:rFonts w:ascii="Cambria" w:hAnsi="Cambria"/>
+          <w:sz w:val="24"/>
+          <w:szCs w:val="24"/>
+        </w:rPr>
+        <w:br/>
+        <w:t>Notify which bus station should take off.</w:t>
+      </w:r>
+      <w:r>
+        <w:rPr>
+          <w:rFonts w:ascii="Cambria" w:hAnsi="Cambria"/>
+          <w:sz w:val="24"/>
+          <w:szCs w:val="24"/>
+        </w:rPr>
+        <w:br/>
+        <w:t>Notify which bus station should take on.</w:t>
+      </w:r>
+    </w:p>
+    <w:p>
+      <w:pPr>
+        <w:pStyle w:val="ListParagraph"/>
+        <w:shd w:val="clear" w:color="auto" w:fill="FFFFFF"/>
+        <w:spacing w:line="330" w:lineRule="atLeast"/>
+        <w:ind w:left="1080"/>
+        <w:jc w:val="left"/>
+        <w:rPr>
+          <w:rFonts w:ascii="Cambria" w:hAnsi="Cambria"/>
+          <w:sz w:val="24"/>
+          <w:szCs w:val="24"/>
+        </w:rPr>
+      </w:pPr>
+      <w:r>
+        <w:rPr>
+          <w:rFonts w:ascii="Cambria" w:hAnsi="Cambria"/>
+          <w:sz w:val="24"/>
+          <w:szCs w:val="24"/>
+        </w:rPr>
+        <w:t>+ Motorcycle:</w:t>
+      </w:r>
+    </w:p>
+    <w:p>
+      <w:pPr>
+        <w:pStyle w:val="ListParagraph"/>
+        <w:shd w:val="clear" w:color="auto" w:fill="FFFFFF"/>
+        <w:spacing w:line="330" w:lineRule="atLeast"/>
+        <w:ind w:left="1080"/>
+        <w:jc w:val="left"/>
+        <w:rPr>
+          <w:rFonts w:ascii="Cambria" w:hAnsi="Cambria"/>
+          <w:sz w:val="24"/>
+          <w:szCs w:val="24"/>
+        </w:rPr>
+      </w:pPr>
+      <w:r>
+        <w:rPr>
+          <w:rFonts w:ascii="Cambria" w:hAnsi="Cambria"/>
+          <w:sz w:val="24"/>
+          <w:szCs w:val="24"/>
+        </w:rPr>
+        <w:tab/>
+      </w:r>
+      <w:r>
+        <w:rPr>
+          <w:rFonts w:ascii="Cambria" w:hAnsi="Cambria"/>
+          <w:sz w:val="24"/>
+          <w:szCs w:val="24"/>
+        </w:rPr>
+        <w:t>Notify when come to next location</w:t>
+      </w:r>
+    </w:p>
+    <w:p>
+      <w:pPr>
+        <w:ind w:left="720"/>
+        <w:rPr>
+          <w:rFonts w:ascii="Cambria" w:hAnsi="Cambria"/>
+          <w:b/>
+          <w:sz w:val="24"/>
+          <w:szCs w:val="24"/>
+        </w:rPr>
+      </w:pPr>
       <w:r>
         <w:rPr>
           <w:rFonts w:ascii="Cambria" w:hAnsi="Cambria"/>
@@ -1491,7 +1923,7 @@
   <a:extraClrSchemeLst/>
   <a:extLst>
     <a:ext uri="{05A4C25C-085E-4340-85A3-A5531E510DB2}">
-      <thm15:themeFamily xmlns:thm15="http://schemas.microsoft.com/office/thememl/2012/main" xmlns="" name="Office Theme" id="{62F939B6-93AF-4DB8-9C6B-D6C7DFDC589F}" vid="{4A3C46E8-61CC-4603-A589-7422A47A8E4A}"/>
+      <thm15:themeFamily xmlns="" xmlns:thm15="http://schemas.microsoft.com/office/thememl/2012/main" name="Office Theme" id="{62F939B6-93AF-4DB8-9C6B-D6C7DFDC589F}" vid="{4A3C46E8-61CC-4603-A589-7422A47A8E4A}"/>
     </a:ext>
   </a:extLst>
 </a:theme>

</xml_diff>

<commit_message>
update report 1 5.2
</commit_message>
<xml_diff>
--- a/Document/Reports/Report 1/Report_1_NamNT.docx
+++ b/Document/Reports/Report 1/Report_1_NamNT.docx
@@ -158,6 +158,438 @@
         </w:rPr>
         <w:t>5.1 Feature functions:</w:t>
       </w:r>
+    </w:p>
+    <w:p>
+      <w:pPr>
+        <w:pStyle w:val="ListParagraph"/>
+        <w:numPr>
+          <w:ilvl w:val="0"/>
+          <w:numId w:val="4"/>
+        </w:numPr>
+        <w:rPr>
+          <w:rFonts w:ascii="Cambria" w:hAnsi="Cambria"/>
+          <w:sz w:val="24"/>
+          <w:szCs w:val="24"/>
+        </w:rPr>
+      </w:pPr>
+      <w:r>
+        <w:rPr>
+          <w:rFonts w:ascii="Cambria" w:hAnsi="Cambria"/>
+          <w:sz w:val="24"/>
+          <w:szCs w:val="24"/>
+        </w:rPr>
+        <w:t>Web app: For Staff only.</w:t>
+      </w:r>
+    </w:p>
+    <w:p>
+      <w:pPr>
+        <w:pStyle w:val="ListParagraph"/>
+        <w:ind w:left="1080"/>
+        <w:rPr>
+          <w:rFonts w:ascii="Cambria" w:hAnsi="Cambria"/>
+          <w:sz w:val="24"/>
+          <w:szCs w:val="24"/>
+        </w:rPr>
+      </w:pPr>
+      <w:r>
+        <w:rPr>
+          <w:rFonts w:ascii="Cambria" w:hAnsi="Cambria"/>
+          <w:sz w:val="24"/>
+          <w:szCs w:val="24"/>
+        </w:rPr>
+        <w:t xml:space="preserve">+ </w:t>
+      </w:r>
+      <w:r>
+        <w:rPr>
+          <w:rFonts w:ascii="Cambria" w:hAnsi="Cambria"/>
+          <w:sz w:val="24"/>
+          <w:szCs w:val="24"/>
+        </w:rPr>
+        <w:t>Management routing</w:t>
+      </w:r>
+      <w:r>
+        <w:rPr>
+          <w:rFonts w:ascii="Cambria" w:hAnsi="Cambria"/>
+          <w:sz w:val="24"/>
+          <w:szCs w:val="24"/>
+        </w:rPr>
+        <w:t>: edit information.</w:t>
+      </w:r>
+    </w:p>
+    <w:p>
+      <w:pPr>
+        <w:pStyle w:val="ListParagraph"/>
+        <w:ind w:left="1080"/>
+        <w:rPr>
+          <w:rFonts w:ascii="Cambria" w:hAnsi="Cambria"/>
+          <w:sz w:val="24"/>
+          <w:szCs w:val="24"/>
+        </w:rPr>
+      </w:pPr>
+      <w:r>
+        <w:rPr>
+          <w:rFonts w:ascii="Cambria" w:hAnsi="Cambria"/>
+          <w:sz w:val="24"/>
+          <w:szCs w:val="24"/>
+        </w:rPr>
+        <w:t>+</w:t>
+      </w:r>
+      <w:r>
+        <w:rPr>
+          <w:rFonts w:ascii="Arial" w:hAnsi="Arial" w:cs="Arial"/>
+          <w:color w:val="3D3C40"/>
+          <w:sz w:val="23"/>
+          <w:szCs w:val="23"/>
+          <w:shd w:val="clear" w:color="auto" w:fill="FFFFFF"/>
+        </w:rPr>
+        <w:t xml:space="preserve"> </w:t>
+      </w:r>
+      <w:r>
+        <w:rPr>
+          <w:rFonts w:ascii="Cambria" w:hAnsi="Cambria"/>
+          <w:sz w:val="24"/>
+          <w:szCs w:val="24"/>
+        </w:rPr>
+        <w:t>Notify new update data from server to staff.</w:t>
+      </w:r>
+    </w:p>
+    <w:p>
+      <w:pPr>
+        <w:pStyle w:val="ListParagraph"/>
+        <w:numPr>
+          <w:ilvl w:val="0"/>
+          <w:numId w:val="4"/>
+        </w:numPr>
+        <w:rPr>
+          <w:rFonts w:ascii="Cambria" w:hAnsi="Cambria"/>
+          <w:sz w:val="24"/>
+          <w:szCs w:val="24"/>
+        </w:rPr>
+      </w:pPr>
+      <w:r>
+        <w:rPr>
+          <w:rFonts w:ascii="Cambria" w:hAnsi="Cambria"/>
+          <w:sz w:val="24"/>
+          <w:szCs w:val="24"/>
+        </w:rPr>
+        <w:t>Background:</w:t>
+      </w:r>
+    </w:p>
+    <w:p>
+      <w:pPr>
+        <w:pStyle w:val="ListParagraph"/>
+        <w:ind w:left="1080"/>
+        <w:rPr>
+          <w:rFonts w:ascii="Cambria" w:hAnsi="Cambria"/>
+          <w:sz w:val="24"/>
+          <w:szCs w:val="24"/>
+        </w:rPr>
+      </w:pPr>
+      <w:r>
+        <w:rPr>
+          <w:rFonts w:ascii="Cambria" w:hAnsi="Cambria"/>
+          <w:sz w:val="24"/>
+          <w:szCs w:val="24"/>
+        </w:rPr>
+        <w:t>+ Check new data periodically.</w:t>
+      </w:r>
+    </w:p>
+    <w:p>
+      <w:pPr>
+        <w:pStyle w:val="ListParagraph"/>
+        <w:ind w:left="1080"/>
+        <w:rPr>
+          <w:rFonts w:ascii="Cambria" w:hAnsi="Cambria"/>
+          <w:sz w:val="24"/>
+          <w:szCs w:val="24"/>
+        </w:rPr>
+      </w:pPr>
+      <w:r>
+        <w:rPr>
+          <w:rFonts w:ascii="Cambria" w:hAnsi="Cambria"/>
+          <w:sz w:val="24"/>
+          <w:szCs w:val="24"/>
+        </w:rPr>
+        <w:t>+ When new data is coming. Write to temporary data and notify to staff about new data.</w:t>
+      </w:r>
+    </w:p>
+    <w:p>
+      <w:pPr>
+        <w:pStyle w:val="ListParagraph"/>
+        <w:numPr>
+          <w:ilvl w:val="0"/>
+          <w:numId w:val="4"/>
+        </w:numPr>
+        <w:shd w:val="clear" w:color="auto" w:fill="FFFFFF"/>
+        <w:spacing w:line="330" w:lineRule="atLeast"/>
+        <w:jc w:val="left"/>
+        <w:rPr>
+          <w:rFonts w:ascii="Cambria" w:hAnsi="Cambria"/>
+          <w:sz w:val="24"/>
+          <w:szCs w:val="24"/>
+        </w:rPr>
+      </w:pPr>
+      <w:r>
+        <w:rPr>
+          <w:rFonts w:ascii="Cambria" w:hAnsi="Cambria"/>
+          <w:sz w:val="24"/>
+          <w:szCs w:val="24"/>
+        </w:rPr>
+        <w:t xml:space="preserve">Mobile app: </w:t>
+      </w:r>
+      <w:r>
+        <w:rPr>
+          <w:rFonts w:ascii="Cambria" w:hAnsi="Cambria"/>
+          <w:sz w:val="24"/>
+          <w:szCs w:val="24"/>
+        </w:rPr>
+        <w:br/>
+        <w:t>+ Find bus route through two point.</w:t>
+      </w:r>
+      <w:r>
+        <w:rPr>
+          <w:rFonts w:ascii="Cambria" w:hAnsi="Cambria"/>
+          <w:sz w:val="24"/>
+          <w:szCs w:val="24"/>
+        </w:rPr>
+        <w:br/>
+        <w:t>+ Find Bus route through 4 points</w:t>
+      </w:r>
+      <w:r>
+        <w:rPr>
+          <w:rFonts w:ascii="Cambria" w:hAnsi="Cambria"/>
+          <w:sz w:val="24"/>
+          <w:szCs w:val="24"/>
+        </w:rPr>
+        <w:t>.</w:t>
+      </w:r>
+      <w:r>
+        <w:rPr>
+          <w:rFonts w:ascii="Cambria" w:hAnsi="Cambria"/>
+          <w:sz w:val="24"/>
+          <w:szCs w:val="24"/>
+        </w:rPr>
+        <w:br/>
+        <w:t xml:space="preserve">+ Find motorcycle route through two </w:t>
+      </w:r>
+      <w:proofErr w:type="gramStart"/>
+      <w:r>
+        <w:rPr>
+          <w:rFonts w:ascii="Cambria" w:hAnsi="Cambria"/>
+          <w:sz w:val="24"/>
+          <w:szCs w:val="24"/>
+        </w:rPr>
+        <w:t>point</w:t>
+      </w:r>
+      <w:proofErr w:type="gramEnd"/>
+      <w:r>
+        <w:rPr>
+          <w:rFonts w:ascii="Cambria" w:hAnsi="Cambria"/>
+          <w:sz w:val="24"/>
+          <w:szCs w:val="24"/>
+        </w:rPr>
+        <w:t>.</w:t>
+      </w:r>
+      <w:r>
+        <w:rPr>
+          <w:rFonts w:ascii="Cambria" w:hAnsi="Cambria"/>
+          <w:sz w:val="24"/>
+          <w:szCs w:val="24"/>
+        </w:rPr>
+        <w:br/>
+        <w:t>+ Find motorcycle route through 4 points</w:t>
+      </w:r>
+      <w:r>
+        <w:rPr>
+          <w:rFonts w:ascii="Cambria" w:hAnsi="Cambria"/>
+          <w:sz w:val="24"/>
+          <w:szCs w:val="24"/>
+        </w:rPr>
+        <w:t>.</w:t>
+      </w:r>
+      <w:r>
+        <w:rPr>
+          <w:rFonts w:ascii="Cambria" w:hAnsi="Cambria"/>
+          <w:sz w:val="24"/>
+          <w:szCs w:val="24"/>
+        </w:rPr>
+        <w:br/>
+        <w:t>+ Find Bus route t</w:t>
+      </w:r>
+      <w:r>
+        <w:rPr>
+          <w:rFonts w:ascii="Cambria" w:hAnsi="Cambria"/>
+          <w:sz w:val="24"/>
+          <w:szCs w:val="24"/>
+        </w:rPr>
+        <w:t>hrough 4 points with optimize.</w:t>
+      </w:r>
+      <w:r>
+        <w:rPr>
+          <w:rFonts w:ascii="Cambria" w:hAnsi="Cambria"/>
+          <w:sz w:val="24"/>
+          <w:szCs w:val="24"/>
+        </w:rPr>
+        <w:br/>
+        <w:t>+ Find motorcycle route through 4 points with optimize</w:t>
+      </w:r>
+      <w:r>
+        <w:rPr>
+          <w:rFonts w:ascii="Cambria" w:hAnsi="Cambria"/>
+          <w:sz w:val="24"/>
+          <w:szCs w:val="24"/>
+        </w:rPr>
+        <w:t>.</w:t>
+      </w:r>
+    </w:p>
+    <w:p>
+      <w:pPr>
+        <w:pStyle w:val="ListParagraph"/>
+        <w:numPr>
+          <w:ilvl w:val="0"/>
+          <w:numId w:val="4"/>
+        </w:numPr>
+        <w:shd w:val="clear" w:color="auto" w:fill="FFFFFF"/>
+        <w:spacing w:line="330" w:lineRule="atLeast"/>
+        <w:jc w:val="left"/>
+        <w:rPr>
+          <w:rFonts w:ascii="Cambria" w:hAnsi="Cambria"/>
+          <w:sz w:val="24"/>
+          <w:szCs w:val="24"/>
+        </w:rPr>
+      </w:pPr>
+      <w:r>
+        <w:rPr>
+          <w:rFonts w:ascii="Cambria" w:hAnsi="Cambria"/>
+          <w:sz w:val="24"/>
+          <w:szCs w:val="24"/>
+        </w:rPr>
+        <w:t>Wear app:</w:t>
+      </w:r>
+    </w:p>
+    <w:p>
+      <w:pPr>
+        <w:pStyle w:val="ListParagraph"/>
+        <w:shd w:val="clear" w:color="auto" w:fill="FFFFFF"/>
+        <w:spacing w:line="330" w:lineRule="atLeast"/>
+        <w:ind w:left="1080"/>
+        <w:jc w:val="left"/>
+        <w:rPr>
+          <w:rFonts w:ascii="Cambria" w:hAnsi="Cambria"/>
+          <w:sz w:val="24"/>
+          <w:szCs w:val="24"/>
+        </w:rPr>
+      </w:pPr>
+      <w:r>
+        <w:rPr>
+          <w:rFonts w:ascii="Cambria" w:hAnsi="Cambria"/>
+          <w:sz w:val="24"/>
+          <w:szCs w:val="24"/>
+        </w:rPr>
+        <w:t>+ Bus:</w:t>
+      </w:r>
+    </w:p>
+    <w:p>
+      <w:pPr>
+        <w:shd w:val="clear" w:color="auto" w:fill="FFFFFF"/>
+        <w:spacing w:line="299" w:lineRule="atLeast"/>
+        <w:ind w:left="1440"/>
+        <w:jc w:val="left"/>
+        <w:rPr>
+          <w:rFonts w:ascii="Cambria" w:hAnsi="Cambria"/>
+          <w:sz w:val="24"/>
+          <w:szCs w:val="24"/>
+        </w:rPr>
+      </w:pPr>
+      <w:r>
+        <w:rPr>
+          <w:rFonts w:ascii="Cambria" w:hAnsi="Cambria"/>
+          <w:sz w:val="24"/>
+          <w:szCs w:val="24"/>
+        </w:rPr>
+        <w:t>Notify when next station coming.</w:t>
+      </w:r>
+      <w:r>
+        <w:rPr>
+          <w:rFonts w:ascii="Cambria" w:hAnsi="Cambria"/>
+          <w:sz w:val="24"/>
+          <w:szCs w:val="24"/>
+        </w:rPr>
+        <w:br/>
+        <w:t>Notify which bus station should take off.</w:t>
+      </w:r>
+      <w:r>
+        <w:rPr>
+          <w:rFonts w:ascii="Cambria" w:hAnsi="Cambria"/>
+          <w:sz w:val="24"/>
+          <w:szCs w:val="24"/>
+        </w:rPr>
+        <w:br/>
+        <w:t>Notify which bus station should take on.</w:t>
+      </w:r>
+    </w:p>
+    <w:p>
+      <w:pPr>
+        <w:pStyle w:val="ListParagraph"/>
+        <w:shd w:val="clear" w:color="auto" w:fill="FFFFFF"/>
+        <w:spacing w:line="330" w:lineRule="atLeast"/>
+        <w:ind w:left="1080"/>
+        <w:jc w:val="left"/>
+        <w:rPr>
+          <w:rFonts w:ascii="Cambria" w:hAnsi="Cambria"/>
+          <w:sz w:val="24"/>
+          <w:szCs w:val="24"/>
+        </w:rPr>
+      </w:pPr>
+      <w:r>
+        <w:rPr>
+          <w:rFonts w:ascii="Cambria" w:hAnsi="Cambria"/>
+          <w:sz w:val="24"/>
+          <w:szCs w:val="24"/>
+        </w:rPr>
+        <w:t>+ Motorcycle:</w:t>
+      </w:r>
+    </w:p>
+    <w:p>
+      <w:pPr>
+        <w:pStyle w:val="ListParagraph"/>
+        <w:shd w:val="clear" w:color="auto" w:fill="FFFFFF"/>
+        <w:spacing w:line="330" w:lineRule="atLeast"/>
+        <w:ind w:left="1080"/>
+        <w:jc w:val="left"/>
+        <w:rPr>
+          <w:rFonts w:ascii="Cambria" w:hAnsi="Cambria"/>
+          <w:sz w:val="24"/>
+          <w:szCs w:val="24"/>
+        </w:rPr>
+      </w:pPr>
+      <w:r>
+        <w:rPr>
+          <w:rFonts w:ascii="Cambria" w:hAnsi="Cambria"/>
+          <w:sz w:val="24"/>
+          <w:szCs w:val="24"/>
+        </w:rPr>
+        <w:tab/>
+      </w:r>
+      <w:r>
+        <w:rPr>
+          <w:rFonts w:ascii="Cambria" w:hAnsi="Cambria"/>
+          <w:sz w:val="24"/>
+          <w:szCs w:val="24"/>
+        </w:rPr>
+        <w:t>Notify when come to next location</w:t>
+      </w:r>
+    </w:p>
+    <w:p>
+      <w:pPr>
+        <w:ind w:left="720"/>
+        <w:rPr>
+          <w:rFonts w:ascii="Cambria" w:hAnsi="Cambria"/>
+          <w:b/>
+          <w:sz w:val="24"/>
+          <w:szCs w:val="24"/>
+        </w:rPr>
+      </w:pPr>
       <w:r>
         <w:rPr>
           <w:rFonts w:ascii="Cambria" w:hAnsi="Cambria"/>
@@ -1491,7 +1923,7 @@
   <a:extraClrSchemeLst/>
   <a:extLst>
     <a:ext uri="{05A4C25C-085E-4340-85A3-A5531E510DB2}">
-      <thm15:themeFamily xmlns:thm15="http://schemas.microsoft.com/office/thememl/2012/main" xmlns="" name="Office Theme" id="{62F939B6-93AF-4DB8-9C6B-D6C7DFDC589F}" vid="{4A3C46E8-61CC-4603-A589-7422A47A8E4A}"/>
+      <thm15:themeFamily xmlns="" xmlns:thm15="http://schemas.microsoft.com/office/thememl/2012/main" name="Office Theme" id="{62F939B6-93AF-4DB8-9C6B-D6C7DFDC589F}" vid="{4A3C46E8-61CC-4603-A589-7422A47A8E4A}"/>
     </a:ext>
   </a:extLst>
 </a:theme>

</xml_diff>

<commit_message>
limit again scope (belong to NamNT)
</commit_message>
<xml_diff>
--- a/Document/Reports/Report 1/Report_1_NamNT.docx
+++ b/Document/Reports/Report 1/Report_1_NamNT.docx
@@ -1,6 +1,6 @@
 
 <file path=word/document.xml><?xml version="1.0" encoding="utf-8"?>
-<w:document xmlns:ve="http://schemas.openxmlformats.org/markup-compatibility/2006" xmlns:o="urn:schemas-microsoft-com:office:office" xmlns:r="http://schemas.openxmlformats.org/officeDocument/2006/relationships" xmlns:m="http://schemas.openxmlformats.org/officeDocument/2006/math" xmlns:v="urn:schemas-microsoft-com:vml" xmlns:wp="http://schemas.openxmlformats.org/drawingml/2006/wordprocessingDrawing" xmlns:w10="urn:schemas-microsoft-com:office:word" xmlns:w="http://schemas.openxmlformats.org/wordprocessingml/2006/main" xmlns:wne="http://schemas.microsoft.com/office/word/2006/wordml">
+<w:document xmlns:wpc="http://schemas.microsoft.com/office/word/2010/wordprocessingCanvas" xmlns:mo="http://schemas.microsoft.com/office/mac/office/2008/main" xmlns:mc="http://schemas.openxmlformats.org/markup-compatibility/2006" xmlns:mv="urn:schemas-microsoft-com:mac:vml" xmlns:o="urn:schemas-microsoft-com:office:office" xmlns:r="http://schemas.openxmlformats.org/officeDocument/2006/relationships" xmlns:m="http://schemas.openxmlformats.org/officeDocument/2006/math" xmlns:v="urn:schemas-microsoft-com:vml" xmlns:wp14="http://schemas.microsoft.com/office/word/2010/wordprocessingDrawing" xmlns:wp="http://schemas.openxmlformats.org/drawingml/2006/wordprocessingDrawing" xmlns:w10="urn:schemas-microsoft-com:office:word" xmlns:w="http://schemas.openxmlformats.org/wordprocessingml/2006/main" xmlns:w14="http://schemas.microsoft.com/office/word/2010/wordml" xmlns:w15="http://schemas.microsoft.com/office/word/2012/wordml" xmlns:wpg="http://schemas.microsoft.com/office/word/2010/wordprocessingGroup" xmlns:wpi="http://schemas.microsoft.com/office/word/2010/wordprocessingInk" xmlns:wne="http://schemas.microsoft.com/office/word/2006/wordml" xmlns:wps="http://schemas.microsoft.com/office/word/2010/wordprocessingShape" mc:Ignorable="w14 w15 wp14">
   <w:body>
     <w:p>
       <w:pPr>
@@ -200,7 +200,23 @@
           <w:sz w:val="24"/>
           <w:szCs w:val="24"/>
         </w:rPr>
-        <w:t>Management routing: edit information.</w:t>
+        <w:t>Management routing: edit information</w:t>
+      </w:r>
+      <w:r>
+        <w:rPr>
+          <w:rFonts w:ascii="Cambria" w:hAnsi="Cambria"/>
+          <w:sz w:val="24"/>
+          <w:szCs w:val="24"/>
+        </w:rPr>
+        <w:t xml:space="preserve"> for bus route and bus timetable</w:t>
+      </w:r>
+      <w:r>
+        <w:rPr>
+          <w:rFonts w:ascii="Cambria" w:hAnsi="Cambria"/>
+          <w:sz w:val="24"/>
+          <w:szCs w:val="24"/>
+        </w:rPr>
+        <w:t>.</w:t>
       </w:r>
     </w:p>
     <w:p>
@@ -230,7 +246,23 @@
           <w:sz w:val="24"/>
           <w:szCs w:val="24"/>
         </w:rPr>
-        <w:t>pdate data from server to staff: when have new, backgrou</w:t>
+        <w:t>pdate data from server to staff: when have new</w:t>
+      </w:r>
+      <w:r>
+        <w:rPr>
+          <w:rFonts w:ascii="Cambria" w:hAnsi="Cambria"/>
+          <w:sz w:val="24"/>
+          <w:szCs w:val="24"/>
+        </w:rPr>
+        <w:t xml:space="preserve"> data</w:t>
+      </w:r>
+      <w:r>
+        <w:rPr>
+          <w:rFonts w:ascii="Cambria" w:hAnsi="Cambria"/>
+          <w:sz w:val="24"/>
+          <w:szCs w:val="24"/>
+        </w:rPr>
+        <w:t>, backgrou</w:t>
       </w:r>
       <w:r>
         <w:rPr>
@@ -246,7 +278,23 @@
           <w:sz w:val="24"/>
           <w:szCs w:val="24"/>
         </w:rPr>
-        <w:t>d system will notify to staff.</w:t>
+        <w:t>d system will notify to staff</w:t>
+      </w:r>
+      <w:r>
+        <w:rPr>
+          <w:rFonts w:ascii="Cambria" w:hAnsi="Cambria"/>
+          <w:sz w:val="24"/>
+          <w:szCs w:val="24"/>
+        </w:rPr>
+        <w:t xml:space="preserve"> and staff will decide should approve this update or not</w:t>
+      </w:r>
+      <w:r>
+        <w:rPr>
+          <w:rFonts w:ascii="Cambria" w:hAnsi="Cambria"/>
+          <w:sz w:val="24"/>
+          <w:szCs w:val="24"/>
+        </w:rPr>
+        <w:t>.</w:t>
       </w:r>
     </w:p>
     <w:p>
@@ -290,7 +338,39 @@
           <w:sz w:val="24"/>
           <w:szCs w:val="24"/>
         </w:rPr>
-        <w:t>Check new data periodically: Background system will check new data after one day When new data is coming. Write to temporary data and notify to staff about new data.</w:t>
+        <w:t>Check new data periodically: Background system will check new data after one day</w:t>
+      </w:r>
+      <w:r>
+        <w:rPr>
+          <w:rFonts w:ascii="Cambria" w:hAnsi="Cambria"/>
+          <w:sz w:val="24"/>
+          <w:szCs w:val="24"/>
+        </w:rPr>
+        <w:t>.</w:t>
+      </w:r>
+      <w:r>
+        <w:rPr>
+          <w:rFonts w:ascii="Cambria" w:hAnsi="Cambria"/>
+          <w:sz w:val="24"/>
+          <w:szCs w:val="24"/>
+        </w:rPr>
+        <w:t xml:space="preserve"> When new data is coming. Write to temporary </w:t>
+      </w:r>
+      <w:r>
+        <w:rPr>
+          <w:rFonts w:ascii="Cambria" w:hAnsi="Cambria"/>
+          <w:sz w:val="24"/>
+          <w:szCs w:val="24"/>
+        </w:rPr>
+        <w:t>database</w:t>
+      </w:r>
+      <w:r>
+        <w:rPr>
+          <w:rFonts w:ascii="Cambria" w:hAnsi="Cambria"/>
+          <w:sz w:val="24"/>
+          <w:szCs w:val="24"/>
+        </w:rPr>
+        <w:t xml:space="preserve"> and notify to staff about new data.</w:t>
       </w:r>
     </w:p>
     <w:p>
@@ -348,7 +428,31 @@
           <w:sz w:val="24"/>
           <w:szCs w:val="24"/>
         </w:rPr>
-        <w:t>ind bus route through two point: user inputs start point and end point. Application will find the best bus route from start point to end point which has the shortest distance.</w:t>
+        <w:t>ind bus route through two point: user inputs start point and end point</w:t>
+      </w:r>
+      <w:r>
+        <w:rPr>
+          <w:rFonts w:ascii="Cambria" w:hAnsi="Cambria"/>
+          <w:sz w:val="24"/>
+          <w:szCs w:val="24"/>
+        </w:rPr>
+        <w:t xml:space="preserve"> and optional departure time</w:t>
+      </w:r>
+      <w:r>
+        <w:rPr>
+          <w:rFonts w:ascii="Cambria" w:hAnsi="Cambria"/>
+          <w:sz w:val="24"/>
+          <w:szCs w:val="24"/>
+        </w:rPr>
+        <w:t xml:space="preserve">. Application will find the best bus route from start point to end point which </w:t>
+      </w:r>
+      <w:r>
+        <w:rPr>
+          <w:rFonts w:ascii="Cambria" w:hAnsi="Cambria"/>
+          <w:sz w:val="24"/>
+          <w:szCs w:val="24"/>
+        </w:rPr>
+        <w:t>optimize condition (shortest time, least number change route)</w:t>
       </w:r>
     </w:p>
     <w:p>
@@ -397,15 +501,47 @@
           <w:sz w:val="24"/>
           <w:szCs w:val="24"/>
         </w:rPr>
-        <w:t>inputs start point, two middle point and end point.</w:t>
-      </w:r>
-      <w:r>
-        <w:rPr>
-          <w:rFonts w:ascii="Cambria" w:hAnsi="Cambria"/>
-          <w:sz w:val="24"/>
-          <w:szCs w:val="24"/>
-        </w:rPr>
-        <w:t xml:space="preserve"> Application will find the best bus route from start point through two middle point to end point which has the shortest distance.</w:t>
+        <w:t>inputs start point, two middle point and end point</w:t>
+      </w:r>
+      <w:r>
+        <w:rPr>
+          <w:rFonts w:ascii="Cambria" w:hAnsi="Cambria"/>
+          <w:sz w:val="24"/>
+          <w:szCs w:val="24"/>
+        </w:rPr>
+        <w:t xml:space="preserve"> and optional departure time</w:t>
+      </w:r>
+      <w:r>
+        <w:rPr>
+          <w:rFonts w:ascii="Cambria" w:hAnsi="Cambria"/>
+          <w:sz w:val="24"/>
+          <w:szCs w:val="24"/>
+        </w:rPr>
+        <w:t>.</w:t>
+      </w:r>
+      <w:r>
+        <w:rPr>
+          <w:rFonts w:ascii="Cambria" w:hAnsi="Cambria"/>
+          <w:sz w:val="24"/>
+          <w:szCs w:val="24"/>
+        </w:rPr>
+        <w:t xml:space="preserve"> Application will find the best bus route from start point through two middle point to end point </w:t>
+      </w:r>
+      <w:r>
+        <w:rPr>
+          <w:rFonts w:ascii="Cambria" w:hAnsi="Cambria"/>
+          <w:sz w:val="24"/>
+          <w:szCs w:val="24"/>
+        </w:rPr>
+        <w:t xml:space="preserve">which </w:t>
+      </w:r>
+      <w:r>
+        <w:rPr>
+          <w:rFonts w:ascii="Cambria" w:hAnsi="Cambria"/>
+          <w:sz w:val="24"/>
+          <w:szCs w:val="24"/>
+        </w:rPr>
+        <w:t>optimize condition (shortest time, least number change route)</w:t>
       </w:r>
     </w:p>
     <w:p>
@@ -454,7 +590,71 @@
           <w:sz w:val="24"/>
           <w:szCs w:val="24"/>
         </w:rPr>
-        <w:t>user inputs start point, two middle point and end point then choose optimize option. Application will find the best bus route from start point through three point which has the shortest distance.</w:t>
+        <w:t xml:space="preserve">user inputs start point, two middle point and end point </w:t>
+      </w:r>
+      <w:r>
+        <w:rPr>
+          <w:rFonts w:ascii="Cambria" w:hAnsi="Cambria"/>
+          <w:sz w:val="24"/>
+          <w:szCs w:val="24"/>
+        </w:rPr>
+        <w:t xml:space="preserve">and optional departure time, </w:t>
+      </w:r>
+      <w:r>
+        <w:rPr>
+          <w:rFonts w:ascii="Cambria" w:hAnsi="Cambria"/>
+          <w:sz w:val="24"/>
+          <w:szCs w:val="24"/>
+        </w:rPr>
+        <w:t xml:space="preserve">then choose </w:t>
+      </w:r>
+      <w:r>
+        <w:rPr>
+          <w:rFonts w:ascii="Cambria" w:hAnsi="Cambria"/>
+          <w:sz w:val="24"/>
+          <w:szCs w:val="24"/>
+        </w:rPr>
+        <w:t>“</w:t>
+      </w:r>
+      <w:r>
+        <w:rPr>
+          <w:rFonts w:ascii="Cambria" w:hAnsi="Cambria"/>
+          <w:sz w:val="24"/>
+          <w:szCs w:val="24"/>
+        </w:rPr>
+        <w:t>optimize</w:t>
+      </w:r>
+      <w:r>
+        <w:rPr>
+          <w:rFonts w:ascii="Cambria" w:hAnsi="Cambria"/>
+          <w:sz w:val="24"/>
+          <w:szCs w:val="24"/>
+        </w:rPr>
+        <w:t>”</w:t>
+      </w:r>
+      <w:r>
+        <w:rPr>
+          <w:rFonts w:ascii="Cambria" w:hAnsi="Cambria"/>
+          <w:sz w:val="24"/>
+          <w:szCs w:val="24"/>
+        </w:rPr>
+        <w:t xml:space="preserve"> option. Application will find the best bus route from start point through three point which </w:t>
+      </w:r>
+      <w:r>
+        <w:rPr>
+          <w:rFonts w:ascii="Cambria" w:hAnsi="Cambria"/>
+          <w:sz w:val="24"/>
+          <w:szCs w:val="24"/>
+        </w:rPr>
+        <w:t>optimize condition (shortest time, least number change route)</w:t>
+      </w:r>
+      <w:r>
+        <w:rPr>
+          <w:rFonts w:ascii="Cambria" w:hAnsi="Cambria"/>
+          <w:sz w:val="24"/>
+          <w:szCs w:val="24"/>
+        </w:rPr>
+        <w:t>, no matter last three places.</w:t>
       </w:r>
     </w:p>
     <w:p>
@@ -520,7 +720,15 @@
           <w:sz w:val="24"/>
           <w:szCs w:val="24"/>
         </w:rPr>
-        <w:t>: user inputs start point, two middle point and end point. Application will find the best bus route from start point through two middle point to end point which has the shortest distance.</w:t>
+        <w:t xml:space="preserve">: user inputs start point, two middle point and end point. Application will find the best bus route from start point through two middle point to end point which has the shortest </w:t>
+      </w:r>
+      <w:r>
+        <w:rPr>
+          <w:rFonts w:ascii="Cambria" w:hAnsi="Cambria"/>
+          <w:sz w:val="24"/>
+          <w:szCs w:val="24"/>
+        </w:rPr>
+        <w:t>distance.</w:t>
       </w:r>
     </w:p>
     <w:p>
@@ -553,8 +761,38 @@
           <w:sz w:val="24"/>
           <w:szCs w:val="24"/>
         </w:rPr>
-        <w:t>: user inputs start point, two middle point and end point then choose optimize option. Application will find the best bus route from start point through three point which has the shortest distance.</w:t>
-      </w:r>
+        <w:t xml:space="preserve">: user inputs start point, two middle point and end point then choose optimize option. Application will find the best bus route from start point through three point which </w:t>
+      </w:r>
+      <w:r>
+        <w:rPr>
+          <w:rFonts w:ascii="Cambria" w:hAnsi="Cambria"/>
+          <w:sz w:val="24"/>
+          <w:szCs w:val="24"/>
+        </w:rPr>
+        <w:t xml:space="preserve">shortest </w:t>
+      </w:r>
+      <w:r>
+        <w:rPr>
+          <w:rFonts w:ascii="Cambria" w:hAnsi="Cambria"/>
+          <w:sz w:val="24"/>
+          <w:szCs w:val="24"/>
+        </w:rPr>
+        <w:t>distance.</w:t>
+      </w:r>
+    </w:p>
+    <w:p>
+      <w:pPr>
+        <w:pStyle w:val="ListParagraph"/>
+        <w:shd w:val="clear" w:color="auto" w:fill="FFFFFF"/>
+        <w:spacing w:line="330" w:lineRule="atLeast"/>
+        <w:ind w:left="1440"/>
+        <w:jc w:val="left"/>
+        <w:rPr>
+          <w:rFonts w:ascii="Cambria" w:hAnsi="Cambria"/>
+          <w:sz w:val="24"/>
+          <w:szCs w:val="24"/>
+        </w:rPr>
+      </w:pPr>
     </w:p>
     <w:p>
       <w:pPr>
@@ -578,6 +816,7 @@
           <w:sz w:val="24"/>
           <w:szCs w:val="24"/>
         </w:rPr>
+        <w:lastRenderedPageBreak/>
         <w:t>Wear app:</w:t>
       </w:r>
     </w:p>
@@ -628,15 +867,15 @@
           <w:sz w:val="24"/>
           <w:szCs w:val="24"/>
         </w:rPr>
-        <w:t>N</w:t>
-      </w:r>
-      <w:r>
-        <w:rPr>
-          <w:rFonts w:ascii="Cambria" w:hAnsi="Cambria"/>
-          <w:sz w:val="24"/>
-          <w:szCs w:val="24"/>
-        </w:rPr>
-        <w:t>otify when next station coming:</w:t>
+        <w:t xml:space="preserve">Notify which bus station should take </w:t>
+      </w:r>
+      <w:r>
+        <w:rPr>
+          <w:rFonts w:ascii="Cambria" w:hAnsi="Cambria"/>
+          <w:sz w:val="24"/>
+          <w:szCs w:val="24"/>
+        </w:rPr>
+        <w:t>off:</w:t>
       </w:r>
       <w:r>
         <w:rPr>
@@ -668,14 +907,6 @@
           <w:sz w:val="24"/>
           <w:szCs w:val="24"/>
         </w:rPr>
-        <w:t xml:space="preserve"> nearly one of station.</w:t>
-      </w:r>
-      <w:r>
-        <w:rPr>
-          <w:rFonts w:ascii="Cambria" w:hAnsi="Cambria"/>
-          <w:sz w:val="24"/>
-          <w:szCs w:val="24"/>
-        </w:rPr>
         <w:t xml:space="preserve"> </w:t>
       </w:r>
       <w:r>
@@ -684,6 +915,62 @@
           <w:sz w:val="24"/>
           <w:szCs w:val="24"/>
         </w:rPr>
+        <w:t>near circular range of</w:t>
+      </w:r>
+      <w:r>
+        <w:rPr>
+          <w:rFonts w:ascii="Cambria" w:hAnsi="Cambria"/>
+          <w:sz w:val="24"/>
+          <w:szCs w:val="24"/>
+        </w:rPr>
+        <w:t xml:space="preserve"> station</w:t>
+      </w:r>
+      <w:r>
+        <w:rPr>
+          <w:rFonts w:ascii="Cambria" w:hAnsi="Cambria"/>
+          <w:sz w:val="24"/>
+          <w:szCs w:val="24"/>
+        </w:rPr>
+        <w:t xml:space="preserve"> </w:t>
+      </w:r>
+      <w:r>
+        <w:rPr>
+          <w:rFonts w:ascii="Cambria" w:hAnsi="Cambria"/>
+          <w:sz w:val="24"/>
+          <w:szCs w:val="24"/>
+        </w:rPr>
+        <w:t>in the</w:t>
+      </w:r>
+      <w:r>
+        <w:rPr>
+          <w:rFonts w:ascii="Cambria" w:hAnsi="Cambria"/>
+          <w:sz w:val="24"/>
+          <w:szCs w:val="24"/>
+        </w:rPr>
+        <w:t xml:space="preserve"> plan</w:t>
+      </w:r>
+      <w:r>
+        <w:rPr>
+          <w:rFonts w:ascii="Cambria" w:hAnsi="Cambria"/>
+          <w:sz w:val="24"/>
+          <w:szCs w:val="24"/>
+        </w:rPr>
+        <w:t>.</w:t>
+      </w:r>
+      <w:r>
+        <w:rPr>
+          <w:rFonts w:ascii="Cambria" w:hAnsi="Cambria"/>
+          <w:sz w:val="24"/>
+          <w:szCs w:val="24"/>
+        </w:rPr>
+        <w:t xml:space="preserve"> </w:t>
+      </w:r>
+      <w:r>
+        <w:rPr>
+          <w:rFonts w:ascii="Cambria" w:hAnsi="Cambria"/>
+          <w:sz w:val="24"/>
+          <w:szCs w:val="24"/>
+        </w:rPr>
         <w:t>Application will herald name of station 2 minutes and wi</w:t>
       </w:r>
       <w:r>
@@ -692,15 +979,23 @@
           <w:sz w:val="24"/>
           <w:szCs w:val="24"/>
         </w:rPr>
-        <w:t>ll notify again 1 minutes later</w:t>
-      </w:r>
-      <w:r>
-        <w:rPr>
-          <w:rFonts w:ascii="Cambria" w:hAnsi="Cambria"/>
-          <w:sz w:val="24"/>
-          <w:szCs w:val="24"/>
-        </w:rPr>
-        <w:t xml:space="preserve"> with normal sound</w:t>
+        <w:t>ll notify again 1 minutes later with special sound</w:t>
+      </w:r>
+      <w:r>
+        <w:rPr>
+          <w:rFonts w:ascii="Cambria" w:hAnsi="Cambria"/>
+          <w:sz w:val="24"/>
+          <w:szCs w:val="24"/>
+        </w:rPr>
+        <w:t xml:space="preserve"> and vibr</w:t>
+      </w:r>
+      <w:r>
+        <w:rPr>
+          <w:rFonts w:ascii="Cambria" w:hAnsi="Cambria"/>
+          <w:sz w:val="24"/>
+          <w:szCs w:val="24"/>
+        </w:rPr>
+        <w:t>ate the smart watch until user turn off</w:t>
       </w:r>
       <w:r>
         <w:rPr>
@@ -709,217 +1004,6 @@
           <w:szCs w:val="24"/>
         </w:rPr>
         <w:t>.</w:t>
-      </w:r>
-    </w:p>
-    <w:p>
-      <w:pPr>
-        <w:pStyle w:val="ListParagraph"/>
-        <w:numPr>
-          <w:ilvl w:val="0"/>
-          <w:numId w:val="17"/>
-        </w:numPr>
-        <w:shd w:val="clear" w:color="auto" w:fill="FFFFFF"/>
-        <w:spacing w:line="299" w:lineRule="atLeast"/>
-        <w:jc w:val="left"/>
-        <w:rPr>
-          <w:rFonts w:ascii="Cambria" w:hAnsi="Cambria"/>
-          <w:sz w:val="24"/>
-          <w:szCs w:val="24"/>
-        </w:rPr>
-      </w:pPr>
-      <w:r>
-        <w:rPr>
-          <w:rFonts w:ascii="Cambria" w:hAnsi="Cambria"/>
-          <w:sz w:val="24"/>
-          <w:szCs w:val="24"/>
-        </w:rPr>
-        <w:lastRenderedPageBreak/>
-        <w:t xml:space="preserve">Notify which bus station should take </w:t>
-      </w:r>
-      <w:r>
-        <w:rPr>
-          <w:rFonts w:ascii="Cambria" w:hAnsi="Cambria"/>
-          <w:sz w:val="24"/>
-          <w:szCs w:val="24"/>
-        </w:rPr>
-        <w:t>off:</w:t>
-      </w:r>
-      <w:r>
-        <w:rPr>
-          <w:rFonts w:ascii="Cambria" w:hAnsi="Cambria"/>
-          <w:sz w:val="24"/>
-          <w:szCs w:val="24"/>
-        </w:rPr>
-        <w:t xml:space="preserve"> </w:t>
-      </w:r>
-      <w:r>
-        <w:rPr>
-          <w:rFonts w:ascii="Cambria" w:hAnsi="Cambria"/>
-          <w:sz w:val="24"/>
-          <w:szCs w:val="24"/>
-        </w:rPr>
-        <w:t>when bus</w:t>
-      </w:r>
-      <w:r>
-        <w:rPr>
-          <w:rFonts w:ascii="Cambria" w:hAnsi="Cambria"/>
-          <w:sz w:val="24"/>
-          <w:szCs w:val="24"/>
-        </w:rPr>
-        <w:t xml:space="preserve"> drive</w:t>
-      </w:r>
-      <w:r>
-        <w:rPr>
-          <w:rFonts w:ascii="Cambria" w:hAnsi="Cambria"/>
-          <w:sz w:val="24"/>
-          <w:szCs w:val="24"/>
-        </w:rPr>
-        <w:t xml:space="preserve"> nearly station</w:t>
-      </w:r>
-      <w:r>
-        <w:rPr>
-          <w:rFonts w:ascii="Cambria" w:hAnsi="Cambria"/>
-          <w:sz w:val="24"/>
-          <w:szCs w:val="24"/>
-        </w:rPr>
-        <w:t xml:space="preserve"> of plan</w:t>
-      </w:r>
-      <w:r>
-        <w:rPr>
-          <w:rFonts w:ascii="Cambria" w:hAnsi="Cambria"/>
-          <w:sz w:val="24"/>
-          <w:szCs w:val="24"/>
-        </w:rPr>
-        <w:t>.</w:t>
-      </w:r>
-      <w:r>
-        <w:rPr>
-          <w:rFonts w:ascii="Cambria" w:hAnsi="Cambria"/>
-          <w:sz w:val="24"/>
-          <w:szCs w:val="24"/>
-        </w:rPr>
-        <w:t xml:space="preserve"> </w:t>
-      </w:r>
-      <w:r>
-        <w:rPr>
-          <w:rFonts w:ascii="Cambria" w:hAnsi="Cambria"/>
-          <w:sz w:val="24"/>
-          <w:szCs w:val="24"/>
-        </w:rPr>
-        <w:t>Application will herald name of station 2 minutes and wi</w:t>
-      </w:r>
-      <w:r>
-        <w:rPr>
-          <w:rFonts w:ascii="Cambria" w:hAnsi="Cambria"/>
-          <w:sz w:val="24"/>
-          <w:szCs w:val="24"/>
-        </w:rPr>
-        <w:t>ll notify again 1 minutes later with special sound.</w:t>
-      </w:r>
-    </w:p>
-    <w:p>
-      <w:pPr>
-        <w:pStyle w:val="ListParagraph"/>
-        <w:numPr>
-          <w:ilvl w:val="0"/>
-          <w:numId w:val="17"/>
-        </w:numPr>
-        <w:shd w:val="clear" w:color="auto" w:fill="FFFFFF"/>
-        <w:spacing w:line="299" w:lineRule="atLeast"/>
-        <w:jc w:val="left"/>
-        <w:rPr>
-          <w:rFonts w:ascii="Cambria" w:hAnsi="Cambria"/>
-          <w:sz w:val="24"/>
-          <w:szCs w:val="24"/>
-        </w:rPr>
-      </w:pPr>
-      <w:r>
-        <w:rPr>
-          <w:rFonts w:ascii="Cambria" w:hAnsi="Cambria"/>
-          <w:sz w:val="24"/>
-          <w:szCs w:val="24"/>
-        </w:rPr>
-        <w:t>Notify w</w:t>
-      </w:r>
-      <w:r>
-        <w:rPr>
-          <w:rFonts w:ascii="Cambria" w:hAnsi="Cambria"/>
-          <w:sz w:val="24"/>
-          <w:szCs w:val="24"/>
-        </w:rPr>
-        <w:t>hich bus should take on:</w:t>
-      </w:r>
-      <w:r>
-        <w:rPr>
-          <w:rFonts w:ascii="Cambria" w:hAnsi="Cambria"/>
-          <w:sz w:val="24"/>
-          <w:szCs w:val="24"/>
-        </w:rPr>
-        <w:t xml:space="preserve"> </w:t>
-      </w:r>
-      <w:r>
-        <w:rPr>
-          <w:rFonts w:ascii="Cambria" w:hAnsi="Cambria"/>
-          <w:sz w:val="24"/>
-          <w:szCs w:val="24"/>
-        </w:rPr>
-        <w:t>when bus</w:t>
-      </w:r>
-      <w:r>
-        <w:rPr>
-          <w:rFonts w:ascii="Cambria" w:hAnsi="Cambria"/>
-          <w:sz w:val="24"/>
-          <w:szCs w:val="24"/>
-        </w:rPr>
-        <w:t xml:space="preserve"> drive</w:t>
-      </w:r>
-      <w:r>
-        <w:rPr>
-          <w:rFonts w:ascii="Cambria" w:hAnsi="Cambria"/>
-          <w:sz w:val="24"/>
-          <w:szCs w:val="24"/>
-        </w:rPr>
-        <w:t xml:space="preserve"> nearly </w:t>
-      </w:r>
-      <w:r>
-        <w:rPr>
-          <w:rFonts w:ascii="Cambria" w:hAnsi="Cambria"/>
-          <w:sz w:val="24"/>
-          <w:szCs w:val="24"/>
-        </w:rPr>
-        <w:t>station of user</w:t>
-      </w:r>
-      <w:r>
-        <w:rPr>
-          <w:rFonts w:ascii="Cambria" w:hAnsi="Cambria"/>
-          <w:sz w:val="24"/>
-          <w:szCs w:val="24"/>
-        </w:rPr>
-        <w:t>.</w:t>
-      </w:r>
-      <w:r>
-        <w:rPr>
-          <w:rFonts w:ascii="Cambria" w:hAnsi="Cambria"/>
-          <w:sz w:val="24"/>
-          <w:szCs w:val="24"/>
-        </w:rPr>
-        <w:t xml:space="preserve"> </w:t>
-      </w:r>
-      <w:r>
-        <w:rPr>
-          <w:rFonts w:ascii="Cambria" w:hAnsi="Cambria"/>
-          <w:sz w:val="24"/>
-          <w:szCs w:val="24"/>
-        </w:rPr>
-        <w:t>Application will herald name of station 2 minutes and wi</w:t>
-      </w:r>
-      <w:r>
-        <w:rPr>
-          <w:rFonts w:ascii="Cambria" w:hAnsi="Cambria"/>
-          <w:sz w:val="24"/>
-          <w:szCs w:val="24"/>
-        </w:rPr>
-        <w:t>ll notify again 1 minutes later with normal sound.</w:t>
       </w:r>
     </w:p>
     <w:p>
@@ -969,7 +1053,15 @@
           <w:sz w:val="24"/>
           <w:szCs w:val="24"/>
         </w:rPr>
-        <w:t>Notify when come to next location</w:t>
+        <w:t xml:space="preserve">Notify </w:t>
+      </w:r>
+      <w:r>
+        <w:rPr>
+          <w:rFonts w:ascii="Cambria" w:hAnsi="Cambria"/>
+          <w:sz w:val="24"/>
+          <w:szCs w:val="24"/>
+        </w:rPr>
+        <w:t>upcoming turn</w:t>
       </w:r>
       <w:r>
         <w:rPr>
@@ -993,27 +1085,164 @@
           <w:sz w:val="24"/>
           <w:szCs w:val="24"/>
         </w:rPr>
-        <w:t xml:space="preserve"> drive nearly one of </w:t>
-      </w:r>
-      <w:r>
-        <w:rPr>
-          <w:rFonts w:ascii="Cambria" w:hAnsi="Cambria"/>
-          <w:sz w:val="24"/>
-          <w:szCs w:val="24"/>
-        </w:rPr>
-        <w:t>location</w:t>
-      </w:r>
-      <w:r>
-        <w:rPr>
-          <w:rFonts w:ascii="Cambria" w:hAnsi="Cambria"/>
-          <w:sz w:val="24"/>
-          <w:szCs w:val="24"/>
-        </w:rPr>
-        <w:t>. Application will herald name of station 2 minutes and will notify again 1 minutes later.</w:t>
+        <w:t xml:space="preserve"> drive nearly </w:t>
+      </w:r>
+      <w:r>
+        <w:rPr>
+          <w:rFonts w:ascii="Cambria" w:hAnsi="Cambria"/>
+          <w:sz w:val="24"/>
+          <w:szCs w:val="24"/>
+        </w:rPr>
+        <w:t>next turn, a</w:t>
+      </w:r>
+      <w:r>
+        <w:rPr>
+          <w:rFonts w:ascii="Cambria" w:hAnsi="Cambria"/>
+          <w:sz w:val="24"/>
+          <w:szCs w:val="24"/>
+        </w:rPr>
+        <w:t>pplication will herald</w:t>
+      </w:r>
+      <w:r>
+        <w:rPr>
+          <w:rFonts w:ascii="Cambria" w:hAnsi="Cambria"/>
+          <w:sz w:val="24"/>
+          <w:szCs w:val="24"/>
+        </w:rPr>
+        <w:t xml:space="preserve"> for user which should do next, and vibrate when you are in circular range.</w:t>
       </w:r>
     </w:p>
     <w:p>
       <w:pPr>
+        <w:pStyle w:val="ListParagraph"/>
+        <w:numPr>
+          <w:ilvl w:val="0"/>
+          <w:numId w:val="15"/>
+        </w:numPr>
+        <w:shd w:val="clear" w:color="auto" w:fill="FFFFFF"/>
+        <w:spacing w:line="330" w:lineRule="atLeast"/>
+        <w:jc w:val="left"/>
+        <w:rPr>
+          <w:rFonts w:ascii="Cambria" w:hAnsi="Cambria"/>
+          <w:sz w:val="24"/>
+          <w:szCs w:val="24"/>
+        </w:rPr>
+      </w:pPr>
+      <w:r>
+        <w:rPr>
+          <w:rFonts w:ascii="Cambria" w:hAnsi="Cambria"/>
+          <w:sz w:val="24"/>
+          <w:szCs w:val="24"/>
+        </w:rPr>
+        <w:t>Map:</w:t>
+      </w:r>
+      <w:r>
+        <w:rPr>
+          <w:rFonts w:ascii="Cambria" w:hAnsi="Cambria"/>
+          <w:sz w:val="24"/>
+          <w:szCs w:val="24"/>
+        </w:rPr>
+        <w:t xml:space="preserve"> </w:t>
+      </w:r>
+    </w:p>
+    <w:p>
+      <w:pPr>
+        <w:pStyle w:val="ListParagraph"/>
+        <w:numPr>
+          <w:ilvl w:val="1"/>
+          <w:numId w:val="15"/>
+        </w:numPr>
+        <w:shd w:val="clear" w:color="auto" w:fill="FFFFFF"/>
+        <w:spacing w:line="330" w:lineRule="atLeast"/>
+        <w:ind w:left="1800"/>
+        <w:jc w:val="left"/>
+        <w:rPr>
+          <w:rFonts w:ascii="Cambria" w:hAnsi="Cambria"/>
+          <w:sz w:val="24"/>
+          <w:szCs w:val="24"/>
+        </w:rPr>
+      </w:pPr>
+      <w:r>
+        <w:rPr>
+          <w:rFonts w:ascii="Cambria" w:hAnsi="Cambria"/>
+          <w:sz w:val="24"/>
+          <w:szCs w:val="24"/>
+        </w:rPr>
+        <w:t>show your current location in map same with route you should to go (including bus or motorcycle).</w:t>
+      </w:r>
+    </w:p>
+    <w:p>
+      <w:pPr>
+        <w:pStyle w:val="ListParagraph"/>
+        <w:numPr>
+          <w:ilvl w:val="1"/>
+          <w:numId w:val="15"/>
+        </w:numPr>
+        <w:shd w:val="clear" w:color="auto" w:fill="FFFFFF"/>
+        <w:spacing w:line="330" w:lineRule="atLeast"/>
+        <w:ind w:left="1800"/>
+        <w:jc w:val="left"/>
+        <w:rPr>
+          <w:rFonts w:ascii="Cambria" w:hAnsi="Cambria"/>
+          <w:sz w:val="24"/>
+          <w:szCs w:val="24"/>
+        </w:rPr>
+      </w:pPr>
+      <w:r>
+        <w:rPr>
+          <w:rFonts w:ascii="Cambria" w:hAnsi="Cambria"/>
+          <w:sz w:val="24"/>
+          <w:szCs w:val="24"/>
+        </w:rPr>
+        <w:t xml:space="preserve">show </w:t>
+      </w:r>
+      <w:r>
+        <w:rPr>
+          <w:rFonts w:ascii="Cambria" w:hAnsi="Cambria"/>
+          <w:sz w:val="24"/>
+          <w:szCs w:val="24"/>
+        </w:rPr>
+        <w:t>sequence</w:t>
+      </w:r>
+      <w:r>
+        <w:rPr>
+          <w:rFonts w:ascii="Cambria" w:hAnsi="Cambria"/>
+          <w:sz w:val="24"/>
+          <w:szCs w:val="24"/>
+        </w:rPr>
+        <w:t xml:space="preserve"> action message</w:t>
+      </w:r>
+      <w:r>
+        <w:rPr>
+          <w:rFonts w:ascii="Cambria" w:hAnsi="Cambria"/>
+          <w:sz w:val="24"/>
+          <w:szCs w:val="24"/>
+        </w:rPr>
+        <w:t>s</w:t>
+      </w:r>
+      <w:r>
+        <w:rPr>
+          <w:rFonts w:ascii="Cambria" w:hAnsi="Cambria"/>
+          <w:sz w:val="24"/>
+          <w:szCs w:val="24"/>
+        </w:rPr>
+        <w:t xml:space="preserve"> you should to do (including bus or motorcycle).</w:t>
+      </w:r>
+    </w:p>
+    <w:p>
+      <w:pPr>
+        <w:shd w:val="clear" w:color="auto" w:fill="FFFFFF"/>
+        <w:spacing w:line="330" w:lineRule="atLeast"/>
+        <w:jc w:val="left"/>
+        <w:rPr>
+          <w:rFonts w:ascii="Cambria" w:hAnsi="Cambria"/>
+          <w:sz w:val="24"/>
+          <w:szCs w:val="24"/>
+        </w:rPr>
+      </w:pPr>
+    </w:p>
+    <w:p>
+      <w:pPr>
         <w:ind w:left="720"/>
         <w:rPr>
           <w:rFonts w:ascii="Cambria" w:hAnsi="Cambria"/>
@@ -1022,6 +1251,8 @@
           <w:szCs w:val="24"/>
         </w:rPr>
       </w:pPr>
+      <w:bookmarkStart w:id="0" w:name="_GoBack"/>
+      <w:bookmarkEnd w:id="0"/>
       <w:r>
         <w:rPr>
           <w:rFonts w:ascii="Cambria" w:hAnsi="Cambria"/>
@@ -1277,7 +1508,7 @@
 </file>
 
 <file path=word/numbering.xml><?xml version="1.0" encoding="utf-8"?>
-<w:numbering xmlns:ve="http://schemas.openxmlformats.org/markup-compatibility/2006" xmlns:o="urn:schemas-microsoft-com:office:office" xmlns:r="http://schemas.openxmlformats.org/officeDocument/2006/relationships" xmlns:m="http://schemas.openxmlformats.org/officeDocument/2006/math" xmlns:v="urn:schemas-microsoft-com:vml" xmlns:wp="http://schemas.openxmlformats.org/drawingml/2006/wordprocessingDrawing" xmlns:w10="urn:schemas-microsoft-com:office:word" xmlns:w="http://schemas.openxmlformats.org/wordprocessingml/2006/main" xmlns:wne="http://schemas.microsoft.com/office/word/2006/wordml">
+<w:numbering xmlns:wpc="http://schemas.microsoft.com/office/word/2010/wordprocessingCanvas" xmlns:mo="http://schemas.microsoft.com/office/mac/office/2008/main" xmlns:mc="http://schemas.openxmlformats.org/markup-compatibility/2006" xmlns:mv="urn:schemas-microsoft-com:mac:vml" xmlns:o="urn:schemas-microsoft-com:office:office" xmlns:r="http://schemas.openxmlformats.org/officeDocument/2006/relationships" xmlns:m="http://schemas.openxmlformats.org/officeDocument/2006/math" xmlns:v="urn:schemas-microsoft-com:vml" xmlns:wp14="http://schemas.microsoft.com/office/word/2010/wordprocessingDrawing" xmlns:wp="http://schemas.openxmlformats.org/drawingml/2006/wordprocessingDrawing" xmlns:w10="urn:schemas-microsoft-com:office:word" xmlns:w="http://schemas.openxmlformats.org/wordprocessingml/2006/main" xmlns:w14="http://schemas.microsoft.com/office/word/2010/wordml" xmlns:w15="http://schemas.microsoft.com/office/word/2012/wordml" xmlns:wpg="http://schemas.microsoft.com/office/word/2010/wordprocessingGroup" xmlns:wpi="http://schemas.microsoft.com/office/word/2010/wordprocessingInk" xmlns:wne="http://schemas.microsoft.com/office/word/2006/wordml" xmlns:wps="http://schemas.microsoft.com/office/word/2010/wordprocessingShape" mc:Ignorable="w14 w15 wp14">
   <w:abstractNum w:abstractNumId="0">
     <w:nsid w:val="08B423DF"/>
     <w:multiLevelType w:val="hybridMultilevel"/>
@@ -1709,7 +1940,7 @@
   <w:abstractNum w:abstractNumId="4">
     <w:nsid w:val="1A915204"/>
     <w:multiLevelType w:val="hybridMultilevel"/>
-    <w:tmpl w:val="54DCFDF4"/>
+    <w:tmpl w:val="586692E6"/>
     <w:lvl w:ilvl="0" w:tplc="04090003">
       <w:start w:val="1"/>
       <w:numFmt w:val="bullet"/>
@@ -2791,7 +3022,7 @@
   <w:abstractNum w:abstractNumId="14">
     <w:nsid w:val="4E34537F"/>
     <w:multiLevelType w:val="hybridMultilevel"/>
-    <w:tmpl w:val="E0047552"/>
+    <w:tmpl w:val="C3C26084"/>
     <w:lvl w:ilvl="0" w:tplc="04090001">
       <w:start w:val="1"/>
       <w:numFmt w:val="bullet"/>
@@ -2804,7 +3035,7 @@
         <w:rFonts w:ascii="Symbol" w:hAnsi="Symbol" w:hint="default"/>
       </w:rPr>
     </w:lvl>
-    <w:lvl w:ilvl="1" w:tplc="04090003" w:tentative="1">
+    <w:lvl w:ilvl="1" w:tplc="04090003">
       <w:start w:val="1"/>
       <w:numFmt w:val="bullet"/>
       <w:lvlText w:val="o"/>
@@ -3762,7 +3993,7 @@
 </file>
 
 <file path=word/styles.xml><?xml version="1.0" encoding="utf-8"?>
-<w:styles xmlns:r="http://schemas.openxmlformats.org/officeDocument/2006/relationships" xmlns:w="http://schemas.openxmlformats.org/wordprocessingml/2006/main">
+<w:styles xmlns:mc="http://schemas.openxmlformats.org/markup-compatibility/2006" xmlns:r="http://schemas.openxmlformats.org/officeDocument/2006/relationships" xmlns:w="http://schemas.openxmlformats.org/wordprocessingml/2006/main" xmlns:w14="http://schemas.microsoft.com/office/word/2010/wordml" xmlns:w15="http://schemas.microsoft.com/office/word/2012/wordml" mc:Ignorable="w14 w15">
   <w:docDefaults>
     <w:rPrDefault>
       <w:rPr>
@@ -3778,351 +4009,392 @@
       </w:pPr>
     </w:pPrDefault>
   </w:docDefaults>
-  <w:latentStyles w:defLockedState="0" w:defUIPriority="99" w:defSemiHidden="1" w:defUnhideWhenUsed="1" w:defQFormat="0" w:count="267">
-    <w:lsdException w:name="Normal" w:semiHidden="0" w:uiPriority="0" w:unhideWhenUsed="0" w:qFormat="1"/>
-    <w:lsdException w:name="heading 1" w:semiHidden="0" w:uiPriority="9" w:unhideWhenUsed="0" w:qFormat="1"/>
-    <w:lsdException w:name="heading 2" w:uiPriority="9" w:qFormat="1"/>
-    <w:lsdException w:name="heading 3" w:uiPriority="9" w:qFormat="1"/>
-    <w:lsdException w:name="heading 4" w:uiPriority="9" w:qFormat="1"/>
-    <w:lsdException w:name="heading 5" w:uiPriority="9" w:qFormat="1"/>
-    <w:lsdException w:name="heading 6" w:uiPriority="9" w:qFormat="1"/>
-    <w:lsdException w:name="heading 7" w:uiPriority="9" w:qFormat="1"/>
-    <w:lsdException w:name="heading 8" w:uiPriority="9" w:qFormat="1"/>
-    <w:lsdException w:name="heading 9" w:uiPriority="9" w:qFormat="1"/>
-    <w:lsdException w:name="toc 1" w:uiPriority="39"/>
-    <w:lsdException w:name="toc 2" w:uiPriority="39"/>
-    <w:lsdException w:name="toc 3" w:uiPriority="39"/>
-    <w:lsdException w:name="toc 4" w:uiPriority="39"/>
-    <w:lsdException w:name="toc 5" w:uiPriority="39"/>
-    <w:lsdException w:name="toc 6" w:uiPriority="39"/>
-    <w:lsdException w:name="toc 7" w:uiPriority="39"/>
-    <w:lsdException w:name="toc 8" w:uiPriority="39"/>
-    <w:lsdException w:name="toc 9" w:uiPriority="39"/>
-    <w:lsdException w:name="caption" w:uiPriority="35" w:qFormat="1"/>
-    <w:lsdException w:name="Title" w:semiHidden="0" w:uiPriority="10" w:unhideWhenUsed="0" w:qFormat="1"/>
-    <w:lsdException w:name="Default Paragraph Font" w:uiPriority="1"/>
-    <w:lsdException w:name="Subtitle" w:semiHidden="0" w:uiPriority="11" w:unhideWhenUsed="0" w:qFormat="1"/>
-    <w:lsdException w:name="Strong" w:semiHidden="0" w:uiPriority="22" w:unhideWhenUsed="0" w:qFormat="1"/>
-    <w:lsdException w:name="Emphasis" w:semiHidden="0" w:uiPriority="20" w:unhideWhenUsed="0" w:qFormat="1"/>
-    <w:lsdException w:name="Table Grid" w:semiHidden="0" w:uiPriority="39" w:unhideWhenUsed="0"/>
-    <w:lsdException w:name="Placeholder Text" w:unhideWhenUsed="0"/>
-    <w:lsdException w:name="No Spacing" w:semiHidden="0" w:uiPriority="1" w:unhideWhenUsed="0" w:qFormat="1"/>
-    <w:lsdException w:name="Light Shading" w:semiHidden="0" w:uiPriority="60" w:unhideWhenUsed="0"/>
-    <w:lsdException w:name="Light List" w:semiHidden="0" w:uiPriority="61" w:unhideWhenUsed="0"/>
-    <w:lsdException w:name="Light Grid" w:semiHidden="0" w:uiPriority="62" w:unhideWhenUsed="0"/>
-    <w:lsdException w:name="Medium Shading 1" w:semiHidden="0" w:uiPriority="63" w:unhideWhenUsed="0"/>
-    <w:lsdException w:name="Medium Shading 2" w:semiHidden="0" w:uiPriority="64" w:unhideWhenUsed="0"/>
-    <w:lsdException w:name="Medium List 1" w:semiHidden="0" w:uiPriority="65" w:unhideWhenUsed="0"/>
-    <w:lsdException w:name="Medium List 2" w:semiHidden="0" w:uiPriority="66" w:unhideWhenUsed="0"/>
-    <w:lsdException w:name="Medium Grid 1" w:semiHidden="0" w:uiPriority="67" w:unhideWhenUsed="0"/>
-    <w:lsdException w:name="Medium Grid 2" w:semiHidden="0" w:uiPriority="68" w:unhideWhenUsed="0"/>
-    <w:lsdException w:name="Medium Grid 3" w:semiHidden="0" w:uiPriority="69" w:unhideWhenUsed="0"/>
-    <w:lsdException w:name="Dark List" w:semiHidden="0" w:uiPriority="70" w:unhideWhenUsed="0"/>
-    <w:lsdException w:name="Colorful Shading" w:semiHidden="0" w:uiPriority="71" w:unhideWhenUsed="0"/>
-    <w:lsdException w:name="Colorful List" w:semiHidden="0" w:uiPriority="72" w:unhideWhenUsed="0"/>
-    <w:lsdException w:name="Colorful Grid" w:semiHidden="0" w:uiPriority="73" w:unhideWhenUsed="0"/>
-    <w:lsdException w:name="Light Shading Accent 1" w:semiHidden="0" w:uiPriority="60" w:unhideWhenUsed="0"/>
-    <w:lsdException w:name="Light List Accent 1" w:semiHidden="0" w:uiPriority="61" w:unhideWhenUsed="0"/>
-    <w:lsdException w:name="Light Grid Accent 1" w:semiHidden="0" w:uiPriority="62" w:unhideWhenUsed="0"/>
-    <w:lsdException w:name="Medium Shading 1 Accent 1" w:semiHidden="0" w:uiPriority="63" w:unhideWhenUsed="0"/>
-    <w:lsdException w:name="Medium Shading 2 Accent 1" w:semiHidden="0" w:uiPriority="64" w:unhideWhenUsed="0"/>
-    <w:lsdException w:name="Medium List 1 Accent 1" w:semiHidden="0" w:uiPriority="65" w:unhideWhenUsed="0"/>
-    <w:lsdException w:name="Revision" w:unhideWhenUsed="0"/>
-    <w:lsdException w:name="List Paragraph" w:semiHidden="0" w:uiPriority="34" w:unhideWhenUsed="0" w:qFormat="1"/>
-    <w:lsdException w:name="Quote" w:semiHidden="0" w:uiPriority="29" w:unhideWhenUsed="0" w:qFormat="1"/>
-    <w:lsdException w:name="Intense Quote" w:semiHidden="0" w:uiPriority="30" w:unhideWhenUsed="0" w:qFormat="1"/>
-    <w:lsdException w:name="Medium List 2 Accent 1" w:semiHidden="0" w:uiPriority="66" w:unhideWhenUsed="0"/>
-    <w:lsdException w:name="Medium Grid 1 Accent 1" w:semiHidden="0" w:uiPriority="67" w:unhideWhenUsed="0"/>
-    <w:lsdException w:name="Medium Grid 2 Accent 1" w:semiHidden="0" w:uiPriority="68" w:unhideWhenUsed="0"/>
-    <w:lsdException w:name="Medium Grid 3 Accent 1" w:semiHidden="0" w:uiPriority="69" w:unhideWhenUsed="0"/>
-    <w:lsdException w:name="Dark List Accent 1" w:semiHidden="0" w:uiPriority="70" w:unhideWhenUsed="0"/>
-    <w:lsdException w:name="Colorful Shading Accent 1" w:semiHidden="0" w:uiPriority="71" w:unhideWhenUsed="0"/>
-    <w:lsdException w:name="Colorful List Accent 1" w:semiHidden="0" w:uiPriority="72" w:unhideWhenUsed="0"/>
-    <w:lsdException w:name="Colorful Grid Accent 1" w:semiHidden="0" w:uiPriority="73" w:unhideWhenUsed="0"/>
-    <w:lsdException w:name="Light Shading Accent 2" w:semiHidden="0" w:uiPriority="60" w:unhideWhenUsed="0"/>
-    <w:lsdException w:name="Light List Accent 2" w:semiHidden="0" w:uiPriority="61" w:unhideWhenUsed="0"/>
-    <w:lsdException w:name="Light Grid Accent 2" w:semiHidden="0" w:uiPriority="62" w:unhideWhenUsed="0"/>
-    <w:lsdException w:name="Medium Shading 1 Accent 2" w:semiHidden="0" w:uiPriority="63" w:unhideWhenUsed="0"/>
-    <w:lsdException w:name="Medium Shading 2 Accent 2" w:semiHidden="0" w:uiPriority="64" w:unhideWhenUsed="0"/>
-    <w:lsdException w:name="Medium List 1 Accent 2" w:semiHidden="0" w:uiPriority="65" w:unhideWhenUsed="0"/>
-    <w:lsdException w:name="Medium List 2 Accent 2" w:semiHidden="0" w:uiPriority="66" w:unhideWhenUsed="0"/>
-    <w:lsdException w:name="Medium Grid 1 Accent 2" w:semiHidden="0" w:uiPriority="67" w:unhideWhenUsed="0"/>
-    <w:lsdException w:name="Medium Grid 2 Accent 2" w:semiHidden="0" w:uiPriority="68" w:unhideWhenUsed="0"/>
-    <w:lsdException w:name="Medium Grid 3 Accent 2" w:semiHidden="0" w:uiPriority="69" w:unhideWhenUsed="0"/>
-    <w:lsdException w:name="Dark List Accent 2" w:semiHidden="0" w:uiPriority="70" w:unhideWhenUsed="0"/>
-    <w:lsdException w:name="Colorful Shading Accent 2" w:semiHidden="0" w:uiPriority="71" w:unhideWhenUsed="0"/>
-    <w:lsdException w:name="Colorful List Accent 2" w:semiHidden="0" w:uiPriority="72" w:unhideWhenUsed="0"/>
-    <w:lsdException w:name="Colorful Grid Accent 2" w:semiHidden="0" w:uiPriority="73" w:unhideWhenUsed="0"/>
-    <w:lsdException w:name="Light Shading Accent 3" w:semiHidden="0" w:uiPriority="60" w:unhideWhenUsed="0"/>
-    <w:lsdException w:name="Light List Accent 3" w:semiHidden="0" w:uiPriority="61" w:unhideWhenUsed="0"/>
-    <w:lsdException w:name="Light Grid Accent 3" w:semiHidden="0" w:uiPriority="62" w:unhideWhenUsed="0"/>
-    <w:lsdException w:name="Medium Shading 1 Accent 3" w:semiHidden="0" w:uiPriority="63" w:unhideWhenUsed="0"/>
-    <w:lsdException w:name="Medium Shading 2 Accent 3" w:semiHidden="0" w:uiPriority="64" w:unhideWhenUsed="0"/>
-    <w:lsdException w:name="Medium List 1 Accent 3" w:semiHidden="0" w:uiPriority="65" w:unhideWhenUsed="0"/>
-    <w:lsdException w:name="Medium List 2 Accent 3" w:semiHidden="0" w:uiPriority="66" w:unhideWhenUsed="0"/>
-    <w:lsdException w:name="Medium Grid 1 Accent 3" w:semiHidden="0" w:uiPriority="67" w:unhideWhenUsed="0"/>
-    <w:lsdException w:name="Medium Grid 2 Accent 3" w:semiHidden="0" w:uiPriority="68" w:unhideWhenUsed="0"/>
-    <w:lsdException w:name="Medium Grid 3 Accent 3" w:semiHidden="0" w:uiPriority="69" w:unhideWhenUsed="0"/>
-    <w:lsdException w:name="Dark List Accent 3" w:semiHidden="0" w:uiPriority="70" w:unhideWhenUsed="0"/>
-    <w:lsdException w:name="Colorful Shading Accent 3" w:semiHidden="0" w:uiPriority="71" w:unhideWhenUsed="0"/>
-    <w:lsdException w:name="Colorful List Accent 3" w:semiHidden="0" w:uiPriority="72" w:unhideWhenUsed="0"/>
-    <w:lsdException w:name="Colorful Grid Accent 3" w:semiHidden="0" w:uiPriority="73" w:unhideWhenUsed="0"/>
-    <w:lsdException w:name="Light Shading Accent 4" w:semiHidden="0" w:uiPriority="60" w:unhideWhenUsed="0"/>
-    <w:lsdException w:name="Light List Accent 4" w:semiHidden="0" w:uiPriority="61" w:unhideWhenUsed="0"/>
-    <w:lsdException w:name="Light Grid Accent 4" w:semiHidden="0" w:uiPriority="62" w:unhideWhenUsed="0"/>
-    <w:lsdException w:name="Medium Shading 1 Accent 4" w:semiHidden="0" w:uiPriority="63" w:unhideWhenUsed="0"/>
-    <w:lsdException w:name="Medium Shading 2 Accent 4" w:semiHidden="0" w:uiPriority="64" w:unhideWhenUsed="0"/>
-    <w:lsdException w:name="Medium List 1 Accent 4" w:semiHidden="0" w:uiPriority="65" w:unhideWhenUsed="0"/>
-    <w:lsdException w:name="Medium List 2 Accent 4" w:semiHidden="0" w:uiPriority="66" w:unhideWhenUsed="0"/>
-    <w:lsdException w:name="Medium Grid 1 Accent 4" w:semiHidden="0" w:uiPriority="67" w:unhideWhenUsed="0"/>
-    <w:lsdException w:name="Medium Grid 2 Accent 4" w:semiHidden="0" w:uiPriority="68" w:unhideWhenUsed="0"/>
-    <w:lsdException w:name="Medium Grid 3 Accent 4" w:semiHidden="0" w:uiPriority="69" w:unhideWhenUsed="0"/>
-    <w:lsdException w:name="Dark List Accent 4" w:semiHidden="0" w:uiPriority="70" w:unhideWhenUsed="0"/>
-    <w:lsdException w:name="Colorful Shading Accent 4" w:semiHidden="0" w:uiPriority="71" w:unhideWhenUsed="0"/>
-    <w:lsdException w:name="Colorful List Accent 4" w:semiHidden="0" w:uiPriority="72" w:unhideWhenUsed="0"/>
-    <w:lsdException w:name="Colorful Grid Accent 4" w:semiHidden="0" w:uiPriority="73" w:unhideWhenUsed="0"/>
-    <w:lsdException w:name="Light Shading Accent 5" w:semiHidden="0" w:uiPriority="60" w:unhideWhenUsed="0"/>
-    <w:lsdException w:name="Light List Accent 5" w:semiHidden="0" w:uiPriority="61" w:unhideWhenUsed="0"/>
-    <w:lsdException w:name="Light Grid Accent 5" w:semiHidden="0" w:uiPriority="62" w:unhideWhenUsed="0"/>
-    <w:lsdException w:name="Medium Shading 1 Accent 5" w:semiHidden="0" w:uiPriority="63" w:unhideWhenUsed="0"/>
-    <w:lsdException w:name="Medium Shading 2 Accent 5" w:semiHidden="0" w:uiPriority="64" w:unhideWhenUsed="0"/>
-    <w:lsdException w:name="Medium List 1 Accent 5" w:semiHidden="0" w:uiPriority="65" w:unhideWhenUsed="0"/>
-    <w:lsdException w:name="Medium List 2 Accent 5" w:semiHidden="0" w:uiPriority="66" w:unhideWhenUsed="0"/>
-    <w:lsdException w:name="Medium Grid 1 Accent 5" w:semiHidden="0" w:uiPriority="67" w:unhideWhenUsed="0"/>
-    <w:lsdException w:name="Medium Grid 2 Accent 5" w:semiHidden="0" w:uiPriority="68" w:unhideWhenUsed="0"/>
-    <w:lsdException w:name="Medium Grid 3 Accent 5" w:semiHidden="0" w:uiPriority="69" w:unhideWhenUsed="0"/>
-    <w:lsdException w:name="Dark List Accent 5" w:semiHidden="0" w:uiPriority="70" w:unhideWhenUsed="0"/>
-    <w:lsdException w:name="Colorful Shading Accent 5" w:semiHidden="0" w:uiPriority="71" w:unhideWhenUsed="0"/>
-    <w:lsdException w:name="Colorful List Accent 5" w:semiHidden="0" w:uiPriority="72" w:unhideWhenUsed="0"/>
-    <w:lsdException w:name="Colorful Grid Accent 5" w:semiHidden="0" w:uiPriority="73" w:unhideWhenUsed="0"/>
-    <w:lsdException w:name="Light Shading Accent 6" w:semiHidden="0" w:uiPriority="60" w:unhideWhenUsed="0"/>
-    <w:lsdException w:name="Light List Accent 6" w:semiHidden="0" w:uiPriority="61" w:unhideWhenUsed="0"/>
-    <w:lsdException w:name="Light Grid Accent 6" w:semiHidden="0" w:uiPriority="62" w:unhideWhenUsed="0"/>
-    <w:lsdException w:name="Medium Shading 1 Accent 6" w:semiHidden="0" w:uiPriority="63" w:unhideWhenUsed="0"/>
-    <w:lsdException w:name="Medium Shading 2 Accent 6" w:semiHidden="0" w:uiPriority="64" w:unhideWhenUsed="0"/>
-    <w:lsdException w:name="Medium List 1 Accent 6" w:semiHidden="0" w:uiPriority="65" w:unhideWhenUsed="0"/>
-    <w:lsdException w:name="Medium List 2 Accent 6" w:semiHidden="0" w:uiPriority="66" w:unhideWhenUsed="0"/>
-    <w:lsdException w:name="Medium Grid 1 Accent 6" w:semiHidden="0" w:uiPriority="67" w:unhideWhenUsed="0"/>
-    <w:lsdException w:name="Medium Grid 2 Accent 6" w:semiHidden="0" w:uiPriority="68" w:unhideWhenUsed="0"/>
-    <w:lsdException w:name="Medium Grid 3 Accent 6" w:semiHidden="0" w:uiPriority="69" w:unhideWhenUsed="0"/>
-    <w:lsdException w:name="Dark List Accent 6" w:semiHidden="0" w:uiPriority="70" w:unhideWhenUsed="0"/>
-    <w:lsdException w:name="Colorful Shading Accent 6" w:semiHidden="0" w:uiPriority="71" w:unhideWhenUsed="0"/>
-    <w:lsdException w:name="Colorful List Accent 6" w:semiHidden="0" w:uiPriority="72" w:unhideWhenUsed="0"/>
-    <w:lsdException w:name="Colorful Grid Accent 6" w:semiHidden="0" w:uiPriority="73" w:unhideWhenUsed="0"/>
-    <w:lsdException w:name="Subtle Emphasis" w:semiHidden="0" w:uiPriority="19" w:unhideWhenUsed="0" w:qFormat="1"/>
-    <w:lsdException w:name="Intense Emphasis" w:semiHidden="0" w:uiPriority="21" w:unhideWhenUsed="0" w:qFormat="1"/>
-    <w:lsdException w:name="Subtle Reference" w:semiHidden="0" w:uiPriority="31" w:unhideWhenUsed="0" w:qFormat="1"/>
-    <w:lsdException w:name="Intense Reference" w:semiHidden="0" w:uiPriority="32" w:unhideWhenUsed="0" w:qFormat="1"/>
-    <w:lsdException w:name="Book Title" w:semiHidden="0" w:uiPriority="33" w:unhideWhenUsed="0" w:qFormat="1"/>
-    <w:lsdException w:name="Bibliography" w:uiPriority="37"/>
-    <w:lsdException w:name="TOC Heading" w:uiPriority="39" w:qFormat="1"/>
+  <w:latentStyles w:defLockedState="0" w:defUIPriority="99" w:defSemiHidden="0" w:defUnhideWhenUsed="0" w:defQFormat="0" w:count="380">
+    <w:lsdException w:name="Normal" w:uiPriority="0" w:qFormat="1"/>
+    <w:lsdException w:name="heading 1" w:uiPriority="9" w:qFormat="1"/>
+    <w:lsdException w:name="heading 2" w:semiHidden="1" w:uiPriority="9" w:unhideWhenUsed="1" w:qFormat="1"/>
+    <w:lsdException w:name="heading 3" w:semiHidden="1" w:uiPriority="9" w:unhideWhenUsed="1" w:qFormat="1"/>
+    <w:lsdException w:name="heading 4" w:semiHidden="1" w:uiPriority="9" w:unhideWhenUsed="1" w:qFormat="1"/>
+    <w:lsdException w:name="heading 5" w:semiHidden="1" w:uiPriority="9" w:unhideWhenUsed="1" w:qFormat="1"/>
+    <w:lsdException w:name="heading 6" w:semiHidden="1" w:uiPriority="9" w:unhideWhenUsed="1" w:qFormat="1"/>
+    <w:lsdException w:name="heading 7" w:semiHidden="1" w:uiPriority="9" w:unhideWhenUsed="1" w:qFormat="1"/>
+    <w:lsdException w:name="heading 8" w:semiHidden="1" w:uiPriority="9" w:unhideWhenUsed="1" w:qFormat="1"/>
+    <w:lsdException w:name="heading 9" w:semiHidden="1" w:uiPriority="9" w:unhideWhenUsed="1" w:qFormat="1"/>
+    <w:lsdException w:name="index 1" w:semiHidden="1" w:unhideWhenUsed="1"/>
+    <w:lsdException w:name="index 2" w:semiHidden="1" w:unhideWhenUsed="1"/>
+    <w:lsdException w:name="index 3" w:semiHidden="1" w:unhideWhenUsed="1"/>
+    <w:lsdException w:name="index 4" w:semiHidden="1" w:unhideWhenUsed="1"/>
+    <w:lsdException w:name="index 5" w:semiHidden="1" w:unhideWhenUsed="1"/>
+    <w:lsdException w:name="index 6" w:semiHidden="1" w:unhideWhenUsed="1"/>
+    <w:lsdException w:name="index 7" w:semiHidden="1" w:unhideWhenUsed="1"/>
+    <w:lsdException w:name="index 8" w:semiHidden="1" w:unhideWhenUsed="1"/>
+    <w:lsdException w:name="index 9" w:semiHidden="1" w:unhideWhenUsed="1"/>
+    <w:lsdException w:name="toc 1" w:semiHidden="1" w:uiPriority="39" w:unhideWhenUsed="1"/>
+    <w:lsdException w:name="toc 2" w:semiHidden="1" w:uiPriority="39" w:unhideWhenUsed="1"/>
+    <w:lsdException w:name="toc 3" w:semiHidden="1" w:uiPriority="39" w:unhideWhenUsed="1"/>
+    <w:lsdException w:name="toc 4" w:semiHidden="1" w:uiPriority="39" w:unhideWhenUsed="1"/>
+    <w:lsdException w:name="toc 5" w:semiHidden="1" w:uiPriority="39" w:unhideWhenUsed="1"/>
+    <w:lsdException w:name="toc 6" w:semiHidden="1" w:uiPriority="39" w:unhideWhenUsed="1"/>
+    <w:lsdException w:name="toc 7" w:semiHidden="1" w:uiPriority="39" w:unhideWhenUsed="1"/>
+    <w:lsdException w:name="toc 8" w:semiHidden="1" w:uiPriority="39" w:unhideWhenUsed="1"/>
+    <w:lsdException w:name="toc 9" w:semiHidden="1" w:uiPriority="39" w:unhideWhenUsed="1"/>
+    <w:lsdException w:name="Normal Indent" w:semiHidden="1" w:unhideWhenUsed="1"/>
+    <w:lsdException w:name="footnote text" w:semiHidden="1" w:unhideWhenUsed="1"/>
+    <w:lsdException w:name="annotation text" w:semiHidden="1" w:unhideWhenUsed="1"/>
+    <w:lsdException w:name="header" w:semiHidden="1" w:unhideWhenUsed="1"/>
+    <w:lsdException w:name="footer" w:semiHidden="1" w:unhideWhenUsed="1"/>
+    <w:lsdException w:name="index heading" w:semiHidden="1" w:unhideWhenUsed="1"/>
+    <w:lsdException w:name="caption" w:semiHidden="1" w:uiPriority="35" w:unhideWhenUsed="1" w:qFormat="1"/>
+    <w:lsdException w:name="table of figures" w:semiHidden="1" w:unhideWhenUsed="1"/>
+    <w:lsdException w:name="envelope address" w:semiHidden="1" w:unhideWhenUsed="1"/>
+    <w:lsdException w:name="envelope return" w:semiHidden="1" w:unhideWhenUsed="1"/>
+    <w:lsdException w:name="footnote reference" w:semiHidden="1" w:unhideWhenUsed="1"/>
+    <w:lsdException w:name="annotation reference" w:semiHidden="1" w:unhideWhenUsed="1"/>
+    <w:lsdException w:name="line number" w:semiHidden="1" w:unhideWhenUsed="1"/>
+    <w:lsdException w:name="page number" w:semiHidden="1" w:unhideWhenUsed="1"/>
+    <w:lsdException w:name="endnote reference" w:semiHidden="1" w:unhideWhenUsed="1"/>
+    <w:lsdException w:name="endnote text" w:semiHidden="1" w:unhideWhenUsed="1"/>
+    <w:lsdException w:name="table of authorities" w:semiHidden="1" w:unhideWhenUsed="1"/>
+    <w:lsdException w:name="macro" w:semiHidden="1" w:unhideWhenUsed="1"/>
+    <w:lsdException w:name="toa heading" w:semiHidden="1" w:unhideWhenUsed="1"/>
+    <w:lsdException w:name="List" w:semiHidden="1" w:unhideWhenUsed="1"/>
+    <w:lsdException w:name="List Bullet" w:semiHidden="1" w:unhideWhenUsed="1"/>
+    <w:lsdException w:name="List Number" w:semiHidden="1" w:unhideWhenUsed="1"/>
+    <w:lsdException w:name="List 2" w:semiHidden="1" w:unhideWhenUsed="1"/>
+    <w:lsdException w:name="List 3" w:semiHidden="1" w:unhideWhenUsed="1"/>
+    <w:lsdException w:name="List 4" w:semiHidden="1" w:unhideWhenUsed="1"/>
+    <w:lsdException w:name="List 5" w:semiHidden="1" w:unhideWhenUsed="1"/>
+    <w:lsdException w:name="List Bullet 2" w:semiHidden="1" w:unhideWhenUsed="1"/>
+    <w:lsdException w:name="List Bullet 3" w:semiHidden="1" w:unhideWhenUsed="1"/>
+    <w:lsdException w:name="List Bullet 4" w:semiHidden="1" w:unhideWhenUsed="1"/>
+    <w:lsdException w:name="List Bullet 5" w:semiHidden="1" w:unhideWhenUsed="1"/>
+    <w:lsdException w:name="List Number 2" w:semiHidden="1" w:unhideWhenUsed="1"/>
+    <w:lsdException w:name="List Number 3" w:semiHidden="1" w:unhideWhenUsed="1"/>
+    <w:lsdException w:name="List Number 4" w:semiHidden="1" w:unhideWhenUsed="1"/>
+    <w:lsdException w:name="List Number 5" w:semiHidden="1" w:unhideWhenUsed="1"/>
+    <w:lsdException w:name="Title" w:uiPriority="10" w:qFormat="1"/>
+    <w:lsdException w:name="Closing" w:semiHidden="1" w:unhideWhenUsed="1"/>
+    <w:lsdException w:name="Signature" w:semiHidden="1" w:unhideWhenUsed="1"/>
+    <w:lsdException w:name="Default Paragraph Font" w:semiHidden="1" w:uiPriority="1" w:unhideWhenUsed="1"/>
+    <w:lsdException w:name="Body Text" w:semiHidden="1" w:unhideWhenUsed="1"/>
+    <w:lsdException w:name="Body Text Indent" w:semiHidden="1" w:unhideWhenUsed="1"/>
+    <w:lsdException w:name="List Continue" w:semiHidden="1" w:unhideWhenUsed="1"/>
+    <w:lsdException w:name="List Continue 2" w:semiHidden="1" w:unhideWhenUsed="1"/>
+    <w:lsdException w:name="List Continue 3" w:semiHidden="1" w:unhideWhenUsed="1"/>
+    <w:lsdException w:name="List Continue 4" w:semiHidden="1" w:unhideWhenUsed="1"/>
+    <w:lsdException w:name="List Continue 5" w:semiHidden="1" w:unhideWhenUsed="1"/>
+    <w:lsdException w:name="Message Header" w:semiHidden="1" w:unhideWhenUsed="1"/>
+    <w:lsdException w:name="Subtitle" w:uiPriority="11" w:qFormat="1"/>
+    <w:lsdException w:name="Salutation" w:semiHidden="1" w:unhideWhenUsed="1"/>
+    <w:lsdException w:name="Date" w:semiHidden="1" w:unhideWhenUsed="1"/>
+    <w:lsdException w:name="Body Text First Indent" w:semiHidden="1" w:unhideWhenUsed="1"/>
+    <w:lsdException w:name="Body Text First Indent 2" w:semiHidden="1" w:unhideWhenUsed="1"/>
+    <w:lsdException w:name="Note Heading" w:semiHidden="1" w:unhideWhenUsed="1"/>
+    <w:lsdException w:name="Body Text 2" w:semiHidden="1" w:unhideWhenUsed="1"/>
+    <w:lsdException w:name="Body Text 3" w:semiHidden="1" w:unhideWhenUsed="1"/>
+    <w:lsdException w:name="Body Text Indent 2" w:semiHidden="1" w:unhideWhenUsed="1"/>
+    <w:lsdException w:name="Body Text Indent 3" w:semiHidden="1" w:unhideWhenUsed="1"/>
+    <w:lsdException w:name="Block Text" w:semiHidden="1" w:unhideWhenUsed="1"/>
+    <w:lsdException w:name="Hyperlink" w:semiHidden="1" w:unhideWhenUsed="1"/>
+    <w:lsdException w:name="FollowedHyperlink" w:semiHidden="1" w:unhideWhenUsed="1"/>
+    <w:lsdException w:name="Strong" w:uiPriority="22" w:qFormat="1"/>
+    <w:lsdException w:name="Emphasis" w:uiPriority="20" w:qFormat="1"/>
+    <w:lsdException w:name="Document Map" w:semiHidden="1" w:unhideWhenUsed="1"/>
+    <w:lsdException w:name="Plain Text" w:semiHidden="1" w:unhideWhenUsed="1"/>
+    <w:lsdException w:name="E-mail Signature" w:semiHidden="1" w:unhideWhenUsed="1"/>
+    <w:lsdException w:name="HTML Top of Form" w:semiHidden="1" w:unhideWhenUsed="1"/>
+    <w:lsdException w:name="HTML Bottom of Form" w:semiHidden="1" w:unhideWhenUsed="1"/>
+    <w:lsdException w:name="Normal (Web)" w:semiHidden="1" w:unhideWhenUsed="1"/>
+    <w:lsdException w:name="HTML Acronym" w:semiHidden="1" w:unhideWhenUsed="1"/>
+    <w:lsdException w:name="HTML Address" w:semiHidden="1" w:unhideWhenUsed="1"/>
+    <w:lsdException w:name="HTML Cite" w:semiHidden="1" w:unhideWhenUsed="1"/>
+    <w:lsdException w:name="HTML Code" w:semiHidden="1" w:unhideWhenUsed="1"/>
+    <w:lsdException w:name="HTML Definition" w:semiHidden="1" w:unhideWhenUsed="1"/>
+    <w:lsdException w:name="HTML Keyboard" w:semiHidden="1" w:unhideWhenUsed="1"/>
+    <w:lsdException w:name="HTML Preformatted" w:semiHidden="1" w:unhideWhenUsed="1"/>
+    <w:lsdException w:name="HTML Sample" w:semiHidden="1" w:unhideWhenUsed="1"/>
+    <w:lsdException w:name="HTML Typewriter" w:semiHidden="1" w:unhideWhenUsed="1"/>
+    <w:lsdException w:name="HTML Variable" w:semiHidden="1" w:unhideWhenUsed="1"/>
+    <w:lsdException w:name="Normal Table" w:semiHidden="1" w:unhideWhenUsed="1"/>
+    <w:lsdException w:name="annotation subject" w:semiHidden="1" w:unhideWhenUsed="1"/>
+    <w:lsdException w:name="No List" w:semiHidden="1" w:unhideWhenUsed="1"/>
+    <w:lsdException w:name="Outline List 1" w:semiHidden="1" w:unhideWhenUsed="1"/>
+    <w:lsdException w:name="Outline List 2" w:semiHidden="1" w:unhideWhenUsed="1"/>
+    <w:lsdException w:name="Outline List 3" w:semiHidden="1" w:unhideWhenUsed="1"/>
+    <w:lsdException w:name="Table Simple 1" w:semiHidden="1" w:unhideWhenUsed="1"/>
+    <w:lsdException w:name="Table Simple 2" w:semiHidden="1" w:unhideWhenUsed="1"/>
+    <w:lsdException w:name="Table Simple 3" w:semiHidden="1" w:unhideWhenUsed="1"/>
+    <w:lsdException w:name="Table Classic 1" w:semiHidden="1" w:unhideWhenUsed="1"/>
+    <w:lsdException w:name="Table Classic 2" w:semiHidden="1" w:unhideWhenUsed="1"/>
+    <w:lsdException w:name="Table Classic 3" w:semiHidden="1" w:unhideWhenUsed="1"/>
+    <w:lsdException w:name="Table Classic 4" w:semiHidden="1" w:unhideWhenUsed="1"/>
+    <w:lsdException w:name="Table Colorful 1" w:semiHidden="1" w:unhideWhenUsed="1"/>
+    <w:lsdException w:name="Table Colorful 2" w:semiHidden="1" w:unhideWhenUsed="1"/>
+    <w:lsdException w:name="Table Colorful 3" w:semiHidden="1" w:unhideWhenUsed="1"/>
+    <w:lsdException w:name="Table Columns 1" w:semiHidden="1" w:unhideWhenUsed="1"/>
+    <w:lsdException w:name="Table Columns 2" w:semiHidden="1" w:unhideWhenUsed="1"/>
+    <w:lsdException w:name="Table Columns 3" w:semiHidden="1" w:unhideWhenUsed="1"/>
+    <w:lsdException w:name="Table Columns 4" w:semiHidden="1" w:unhideWhenUsed="1"/>
+    <w:lsdException w:name="Table Columns 5" w:semiHidden="1" w:unhideWhenUsed="1"/>
+    <w:lsdException w:name="Table Grid 1" w:semiHidden="1" w:unhideWhenUsed="1"/>
+    <w:lsdException w:name="Table Grid 2" w:semiHidden="1" w:unhideWhenUsed="1"/>
+    <w:lsdException w:name="Table Grid 3" w:semiHidden="1" w:unhideWhenUsed="1"/>
+    <w:lsdException w:name="Table Grid 4" w:semiHidden="1" w:unhideWhenUsed="1"/>
+    <w:lsdException w:name="Table Grid 5" w:semiHidden="1" w:unhideWhenUsed="1"/>
+    <w:lsdException w:name="Table Grid 6" w:semiHidden="1" w:unhideWhenUsed="1"/>
+    <w:lsdException w:name="Table Grid 7" w:semiHidden="1" w:unhideWhenUsed="1"/>
+    <w:lsdException w:name="Table Grid 8" w:semiHidden="1" w:unhideWhenUsed="1"/>
+    <w:lsdException w:name="Table List 1" w:semiHidden="1" w:unhideWhenUsed="1"/>
+    <w:lsdException w:name="Table List 2" w:semiHidden="1" w:unhideWhenUsed="1"/>
+    <w:lsdException w:name="Table List 3" w:semiHidden="1" w:unhideWhenUsed="1"/>
+    <w:lsdException w:name="Table List 4" w:semiHidden="1" w:unhideWhenUsed="1"/>
+    <w:lsdException w:name="Table List 5" w:semiHidden="1" w:unhideWhenUsed="1"/>
+    <w:lsdException w:name="Table List 6" w:semiHidden="1" w:unhideWhenUsed="1"/>
+    <w:lsdException w:name="Table List 7" w:semiHidden="1" w:unhideWhenUsed="1"/>
+    <w:lsdException w:name="Table List 8" w:semiHidden="1" w:unhideWhenUsed="1"/>
+    <w:lsdException w:name="Table 3D effects 1" w:semiHidden="1" w:unhideWhenUsed="1"/>
+    <w:lsdException w:name="Table 3D effects 2" w:semiHidden="1" w:unhideWhenUsed="1"/>
+    <w:lsdException w:name="Table 3D effects 3" w:semiHidden="1" w:unhideWhenUsed="1"/>
+    <w:lsdException w:name="Table Contemporary" w:semiHidden="1" w:unhideWhenUsed="1"/>
+    <w:lsdException w:name="Table Elegant" w:semiHidden="1" w:unhideWhenUsed="1"/>
+    <w:lsdException w:name="Table Professional" w:semiHidden="1" w:unhideWhenUsed="1"/>
+    <w:lsdException w:name="Table Subtle 1" w:semiHidden="1" w:unhideWhenUsed="1"/>
+    <w:lsdException w:name="Table Subtle 2" w:semiHidden="1" w:unhideWhenUsed="1"/>
+    <w:lsdException w:name="Table Web 1" w:semiHidden="1" w:unhideWhenUsed="1"/>
+    <w:lsdException w:name="Table Web 2" w:semiHidden="1" w:unhideWhenUsed="1"/>
+    <w:lsdException w:name="Table Web 3" w:semiHidden="1" w:unhideWhenUsed="1"/>
+    <w:lsdException w:name="Balloon Text" w:semiHidden="1" w:unhideWhenUsed="1"/>
+    <w:lsdException w:name="Table Grid" w:uiPriority="39"/>
+    <w:lsdException w:name="Table Theme" w:semiHidden="1" w:unhideWhenUsed="1"/>
+    <w:lsdException w:name="Note Level 1" w:semiHidden="1" w:unhideWhenUsed="1"/>
+    <w:lsdException w:name="Note Level 2" w:semiHidden="1" w:unhideWhenUsed="1"/>
+    <w:lsdException w:name="Note Level 3" w:semiHidden="1" w:unhideWhenUsed="1"/>
+    <w:lsdException w:name="Note Level 4" w:semiHidden="1" w:unhideWhenUsed="1"/>
+    <w:lsdException w:name="Note Level 5" w:semiHidden="1" w:unhideWhenUsed="1"/>
+    <w:lsdException w:name="Note Level 6" w:semiHidden="1" w:unhideWhenUsed="1"/>
+    <w:lsdException w:name="Note Level 7" w:semiHidden="1" w:unhideWhenUsed="1"/>
+    <w:lsdException w:name="Note Level 8" w:semiHidden="1" w:unhideWhenUsed="1"/>
+    <w:lsdException w:name="Note Level 9" w:semiHidden="1" w:unhideWhenUsed="1"/>
+    <w:lsdException w:name="Placeholder Text" w:semiHidden="1"/>
+    <w:lsdException w:name="No Spacing" w:uiPriority="1" w:qFormat="1"/>
+    <w:lsdException w:name="Light Shading" w:uiPriority="60"/>
+    <w:lsdException w:name="Light List" w:uiPriority="61"/>
+    <w:lsdException w:name="Light Grid" w:uiPriority="62"/>
+    <w:lsdException w:name="Medium Shading 1" w:uiPriority="63"/>
+    <w:lsdException w:name="Medium Shading 2" w:uiPriority="64"/>
+    <w:lsdException w:name="Medium List 1" w:uiPriority="65"/>
+    <w:lsdException w:name="Medium List 2" w:uiPriority="66"/>
+    <w:lsdException w:name="Medium Grid 1" w:uiPriority="67"/>
+    <w:lsdException w:name="Medium Grid 2" w:uiPriority="68"/>
+    <w:lsdException w:name="Medium Grid 3" w:uiPriority="69"/>
+    <w:lsdException w:name="Dark List" w:uiPriority="70"/>
+    <w:lsdException w:name="Colorful Shading" w:uiPriority="71"/>
+    <w:lsdException w:name="Colorful List" w:uiPriority="72"/>
+    <w:lsdException w:name="Colorful Grid" w:uiPriority="73"/>
+    <w:lsdException w:name="Light Shading Accent 1" w:uiPriority="60"/>
+    <w:lsdException w:name="Light List Accent 1" w:uiPriority="61"/>
+    <w:lsdException w:name="Light Grid Accent 1" w:uiPriority="62"/>
+    <w:lsdException w:name="Medium Shading 1 Accent 1" w:uiPriority="63"/>
+    <w:lsdException w:name="Medium Shading 2 Accent 1" w:uiPriority="64"/>
+    <w:lsdException w:name="Medium List 1 Accent 1" w:uiPriority="65"/>
+    <w:lsdException w:name="Revision" w:semiHidden="1"/>
+    <w:lsdException w:name="List Paragraph" w:uiPriority="34" w:qFormat="1"/>
+    <w:lsdException w:name="Quote" w:uiPriority="29" w:qFormat="1"/>
+    <w:lsdException w:name="Intense Quote" w:uiPriority="30" w:qFormat="1"/>
+    <w:lsdException w:name="Medium List 2 Accent 1" w:uiPriority="66"/>
+    <w:lsdException w:name="Medium Grid 1 Accent 1" w:uiPriority="67"/>
+    <w:lsdException w:name="Medium Grid 2 Accent 1" w:uiPriority="68"/>
+    <w:lsdException w:name="Medium Grid 3 Accent 1" w:uiPriority="69"/>
+    <w:lsdException w:name="Dark List Accent 1" w:uiPriority="70"/>
+    <w:lsdException w:name="Colorful Shading Accent 1" w:uiPriority="71"/>
+    <w:lsdException w:name="Colorful List Accent 1" w:uiPriority="72"/>
+    <w:lsdException w:name="Colorful Grid Accent 1" w:uiPriority="73"/>
+    <w:lsdException w:name="Light Shading Accent 2" w:uiPriority="60"/>
+    <w:lsdException w:name="Light List Accent 2" w:uiPriority="61"/>
+    <w:lsdException w:name="Light Grid Accent 2" w:uiPriority="62"/>
+    <w:lsdException w:name="Medium Shading 1 Accent 2" w:uiPriority="63"/>
+    <w:lsdException w:name="Medium Shading 2 Accent 2" w:uiPriority="64"/>
+    <w:lsdException w:name="Medium List 1 Accent 2" w:uiPriority="65"/>
+    <w:lsdException w:name="Medium List 2 Accent 2" w:uiPriority="66"/>
+    <w:lsdException w:name="Medium Grid 1 Accent 2" w:uiPriority="67"/>
+    <w:lsdException w:name="Medium Grid 2 Accent 2" w:uiPriority="68"/>
+    <w:lsdException w:name="Medium Grid 3 Accent 2" w:uiPriority="69"/>
+    <w:lsdException w:name="Dark List Accent 2" w:uiPriority="70"/>
+    <w:lsdException w:name="Colorful Shading Accent 2" w:uiPriority="71"/>
+    <w:lsdException w:name="Colorful List Accent 2" w:uiPriority="72"/>
+    <w:lsdException w:name="Colorful Grid Accent 2" w:uiPriority="73"/>
+    <w:lsdException w:name="Light Shading Accent 3" w:uiPriority="60"/>
+    <w:lsdException w:name="Light List Accent 3" w:uiPriority="61"/>
+    <w:lsdException w:name="Light Grid Accent 3" w:uiPriority="62"/>
+    <w:lsdException w:name="Medium Shading 1 Accent 3" w:uiPriority="63"/>
+    <w:lsdException w:name="Medium Shading 2 Accent 3" w:uiPriority="64"/>
+    <w:lsdException w:name="Medium List 1 Accent 3" w:uiPriority="65"/>
+    <w:lsdException w:name="Medium List 2 Accent 3" w:uiPriority="66"/>
+    <w:lsdException w:name="Medium Grid 1 Accent 3" w:uiPriority="67"/>
+    <w:lsdException w:name="Medium Grid 2 Accent 3" w:uiPriority="68"/>
+    <w:lsdException w:name="Medium Grid 3 Accent 3" w:uiPriority="69"/>
+    <w:lsdException w:name="Dark List Accent 3" w:uiPriority="70"/>
+    <w:lsdException w:name="Colorful Shading Accent 3" w:uiPriority="71"/>
+    <w:lsdException w:name="Colorful List Accent 3" w:uiPriority="72"/>
+    <w:lsdException w:name="Colorful Grid Accent 3" w:uiPriority="73"/>
+    <w:lsdException w:name="Light Shading Accent 4" w:uiPriority="60"/>
+    <w:lsdException w:name="Light List Accent 4" w:uiPriority="61"/>
+    <w:lsdException w:name="Light Grid Accent 4" w:uiPriority="62"/>
+    <w:lsdException w:name="Medium Shading 1 Accent 4" w:uiPriority="63"/>
+    <w:lsdException w:name="Medium Shading 2 Accent 4" w:uiPriority="64"/>
+    <w:lsdException w:name="Medium List 1 Accent 4" w:uiPriority="65"/>
+    <w:lsdException w:name="Medium List 2 Accent 4" w:uiPriority="66"/>
+    <w:lsdException w:name="Medium Grid 1 Accent 4" w:uiPriority="67"/>
+    <w:lsdException w:name="Medium Grid 2 Accent 4" w:uiPriority="68"/>
+    <w:lsdException w:name="Medium Grid 3 Accent 4" w:uiPriority="69"/>
+    <w:lsdException w:name="Dark List Accent 4" w:uiPriority="70"/>
+    <w:lsdException w:name="Colorful Shading Accent 4" w:uiPriority="71"/>
+    <w:lsdException w:name="Colorful List Accent 4" w:uiPriority="72"/>
+    <w:lsdException w:name="Colorful Grid Accent 4" w:uiPriority="73"/>
+    <w:lsdException w:name="Light Shading Accent 5" w:uiPriority="60"/>
+    <w:lsdException w:name="Light List Accent 5" w:uiPriority="61"/>
+    <w:lsdException w:name="Light Grid Accent 5" w:uiPriority="62"/>
+    <w:lsdException w:name="Medium Shading 1 Accent 5" w:uiPriority="63"/>
+    <w:lsdException w:name="Medium Shading 2 Accent 5" w:uiPriority="64"/>
+    <w:lsdException w:name="Medium List 1 Accent 5" w:uiPriority="65"/>
+    <w:lsdException w:name="Medium List 2 Accent 5" w:uiPriority="66"/>
+    <w:lsdException w:name="Medium Grid 1 Accent 5" w:uiPriority="67"/>
+    <w:lsdException w:name="Medium Grid 2 Accent 5" w:uiPriority="68"/>
+    <w:lsdException w:name="Medium Grid 3 Accent 5" w:uiPriority="69"/>
+    <w:lsdException w:name="Dark List Accent 5" w:uiPriority="70"/>
+    <w:lsdException w:name="Colorful Shading Accent 5" w:uiPriority="71"/>
+    <w:lsdException w:name="Colorful List Accent 5" w:uiPriority="72"/>
+    <w:lsdException w:name="Colorful Grid Accent 5" w:uiPriority="73"/>
+    <w:lsdException w:name="Light Shading Accent 6" w:uiPriority="60"/>
+    <w:lsdException w:name="Light List Accent 6" w:uiPriority="61"/>
+    <w:lsdException w:name="Light Grid Accent 6" w:uiPriority="62"/>
+    <w:lsdException w:name="Medium Shading 1 Accent 6" w:uiPriority="63"/>
+    <w:lsdException w:name="Medium Shading 2 Accent 6" w:uiPriority="64"/>
+    <w:lsdException w:name="Medium List 1 Accent 6" w:uiPriority="65"/>
+    <w:lsdException w:name="Medium List 2 Accent 6" w:uiPriority="66"/>
+    <w:lsdException w:name="Medium Grid 1 Accent 6" w:uiPriority="67"/>
+    <w:lsdException w:name="Medium Grid 2 Accent 6" w:uiPriority="68"/>
+    <w:lsdException w:name="Medium Grid 3 Accent 6" w:uiPriority="69"/>
+    <w:lsdException w:name="Dark List Accent 6" w:uiPriority="70"/>
+    <w:lsdException w:name="Colorful Shading Accent 6" w:uiPriority="71"/>
+    <w:lsdException w:name="Colorful List Accent 6" w:uiPriority="72"/>
+    <w:lsdException w:name="Colorful Grid Accent 6" w:uiPriority="73"/>
+    <w:lsdException w:name="Subtle Emphasis" w:uiPriority="19" w:qFormat="1"/>
+    <w:lsdException w:name="Intense Emphasis" w:uiPriority="21" w:qFormat="1"/>
+    <w:lsdException w:name="Subtle Reference" w:uiPriority="31" w:qFormat="1"/>
+    <w:lsdException w:name="Intense Reference" w:uiPriority="32" w:qFormat="1"/>
+    <w:lsdException w:name="Book Title" w:uiPriority="33" w:qFormat="1"/>
+    <w:lsdException w:name="Bibliography" w:semiHidden="1" w:uiPriority="37" w:unhideWhenUsed="1"/>
+    <w:lsdException w:name="TOC Heading" w:semiHidden="1" w:uiPriority="39" w:unhideWhenUsed="1" w:qFormat="1"/>
+    <w:lsdException w:name="Plain Table 1" w:uiPriority="41"/>
+    <w:lsdException w:name="Plain Table 2" w:uiPriority="42"/>
+    <w:lsdException w:name="Plain Table 3" w:uiPriority="43"/>
+    <w:lsdException w:name="Plain Table 4" w:uiPriority="44"/>
+    <w:lsdException w:name="Plain Table 5" w:uiPriority="45"/>
+    <w:lsdException w:name="Grid Table Light" w:uiPriority="40"/>
+    <w:lsdException w:name="Grid Table 1 Light" w:uiPriority="46"/>
+    <w:lsdException w:name="Grid Table 2" w:uiPriority="47"/>
+    <w:lsdException w:name="Grid Table 3" w:uiPriority="48"/>
+    <w:lsdException w:name="Grid Table 4" w:uiPriority="49"/>
+    <w:lsdException w:name="Grid Table 5 Dark" w:uiPriority="50"/>
+    <w:lsdException w:name="Grid Table 6 Colorful" w:uiPriority="51"/>
+    <w:lsdException w:name="Grid Table 7 Colorful" w:uiPriority="52"/>
+    <w:lsdException w:name="Grid Table 1 Light Accent 1" w:uiPriority="46"/>
+    <w:lsdException w:name="Grid Table 2 Accent 1" w:uiPriority="47"/>
+    <w:lsdException w:name="Grid Table 3 Accent 1" w:uiPriority="48"/>
+    <w:lsdException w:name="Grid Table 4 Accent 1" w:uiPriority="49"/>
+    <w:lsdException w:name="Grid Table 5 Dark Accent 1" w:uiPriority="50"/>
+    <w:lsdException w:name="Grid Table 6 Colorful Accent 1" w:uiPriority="51"/>
+    <w:lsdException w:name="Grid Table 7 Colorful Accent 1" w:uiPriority="52"/>
+    <w:lsdException w:name="Grid Table 1 Light Accent 2" w:uiPriority="46"/>
+    <w:lsdException w:name="Grid Table 2 Accent 2" w:uiPriority="47"/>
+    <w:lsdException w:name="Grid Table 3 Accent 2" w:uiPriority="48"/>
+    <w:lsdException w:name="Grid Table 4 Accent 2" w:uiPriority="49"/>
+    <w:lsdException w:name="Grid Table 5 Dark Accent 2" w:uiPriority="50"/>
+    <w:lsdException w:name="Grid Table 6 Colorful Accent 2" w:uiPriority="51"/>
+    <w:lsdException w:name="Grid Table 7 Colorful Accent 2" w:uiPriority="52"/>
+    <w:lsdException w:name="Grid Table 1 Light Accent 3" w:uiPriority="46"/>
+    <w:lsdException w:name="Grid Table 2 Accent 3" w:uiPriority="47"/>
+    <w:lsdException w:name="Grid Table 3 Accent 3" w:uiPriority="48"/>
+    <w:lsdException w:name="Grid Table 4 Accent 3" w:uiPriority="49"/>
+    <w:lsdException w:name="Grid Table 5 Dark Accent 3" w:uiPriority="50"/>
+    <w:lsdException w:name="Grid Table 6 Colorful Accent 3" w:uiPriority="51"/>
+    <w:lsdException w:name="Grid Table 7 Colorful Accent 3" w:uiPriority="52"/>
+    <w:lsdException w:name="Grid Table 1 Light Accent 4" w:uiPriority="46"/>
+    <w:lsdException w:name="Grid Table 2 Accent 4" w:uiPriority="47"/>
+    <w:lsdException w:name="Grid Table 3 Accent 4" w:uiPriority="48"/>
+    <w:lsdException w:name="Grid Table 4 Accent 4" w:uiPriority="49"/>
+    <w:lsdException w:name="Grid Table 5 Dark Accent 4" w:uiPriority="50"/>
+    <w:lsdException w:name="Grid Table 6 Colorful Accent 4" w:uiPriority="51"/>
+    <w:lsdException w:name="Grid Table 7 Colorful Accent 4" w:uiPriority="52"/>
+    <w:lsdException w:name="Grid Table 1 Light Accent 5" w:uiPriority="46"/>
+    <w:lsdException w:name="Grid Table 2 Accent 5" w:uiPriority="47"/>
+    <w:lsdException w:name="Grid Table 3 Accent 5" w:uiPriority="48"/>
+    <w:lsdException w:name="Grid Table 4 Accent 5" w:uiPriority="49"/>
+    <w:lsdException w:name="Grid Table 5 Dark Accent 5" w:uiPriority="50"/>
+    <w:lsdException w:name="Grid Table 6 Colorful Accent 5" w:uiPriority="51"/>
+    <w:lsdException w:name="Grid Table 7 Colorful Accent 5" w:uiPriority="52"/>
+    <w:lsdException w:name="Grid Table 1 Light Accent 6" w:uiPriority="46"/>
+    <w:lsdException w:name="Grid Table 2 Accent 6" w:uiPriority="47"/>
+    <w:lsdException w:name="Grid Table 3 Accent 6" w:uiPriority="48"/>
+    <w:lsdException w:name="Grid Table 4 Accent 6" w:uiPriority="49"/>
+    <w:lsdException w:name="Grid Table 5 Dark Accent 6" w:uiPriority="50"/>
+    <w:lsdException w:name="Grid Table 6 Colorful Accent 6" w:uiPriority="51"/>
+    <w:lsdException w:name="Grid Table 7 Colorful Accent 6" w:uiPriority="52"/>
+    <w:lsdException w:name="List Table 1 Light" w:uiPriority="46"/>
+    <w:lsdException w:name="List Table 2" w:uiPriority="47"/>
+    <w:lsdException w:name="List Table 3" w:uiPriority="48"/>
+    <w:lsdException w:name="List Table 4" w:uiPriority="49"/>
+    <w:lsdException w:name="List Table 5 Dark" w:uiPriority="50"/>
+    <w:lsdException w:name="List Table 6 Colorful" w:uiPriority="51"/>
+    <w:lsdException w:name="List Table 7 Colorful" w:uiPriority="52"/>
+    <w:lsdException w:name="List Table 1 Light Accent 1" w:uiPriority="46"/>
+    <w:lsdException w:name="List Table 2 Accent 1" w:uiPriority="47"/>
+    <w:lsdException w:name="List Table 3 Accent 1" w:uiPriority="48"/>
+    <w:lsdException w:name="List Table 4 Accent 1" w:uiPriority="49"/>
+    <w:lsdException w:name="List Table 5 Dark Accent 1" w:uiPriority="50"/>
+    <w:lsdException w:name="List Table 6 Colorful Accent 1" w:uiPriority="51"/>
+    <w:lsdException w:name="List Table 7 Colorful Accent 1" w:uiPriority="52"/>
+    <w:lsdException w:name="List Table 1 Light Accent 2" w:uiPriority="46"/>
+    <w:lsdException w:name="List Table 2 Accent 2" w:uiPriority="47"/>
+    <w:lsdException w:name="List Table 3 Accent 2" w:uiPriority="48"/>
+    <w:lsdException w:name="List Table 4 Accent 2" w:uiPriority="49"/>
+    <w:lsdException w:name="List Table 5 Dark Accent 2" w:uiPriority="50"/>
+    <w:lsdException w:name="List Table 6 Colorful Accent 2" w:uiPriority="51"/>
+    <w:lsdException w:name="List Table 7 Colorful Accent 2" w:uiPriority="52"/>
+    <w:lsdException w:name="List Table 1 Light Accent 3" w:uiPriority="46"/>
+    <w:lsdException w:name="List Table 2 Accent 3" w:uiPriority="47"/>
+    <w:lsdException w:name="List Table 3 Accent 3" w:uiPriority="48"/>
+    <w:lsdException w:name="List Table 4 Accent 3" w:uiPriority="49"/>
+    <w:lsdException w:name="List Table 5 Dark Accent 3" w:uiPriority="50"/>
+    <w:lsdException w:name="List Table 6 Colorful Accent 3" w:uiPriority="51"/>
+    <w:lsdException w:name="List Table 7 Colorful Accent 3" w:uiPriority="52"/>
+    <w:lsdException w:name="List Table 1 Light Accent 4" w:uiPriority="46"/>
+    <w:lsdException w:name="List Table 2 Accent 4" w:uiPriority="47"/>
+    <w:lsdException w:name="List Table 3 Accent 4" w:uiPriority="48"/>
+    <w:lsdException w:name="List Table 4 Accent 4" w:uiPriority="49"/>
+    <w:lsdException w:name="List Table 5 Dark Accent 4" w:uiPriority="50"/>
+    <w:lsdException w:name="List Table 6 Colorful Accent 4" w:uiPriority="51"/>
+    <w:lsdException w:name="List Table 7 Colorful Accent 4" w:uiPriority="52"/>
+    <w:lsdException w:name="List Table 1 Light Accent 5" w:uiPriority="46"/>
+    <w:lsdException w:name="List Table 2 Accent 5" w:uiPriority="47"/>
+    <w:lsdException w:name="List Table 3 Accent 5" w:uiPriority="48"/>
+    <w:lsdException w:name="List Table 4 Accent 5" w:uiPriority="49"/>
+    <w:lsdException w:name="List Table 5 Dark Accent 5" w:uiPriority="50"/>
+    <w:lsdException w:name="List Table 6 Colorful Accent 5" w:uiPriority="51"/>
+    <w:lsdException w:name="List Table 7 Colorful Accent 5" w:uiPriority="52"/>
+    <w:lsdException w:name="List Table 1 Light Accent 6" w:uiPriority="46"/>
+    <w:lsdException w:name="List Table 2 Accent 6" w:uiPriority="47"/>
+    <w:lsdException w:name="List Table 3 Accent 6" w:uiPriority="48"/>
+    <w:lsdException w:name="List Table 4 Accent 6" w:uiPriority="49"/>
+    <w:lsdException w:name="List Table 5 Dark Accent 6" w:uiPriority="50"/>
+    <w:lsdException w:name="List Table 6 Colorful Accent 6" w:uiPriority="51"/>
+    <w:lsdException w:name="List Table 7 Colorful Accent 6" w:uiPriority="52"/>
   </w:latentStyles>
   <w:style w:type="paragraph" w:default="1" w:styleId="Normal">
     <w:name w:val="Normal"/>
     <w:qFormat/>
     <w:rsid w:val="006D68BA"/>
-  </w:style>
-  <w:style w:type="character" w:default="1" w:styleId="DefaultParagraphFont">
-    <w:name w:val="Default Paragraph Font"/>
-    <w:uiPriority w:val="1"/>
-    <w:semiHidden/>
-    <w:unhideWhenUsed/>
-  </w:style>
-  <w:style w:type="table" w:default="1" w:styleId="TableNormal">
-    <w:name w:val="Normal Table"/>
-    <w:uiPriority w:val="99"/>
-    <w:semiHidden/>
-    <w:unhideWhenUsed/>
-    <w:qFormat/>
-    <w:tblPr>
-      <w:tblInd w:w="0" w:type="dxa"/>
-      <w:tblCellMar>
-        <w:top w:w="0" w:type="dxa"/>
-        <w:left w:w="108" w:type="dxa"/>
-        <w:bottom w:w="0" w:type="dxa"/>
-        <w:right w:w="108" w:type="dxa"/>
-      </w:tblCellMar>
-    </w:tblPr>
-  </w:style>
-  <w:style w:type="numbering" w:default="1" w:styleId="NoList">
-    <w:name w:val="No List"/>
-    <w:uiPriority w:val="99"/>
-    <w:semiHidden/>
-    <w:unhideWhenUsed/>
-  </w:style>
-  <w:style w:type="paragraph" w:styleId="ListParagraph">
-    <w:name w:val="List Paragraph"/>
-    <w:basedOn w:val="Normal"/>
-    <w:uiPriority w:val="34"/>
-    <w:qFormat/>
-    <w:rsid w:val="004D2D18"/>
-    <w:pPr>
-      <w:ind w:left="720"/>
-      <w:contextualSpacing/>
-    </w:pPr>
-  </w:style>
-</w:styles>
-</file>
-
-<file path=word/stylesWithEffects.xml><?xml version="1.0" encoding="utf-8"?>
-<w:styles xmlns:wpc="http://schemas.microsoft.com/office/word/2010/wordprocessingCanvas" xmlns:mc="http://schemas.openxmlformats.org/markup-compatibility/2006" xmlns:o="urn:schemas-microsoft-com:office:office" xmlns:r="http://schemas.openxmlformats.org/officeDocument/2006/relationships" xmlns:m="http://schemas.openxmlformats.org/officeDocument/2006/math" xmlns:v="urn:schemas-microsoft-com:vml" xmlns:wp14="http://schemas.microsoft.com/office/word/2010/wordprocessingDrawing" xmlns:wp="http://schemas.openxmlformats.org/drawingml/2006/wordprocessingDrawing" xmlns:w10="urn:schemas-microsoft-com:office:word" xmlns:w="http://schemas.openxmlformats.org/wordprocessingml/2006/main" xmlns:w14="http://schemas.microsoft.com/office/word/2010/wordml" xmlns:wpg="http://schemas.microsoft.com/office/word/2010/wordprocessingGroup" xmlns:wpi="http://schemas.microsoft.com/office/word/2010/wordprocessingInk" xmlns:wne="http://schemas.microsoft.com/office/word/2006/wordml" xmlns:wps="http://schemas.microsoft.com/office/word/2010/wordprocessingShape" mc:Ignorable="w14 wp14">
-  <w:docDefaults>
-    <w:rPrDefault>
-      <w:rPr>
-        <w:rFonts w:ascii="Times New Roman" w:eastAsiaTheme="minorHAnsi" w:hAnsi="Times New Roman" w:cstheme="minorBidi"/>
-        <w:sz w:val="28"/>
-        <w:szCs w:val="22"/>
-        <w:lang w:val="en-US" w:eastAsia="en-US" w:bidi="ar-SA"/>
-      </w:rPr>
-    </w:rPrDefault>
-    <w:pPrDefault>
-      <w:pPr>
-        <w:jc w:val="both"/>
-      </w:pPr>
-    </w:pPrDefault>
-  </w:docDefaults>
-  <w:latentStyles w:defLockedState="0" w:defUIPriority="99" w:defSemiHidden="1" w:defUnhideWhenUsed="1" w:defQFormat="0" w:count="267">
-    <w:lsdException w:name="Normal" w:semiHidden="0" w:uiPriority="0" w:unhideWhenUsed="0" w:qFormat="1"/>
-    <w:lsdException w:name="heading 1" w:semiHidden="0" w:uiPriority="9" w:unhideWhenUsed="0" w:qFormat="1"/>
-    <w:lsdException w:name="heading 2" w:uiPriority="9" w:qFormat="1"/>
-    <w:lsdException w:name="heading 3" w:uiPriority="9" w:qFormat="1"/>
-    <w:lsdException w:name="heading 4" w:uiPriority="9" w:qFormat="1"/>
-    <w:lsdException w:name="heading 5" w:uiPriority="9" w:qFormat="1"/>
-    <w:lsdException w:name="heading 6" w:uiPriority="9" w:qFormat="1"/>
-    <w:lsdException w:name="heading 7" w:uiPriority="9" w:qFormat="1"/>
-    <w:lsdException w:name="heading 8" w:uiPriority="9" w:qFormat="1"/>
-    <w:lsdException w:name="heading 9" w:uiPriority="9" w:qFormat="1"/>
-    <w:lsdException w:name="toc 1" w:uiPriority="39"/>
-    <w:lsdException w:name="toc 2" w:uiPriority="39"/>
-    <w:lsdException w:name="toc 3" w:uiPriority="39"/>
-    <w:lsdException w:name="toc 4" w:uiPriority="39"/>
-    <w:lsdException w:name="toc 5" w:uiPriority="39"/>
-    <w:lsdException w:name="toc 6" w:uiPriority="39"/>
-    <w:lsdException w:name="toc 7" w:uiPriority="39"/>
-    <w:lsdException w:name="toc 8" w:uiPriority="39"/>
-    <w:lsdException w:name="toc 9" w:uiPriority="39"/>
-    <w:lsdException w:name="caption" w:uiPriority="35" w:qFormat="1"/>
-    <w:lsdException w:name="Title" w:semiHidden="0" w:uiPriority="10" w:unhideWhenUsed="0" w:qFormat="1"/>
-    <w:lsdException w:name="Default Paragraph Font" w:uiPriority="1"/>
-    <w:lsdException w:name="Subtitle" w:semiHidden="0" w:uiPriority="11" w:unhideWhenUsed="0" w:qFormat="1"/>
-    <w:lsdException w:name="Strong" w:semiHidden="0" w:uiPriority="22" w:unhideWhenUsed="0" w:qFormat="1"/>
-    <w:lsdException w:name="Emphasis" w:semiHidden="0" w:uiPriority="20" w:unhideWhenUsed="0" w:qFormat="1"/>
-    <w:lsdException w:name="Table Grid" w:semiHidden="0" w:uiPriority="39" w:unhideWhenUsed="0"/>
-    <w:lsdException w:name="Placeholder Text" w:unhideWhenUsed="0"/>
-    <w:lsdException w:name="No Spacing" w:semiHidden="0" w:uiPriority="1" w:unhideWhenUsed="0" w:qFormat="1"/>
-    <w:lsdException w:name="Light Shading" w:semiHidden="0" w:uiPriority="60" w:unhideWhenUsed="0"/>
-    <w:lsdException w:name="Light List" w:semiHidden="0" w:uiPriority="61" w:unhideWhenUsed="0"/>
-    <w:lsdException w:name="Light Grid" w:semiHidden="0" w:uiPriority="62" w:unhideWhenUsed="0"/>
-    <w:lsdException w:name="Medium Shading 1" w:semiHidden="0" w:uiPriority="63" w:unhideWhenUsed="0"/>
-    <w:lsdException w:name="Medium Shading 2" w:semiHidden="0" w:uiPriority="64" w:unhideWhenUsed="0"/>
-    <w:lsdException w:name="Medium List 1" w:semiHidden="0" w:uiPriority="65" w:unhideWhenUsed="0"/>
-    <w:lsdException w:name="Medium List 2" w:semiHidden="0" w:uiPriority="66" w:unhideWhenUsed="0"/>
-    <w:lsdException w:name="Medium Grid 1" w:semiHidden="0" w:uiPriority="67" w:unhideWhenUsed="0"/>
-    <w:lsdException w:name="Medium Grid 2" w:semiHidden="0" w:uiPriority="68" w:unhideWhenUsed="0"/>
-    <w:lsdException w:name="Medium Grid 3" w:semiHidden="0" w:uiPriority="69" w:unhideWhenUsed="0"/>
-    <w:lsdException w:name="Dark List" w:semiHidden="0" w:uiPriority="70" w:unhideWhenUsed="0"/>
-    <w:lsdException w:name="Colorful Shading" w:semiHidden="0" w:uiPriority="71" w:unhideWhenUsed="0"/>
-    <w:lsdException w:name="Colorful List" w:semiHidden="0" w:uiPriority="72" w:unhideWhenUsed="0"/>
-    <w:lsdException w:name="Colorful Grid" w:semiHidden="0" w:uiPriority="73" w:unhideWhenUsed="0"/>
-    <w:lsdException w:name="Light Shading Accent 1" w:semiHidden="0" w:uiPriority="60" w:unhideWhenUsed="0"/>
-    <w:lsdException w:name="Light List Accent 1" w:semiHidden="0" w:uiPriority="61" w:unhideWhenUsed="0"/>
-    <w:lsdException w:name="Light Grid Accent 1" w:semiHidden="0" w:uiPriority="62" w:unhideWhenUsed="0"/>
-    <w:lsdException w:name="Medium Shading 1 Accent 1" w:semiHidden="0" w:uiPriority="63" w:unhideWhenUsed="0"/>
-    <w:lsdException w:name="Medium Shading 2 Accent 1" w:semiHidden="0" w:uiPriority="64" w:unhideWhenUsed="0"/>
-    <w:lsdException w:name="Medium List 1 Accent 1" w:semiHidden="0" w:uiPriority="65" w:unhideWhenUsed="0"/>
-    <w:lsdException w:name="Revision" w:unhideWhenUsed="0"/>
-    <w:lsdException w:name="List Paragraph" w:semiHidden="0" w:uiPriority="34" w:unhideWhenUsed="0" w:qFormat="1"/>
-    <w:lsdException w:name="Quote" w:semiHidden="0" w:uiPriority="29" w:unhideWhenUsed="0" w:qFormat="1"/>
-    <w:lsdException w:name="Intense Quote" w:semiHidden="0" w:uiPriority="30" w:unhideWhenUsed="0" w:qFormat="1"/>
-    <w:lsdException w:name="Medium List 2 Accent 1" w:semiHidden="0" w:uiPriority="66" w:unhideWhenUsed="0"/>
-    <w:lsdException w:name="Medium Grid 1 Accent 1" w:semiHidden="0" w:uiPriority="67" w:unhideWhenUsed="0"/>
-    <w:lsdException w:name="Medium Grid 2 Accent 1" w:semiHidden="0" w:uiPriority="68" w:unhideWhenUsed="0"/>
-    <w:lsdException w:name="Medium Grid 3 Accent 1" w:semiHidden="0" w:uiPriority="69" w:unhideWhenUsed="0"/>
-    <w:lsdException w:name="Dark List Accent 1" w:semiHidden="0" w:uiPriority="70" w:unhideWhenUsed="0"/>
-    <w:lsdException w:name="Colorful Shading Accent 1" w:semiHidden="0" w:uiPriority="71" w:unhideWhenUsed="0"/>
-    <w:lsdException w:name="Colorful List Accent 1" w:semiHidden="0" w:uiPriority="72" w:unhideWhenUsed="0"/>
-    <w:lsdException w:name="Colorful Grid Accent 1" w:semiHidden="0" w:uiPriority="73" w:unhideWhenUsed="0"/>
-    <w:lsdException w:name="Light Shading Accent 2" w:semiHidden="0" w:uiPriority="60" w:unhideWhenUsed="0"/>
-    <w:lsdException w:name="Light List Accent 2" w:semiHidden="0" w:uiPriority="61" w:unhideWhenUsed="0"/>
-    <w:lsdException w:name="Light Grid Accent 2" w:semiHidden="0" w:uiPriority="62" w:unhideWhenUsed="0"/>
-    <w:lsdException w:name="Medium Shading 1 Accent 2" w:semiHidden="0" w:uiPriority="63" w:unhideWhenUsed="0"/>
-    <w:lsdException w:name="Medium Shading 2 Accent 2" w:semiHidden="0" w:uiPriority="64" w:unhideWhenUsed="0"/>
-    <w:lsdException w:name="Medium List 1 Accent 2" w:semiHidden="0" w:uiPriority="65" w:unhideWhenUsed="0"/>
-    <w:lsdException w:name="Medium List 2 Accent 2" w:semiHidden="0" w:uiPriority="66" w:unhideWhenUsed="0"/>
-    <w:lsdException w:name="Medium Grid 1 Accent 2" w:semiHidden="0" w:uiPriority="67" w:unhideWhenUsed="0"/>
-    <w:lsdException w:name="Medium Grid 2 Accent 2" w:semiHidden="0" w:uiPriority="68" w:unhideWhenUsed="0"/>
-    <w:lsdException w:name="Medium Grid 3 Accent 2" w:semiHidden="0" w:uiPriority="69" w:unhideWhenUsed="0"/>
-    <w:lsdException w:name="Dark List Accent 2" w:semiHidden="0" w:uiPriority="70" w:unhideWhenUsed="0"/>
-    <w:lsdException w:name="Colorful Shading Accent 2" w:semiHidden="0" w:uiPriority="71" w:unhideWhenUsed="0"/>
-    <w:lsdException w:name="Colorful List Accent 2" w:semiHidden="0" w:uiPriority="72" w:unhideWhenUsed="0"/>
-    <w:lsdException w:name="Colorful Grid Accent 2" w:semiHidden="0" w:uiPriority="73" w:unhideWhenUsed="0"/>
-    <w:lsdException w:name="Light Shading Accent 3" w:semiHidden="0" w:uiPriority="60" w:unhideWhenUsed="0"/>
-    <w:lsdException w:name="Light List Accent 3" w:semiHidden="0" w:uiPriority="61" w:unhideWhenUsed="0"/>
-    <w:lsdException w:name="Light Grid Accent 3" w:semiHidden="0" w:uiPriority="62" w:unhideWhenUsed="0"/>
-    <w:lsdException w:name="Medium Shading 1 Accent 3" w:semiHidden="0" w:uiPriority="63" w:unhideWhenUsed="0"/>
-    <w:lsdException w:name="Medium Shading 2 Accent 3" w:semiHidden="0" w:uiPriority="64" w:unhideWhenUsed="0"/>
-    <w:lsdException w:name="Medium List 1 Accent 3" w:semiHidden="0" w:uiPriority="65" w:unhideWhenUsed="0"/>
-    <w:lsdException w:name="Medium List 2 Accent 3" w:semiHidden="0" w:uiPriority="66" w:unhideWhenUsed="0"/>
-    <w:lsdException w:name="Medium Grid 1 Accent 3" w:semiHidden="0" w:uiPriority="67" w:unhideWhenUsed="0"/>
-    <w:lsdException w:name="Medium Grid 2 Accent 3" w:semiHidden="0" w:uiPriority="68" w:unhideWhenUsed="0"/>
-    <w:lsdException w:name="Medium Grid 3 Accent 3" w:semiHidden="0" w:uiPriority="69" w:unhideWhenUsed="0"/>
-    <w:lsdException w:name="Dark List Accent 3" w:semiHidden="0" w:uiPriority="70" w:unhideWhenUsed="0"/>
-    <w:lsdException w:name="Colorful Shading Accent 3" w:semiHidden="0" w:uiPriority="71" w:unhideWhenUsed="0"/>
-    <w:lsdException w:name="Colorful List Accent 3" w:semiHidden="0" w:uiPriority="72" w:unhideWhenUsed="0"/>
-    <w:lsdException w:name="Colorful Grid Accent 3" w:semiHidden="0" w:uiPriority="73" w:unhideWhenUsed="0"/>
-    <w:lsdException w:name="Light Shading Accent 4" w:semiHidden="0" w:uiPriority="60" w:unhideWhenUsed="0"/>
-    <w:lsdException w:name="Light List Accent 4" w:semiHidden="0" w:uiPriority="61" w:unhideWhenUsed="0"/>
-    <w:lsdException w:name="Light Grid Accent 4" w:semiHidden="0" w:uiPriority="62" w:unhideWhenUsed="0"/>
-    <w:lsdException w:name="Medium Shading 1 Accent 4" w:semiHidden="0" w:uiPriority="63" w:unhideWhenUsed="0"/>
-    <w:lsdException w:name="Medium Shading 2 Accent 4" w:semiHidden="0" w:uiPriority="64" w:unhideWhenUsed="0"/>
-    <w:lsdException w:name="Medium List 1 Accent 4" w:semiHidden="0" w:uiPriority="65" w:unhideWhenUsed="0"/>
-    <w:lsdException w:name="Medium List 2 Accent 4" w:semiHidden="0" w:uiPriority="66" w:unhideWhenUsed="0"/>
-    <w:lsdException w:name="Medium Grid 1 Accent 4" w:semiHidden="0" w:uiPriority="67" w:unhideWhenUsed="0"/>
-    <w:lsdException w:name="Medium Grid 2 Accent 4" w:semiHidden="0" w:uiPriority="68" w:unhideWhenUsed="0"/>
-    <w:lsdException w:name="Medium Grid 3 Accent 4" w:semiHidden="0" w:uiPriority="69" w:unhideWhenUsed="0"/>
-    <w:lsdException w:name="Dark List Accent 4" w:semiHidden="0" w:uiPriority="70" w:unhideWhenUsed="0"/>
-    <w:lsdException w:name="Colorful Shading Accent 4" w:semiHidden="0" w:uiPriority="71" w:unhideWhenUsed="0"/>
-    <w:lsdException w:name="Colorful List Accent 4" w:semiHidden="0" w:uiPriority="72" w:unhideWhenUsed="0"/>
-    <w:lsdException w:name="Colorful Grid Accent 4" w:semiHidden="0" w:uiPriority="73" w:unhideWhenUsed="0"/>
-    <w:lsdException w:name="Light Shading Accent 5" w:semiHidden="0" w:uiPriority="60" w:unhideWhenUsed="0"/>
-    <w:lsdException w:name="Light List Accent 5" w:semiHidden="0" w:uiPriority="61" w:unhideWhenUsed="0"/>
-    <w:lsdException w:name="Light Grid Accent 5" w:semiHidden="0" w:uiPriority="62" w:unhideWhenUsed="0"/>
-    <w:lsdException w:name="Medium Shading 1 Accent 5" w:semiHidden="0" w:uiPriority="63" w:unhideWhenUsed="0"/>
-    <w:lsdException w:name="Medium Shading 2 Accent 5" w:semiHidden="0" w:uiPriority="64" w:unhideWhenUsed="0"/>
-    <w:lsdException w:name="Medium List 1 Accent 5" w:semiHidden="0" w:uiPriority="65" w:unhideWhenUsed="0"/>
-    <w:lsdException w:name="Medium List 2 Accent 5" w:semiHidden="0" w:uiPriority="66" w:unhideWhenUsed="0"/>
-    <w:lsdException w:name="Medium Grid 1 Accent 5" w:semiHidden="0" w:uiPriority="67" w:unhideWhenUsed="0"/>
-    <w:lsdException w:name="Medium Grid 2 Accent 5" w:semiHidden="0" w:uiPriority="68" w:unhideWhenUsed="0"/>
-    <w:lsdException w:name="Medium Grid 3 Accent 5" w:semiHidden="0" w:uiPriority="69" w:unhideWhenUsed="0"/>
-    <w:lsdException w:name="Dark List Accent 5" w:semiHidden="0" w:uiPriority="70" w:unhideWhenUsed="0"/>
-    <w:lsdException w:name="Colorful Shading Accent 5" w:semiHidden="0" w:uiPriority="71" w:unhideWhenUsed="0"/>
-    <w:lsdException w:name="Colorful List Accent 5" w:semiHidden="0" w:uiPriority="72" w:unhideWhenUsed="0"/>
-    <w:lsdException w:name="Colorful Grid Accent 5" w:semiHidden="0" w:uiPriority="73" w:unhideWhenUsed="0"/>
-    <w:lsdException w:name="Light Shading Accent 6" w:semiHidden="0" w:uiPriority="60" w:unhideWhenUsed="0"/>
-    <w:lsdException w:name="Light List Accent 6" w:semiHidden="0" w:uiPriority="61" w:unhideWhenUsed="0"/>
-    <w:lsdException w:name="Light Grid Accent 6" w:semiHidden="0" w:uiPriority="62" w:unhideWhenUsed="0"/>
-    <w:lsdException w:name="Medium Shading 1 Accent 6" w:semiHidden="0" w:uiPriority="63" w:unhideWhenUsed="0"/>
-    <w:lsdException w:name="Medium Shading 2 Accent 6" w:semiHidden="0" w:uiPriority="64" w:unhideWhenUsed="0"/>
-    <w:lsdException w:name="Medium List 1 Accent 6" w:semiHidden="0" w:uiPriority="65" w:unhideWhenUsed="0"/>
-    <w:lsdException w:name="Medium List 2 Accent 6" w:semiHidden="0" w:uiPriority="66" w:unhideWhenUsed="0"/>
-    <w:lsdException w:name="Medium Grid 1 Accent 6" w:semiHidden="0" w:uiPriority="67" w:unhideWhenUsed="0"/>
-    <w:lsdException w:name="Medium Grid 2 Accent 6" w:semiHidden="0" w:uiPriority="68" w:unhideWhenUsed="0"/>
-    <w:lsdException w:name="Medium Grid 3 Accent 6" w:semiHidden="0" w:uiPriority="69" w:unhideWhenUsed="0"/>
-    <w:lsdException w:name="Dark List Accent 6" w:semiHidden="0" w:uiPriority="70" w:unhideWhenUsed="0"/>
-    <w:lsdException w:name="Colorful Shading Accent 6" w:semiHidden="0" w:uiPriority="71" w:unhideWhenUsed="0"/>
-    <w:lsdException w:name="Colorful List Accent 6" w:semiHidden="0" w:uiPriority="72" w:unhideWhenUsed="0"/>
-    <w:lsdException w:name="Colorful Grid Accent 6" w:semiHidden="0" w:uiPriority="73" w:unhideWhenUsed="0"/>
-    <w:lsdException w:name="Subtle Emphasis" w:semiHidden="0" w:uiPriority="19" w:unhideWhenUsed="0" w:qFormat="1"/>
-    <w:lsdException w:name="Intense Emphasis" w:semiHidden="0" w:uiPriority="21" w:unhideWhenUsed="0" w:qFormat="1"/>
-    <w:lsdException w:name="Subtle Reference" w:semiHidden="0" w:uiPriority="31" w:unhideWhenUsed="0" w:qFormat="1"/>
-    <w:lsdException w:name="Intense Reference" w:semiHidden="0" w:uiPriority="32" w:unhideWhenUsed="0" w:qFormat="1"/>
-    <w:lsdException w:name="Book Title" w:semiHidden="0" w:uiPriority="33" w:unhideWhenUsed="0" w:qFormat="1"/>
-    <w:lsdException w:name="Bibliography" w:uiPriority="37"/>
-    <w:lsdException w:name="TOC Heading" w:uiPriority="39" w:qFormat="1"/>
-  </w:latentStyles>
-  <w:style w:type="paragraph" w:default="1" w:styleId="Normal">
-    <w:name w:val="Normal"/>
-    <w:qFormat/>
   </w:style>
   <w:style w:type="character" w:default="1" w:styleId="DefaultParagraphFont">
     <w:name w:val="Default Paragraph Font"/>
@@ -4420,7 +4692,7 @@
   <a:extraClrSchemeLst/>
   <a:extLst>
     <a:ext uri="{05A4C25C-085E-4340-85A3-A5531E510DB2}">
-      <thm15:themeFamily xmlns="" xmlns:thm15="http://schemas.microsoft.com/office/thememl/2012/main" name="Office Theme" id="{62F939B6-93AF-4DB8-9C6B-D6C7DFDC589F}" vid="{4A3C46E8-61CC-4603-A589-7422A47A8E4A}"/>
+      <thm15:themeFamily xmlns:thm15="http://schemas.microsoft.com/office/thememl/2012/main" name="Office Theme" id="{62F939B6-93AF-4DB8-9C6B-D6C7DFDC589F}" vid="{4A3C46E8-61CC-4603-A589-7422A47A8E4A}"/>
     </a:ext>
   </a:extLst>
 </a:theme>

</xml_diff>

<commit_message>
update report 1 5.1 5.2
</commit_message>
<xml_diff>
--- a/Document/Reports/Report 1/Report_1_NamNT.docx
+++ b/Document/Reports/Report 1/Report_1_NamNT.docx
@@ -1679,7 +1679,15 @@
     </w:p>
     <w:p>
       <w:pPr>
-        <w:ind w:left="720"/>
+        <w:pStyle w:val="ListParagraph"/>
+        <w:numPr>
+          <w:ilvl w:val="1"/>
+          <w:numId w:val="15"/>
+        </w:numPr>
+        <w:shd w:val="clear" w:color="auto" w:fill="FFFFFF"/>
+        <w:spacing w:line="330" w:lineRule="atLeast"/>
+        <w:ind w:left="1800"/>
+        <w:jc w:val="left"/>
         <w:rPr>
           <w:rFonts w:ascii="Cambria" w:hAnsi="Cambria"/>
           <w:b/>
@@ -1687,6 +1695,22 @@
           <w:szCs w:val="24"/>
         </w:rPr>
       </w:pPr>
+      <w:r>
+        <w:rPr>
+          <w:rFonts w:ascii="Cambria" w:hAnsi="Cambria"/>
+          <w:sz w:val="24"/>
+          <w:szCs w:val="24"/>
+        </w:rPr>
+        <w:t>Support on smart wear: u</w:t>
+      </w:r>
+      <w:r>
+        <w:rPr>
+          <w:rFonts w:ascii="Cambria" w:hAnsi="Cambria"/>
+          <w:sz w:val="24"/>
+          <w:szCs w:val="24"/>
+        </w:rPr>
+        <w:t>ser can look up information easier than using mobile phone. Also using smart wear deacreases ability for stolen.</w:t>
+      </w:r>
       <w:bookmarkStart w:id="0" w:name="_GoBack"/>
       <w:bookmarkEnd w:id="0"/>
       <w:r>
@@ -4608,6 +4632,7 @@
   <w:style w:type="character" w:default="1" w:styleId="DefaultParagraphFont">
     <w:name w:val="Default Paragraph Font"/>
     <w:uiPriority w:val="1"/>
+    <w:semiHidden/>
     <w:unhideWhenUsed/>
   </w:style>
   <w:style w:type="table" w:default="1" w:styleId="TableNormal">
@@ -4918,7 +4943,7 @@
   <a:extraClrSchemeLst/>
   <a:extLst>
     <a:ext uri="{05A4C25C-085E-4340-85A3-A5531E510DB2}">
-      <thm15:themeFamily xmlns:thm15="http://schemas.microsoft.com/office/thememl/2012/main" xmlns="" name="Office Theme" id="{62F939B6-93AF-4DB8-9C6B-D6C7DFDC589F}" vid="{4A3C46E8-61CC-4603-A589-7422A47A8E4A}"/>
+      <thm15:themeFamily xmlns="" xmlns:thm15="http://schemas.microsoft.com/office/thememl/2012/main" name="Office Theme" id="{62F939B6-93AF-4DB8-9C6B-D6C7DFDC589F}" vid="{4A3C46E8-61CC-4603-A589-7422A47A8E4A}"/>
     </a:ext>
   </a:extLst>
 </a:theme>

</xml_diff>